<commit_message>
feat: vision doc - final edition of part 10
</commit_message>
<xml_diff>
--- a/vision.docx
+++ b/vision.docx
@@ -4004,9 +4004,6 @@
     <w:p>
       <w:pPr>
         <w:pStyle w:val="a6"/>
-        <w:rPr>
-          <w:rFonts w:hint="eastAsia"/>
-        </w:rPr>
       </w:pPr>
       <w:r>
         <w:rPr>
@@ -4028,7 +4025,7 @@
                     <pic:cNvPicPr/>
                   </pic:nvPicPr>
                   <pic:blipFill>
-                    <a:blip r:embed="rId7">
+                    <a:blip r:embed="rId8">
                       <a:extLst>
                         <a:ext uri="{28A0092B-C50C-407E-A947-70E740481C1C}">
                           <a14:useLocalDpi xmlns:a14="http://schemas.microsoft.com/office/drawing/2010/main" val="0"/>
@@ -4058,9 +4055,6 @@
     <w:p>
       <w:pPr>
         <w:pStyle w:val="a6"/>
-        <w:rPr>
-          <w:rFonts w:hint="eastAsia"/>
-        </w:rPr>
       </w:pPr>
     </w:p>
     <w:p>
@@ -4095,9 +4089,6 @@
     <w:p>
       <w:pPr>
         <w:pStyle w:val="a6"/>
-        <w:rPr>
-          <w:rFonts w:hint="eastAsia"/>
-        </w:rPr>
       </w:pPr>
     </w:p>
     <w:p>
@@ -4592,7 +4583,7 @@
         <w:spacing w:line="240" w:lineRule="auto"/>
         <w:ind w:left="1188" w:hanging="1188"/>
         <w:rPr>
-          <w:rStyle w:val="a7"/>
+          <w:rStyle w:val="a8"/>
           <w:b/>
           <w:bCs/>
         </w:rPr>
@@ -4666,9 +4657,6 @@
     <w:p>
       <w:pPr>
         <w:pStyle w:val="a6"/>
-        <w:rPr>
-          <w:rFonts w:hint="eastAsia"/>
-        </w:rPr>
       </w:pPr>
     </w:p>
     <w:p>
@@ -4714,9 +4702,6 @@
     <w:p>
       <w:pPr>
         <w:pStyle w:val="a6"/>
-        <w:rPr>
-          <w:rFonts w:hint="eastAsia"/>
-        </w:rPr>
       </w:pPr>
     </w:p>
     <w:p>
@@ -4734,6 +4719,7 @@
         <w:rPr>
           <w:lang w:val="zh-TW" w:eastAsia="zh-TW"/>
         </w:rPr>
+        <w:lastRenderedPageBreak/>
         <w:t>许可与安装</w:t>
       </w:r>
     </w:p>
@@ -4782,9 +4768,6 @@
     <w:p>
       <w:pPr>
         <w:pStyle w:val="a6"/>
-        <w:rPr>
-          <w:rFonts w:hint="eastAsia"/>
-        </w:rPr>
       </w:pPr>
     </w:p>
     <w:p>
@@ -4802,7 +4785,6 @@
         <w:rPr>
           <w:lang w:val="zh-TW" w:eastAsia="zh-TW"/>
         </w:rPr>
-        <w:lastRenderedPageBreak/>
         <w:t>产品特性</w:t>
       </w:r>
     </w:p>
@@ -5386,6 +5368,7 @@
         <w:rPr>
           <w:lang w:val="zh-CN"/>
         </w:rPr>
+        <w:lastRenderedPageBreak/>
         <w:t>在可维护上的要求：对于系统的维护需要易于操作，要求接口和实现分离，使得维护人员不需要对接口进行修改，保证层与层之间的交流不会被代码的修改所影响。</w:t>
       </w:r>
     </w:p>
@@ -5440,7 +5423,6 @@
         <w:rPr>
           <w:lang w:val="zh-TW" w:eastAsia="zh-TW"/>
         </w:rPr>
-        <w:lastRenderedPageBreak/>
         <w:t>其他产品需求</w:t>
       </w:r>
     </w:p>
@@ -5519,23 +5501,17 @@
     <w:p>
       <w:pPr>
         <w:pStyle w:val="a6"/>
+      </w:pPr>
+      <w:r>
         <w:rPr>
           <w:rFonts w:hint="eastAsia"/>
         </w:rPr>
-      </w:pPr>
-      <w:r>
-        <w:rPr>
-          <w:rFonts w:hint="eastAsia"/>
-        </w:rPr>
         <w:t>本应用符合中国大陆境内相关法律法规。</w:t>
       </w:r>
     </w:p>
     <w:p>
       <w:pPr>
         <w:pStyle w:val="a6"/>
-        <w:rPr>
-          <w:rFonts w:hint="eastAsia"/>
-        </w:rPr>
       </w:pPr>
     </w:p>
     <w:p>
@@ -5604,9 +5580,6 @@
     <w:p>
       <w:pPr>
         <w:pStyle w:val="a6"/>
-        <w:rPr>
-          <w:rFonts w:hint="eastAsia"/>
-        </w:rPr>
       </w:pPr>
       <w:r>
         <w:rPr>
@@ -5637,9 +5610,6 @@
       <w:pPr>
         <w:pStyle w:val="a6"/>
         <w:ind w:left="0" w:firstLine="720"/>
-        <w:rPr>
-          <w:rFonts w:hint="eastAsia"/>
-        </w:rPr>
       </w:pPr>
       <w:r>
         <w:rPr>
@@ -5719,9 +5689,6 @@
     <w:p>
       <w:pPr>
         <w:pStyle w:val="a6"/>
-        <w:rPr>
-          <w:rFonts w:hint="eastAsia"/>
-        </w:rPr>
       </w:pPr>
       <w:r>
         <w:rPr>
@@ -5750,30 +5717,13 @@
     </w:p>
     <w:p>
       <w:pPr>
-        <w:pStyle w:val="InfoBlue"/>
-      </w:pPr>
-      <w:r>
-        <w:t>[</w:t>
-      </w:r>
-      <w:r>
-        <w:rPr>
-          <w:rFonts w:ascii="宋体" w:eastAsia="宋体" w:hAnsi="宋体" w:cs="宋体"/>
-          <w:lang w:val="zh-TW" w:eastAsia="zh-TW"/>
-        </w:rPr>
-        <w:t>此节说明为支持成功部署应用程序而必须制作的文档。</w:t>
-      </w:r>
-      <w:r>
-        <w:t>]</w:t>
-      </w:r>
-    </w:p>
-    <w:p>
-      <w:pPr>
         <w:pStyle w:val="2"/>
         <w:numPr>
           <w:ilvl w:val="1"/>
           <w:numId w:val="2"/>
         </w:numPr>
         <w:rPr>
+          <w:rFonts w:eastAsia="PMingLiU"/>
           <w:lang w:val="zh-TW" w:eastAsia="zh-TW"/>
         </w:rPr>
       </w:pPr>
@@ -5786,20 +5736,196 @@
     </w:p>
     <w:p>
       <w:pPr>
-        <w:pStyle w:val="InfoBlue"/>
-      </w:pPr>
-      <w:r>
-        <w:t>[</w:t>
-      </w:r>
-      <w:r>
-        <w:rPr>
-          <w:rFonts w:ascii="宋体" w:eastAsia="宋体" w:hAnsi="宋体" w:cs="宋体"/>
-          <w:lang w:val="zh-TW" w:eastAsia="zh-TW"/>
-        </w:rPr>
-        <w:t>说明用户手册的目的和内容。讨论预期长度、详细程度，是否需要索引、词汇表、教程与参考手册策略等。还应确定格式和打印约束条件。</w:t>
-      </w:r>
-      <w:r>
-        <w:t>]</w:t>
+        <w:pStyle w:val="A0"/>
+        <w:ind w:firstLineChars="200" w:firstLine="400"/>
+        <w:rPr>
+          <w:rFonts w:asciiTheme="minorEastAsia" w:eastAsia="PMingLiU" w:hAnsiTheme="minorEastAsia" w:hint="eastAsia"/>
+          <w:lang w:val="zh-TW" w:eastAsia="zh-TW"/>
+        </w:rPr>
+      </w:pPr>
+      <w:r>
+        <w:rPr>
+          <w:rFonts w:asciiTheme="minorEastAsia" w:eastAsiaTheme="minorEastAsia" w:hAnsiTheme="minorEastAsia" w:hint="eastAsia"/>
+          <w:lang w:val="zh-TW" w:eastAsia="zh-TW"/>
+        </w:rPr>
+        <w:t>需要注意，本软件项目对客户没有形式化的纸质版或pdf用户手册。我们希望，针对使用本论坛的客户，其能靠很低的学习成本就能上手、使用我们的</w:t>
+      </w:r>
+      <w:r>
+        <w:rPr>
+          <w:rFonts w:asciiTheme="minorEastAsia" w:eastAsiaTheme="minorEastAsia" w:hAnsiTheme="minorEastAsia" w:hint="eastAsia"/>
+          <w:lang w:val="zh-TW" w:eastAsia="zh-TW"/>
+        </w:rPr>
+        <w:t>论坛</w:t>
+      </w:r>
+      <w:r>
+        <w:rPr>
+          <w:rFonts w:asciiTheme="minorEastAsia" w:eastAsiaTheme="minorEastAsia" w:hAnsiTheme="minorEastAsia" w:hint="eastAsia"/>
+          <w:lang w:val="zh-TW" w:eastAsia="zh-TW"/>
+        </w:rPr>
+        <w:t>网站项目</w:t>
+      </w:r>
+      <w:r>
+        <w:rPr>
+          <w:rFonts w:asciiTheme="minorEastAsia" w:eastAsiaTheme="minorEastAsia" w:hAnsiTheme="minorEastAsia" w:hint="eastAsia"/>
+          <w:lang w:val="zh-TW" w:eastAsia="zh-TW"/>
+        </w:rPr>
+        <w:t>。</w:t>
+      </w:r>
+      <w:r>
+        <w:rPr>
+          <w:rFonts w:asciiTheme="minorEastAsia" w:eastAsiaTheme="minorEastAsia" w:hAnsiTheme="minorEastAsia" w:hint="eastAsia"/>
+          <w:lang w:val="zh-TW" w:eastAsia="zh-TW"/>
+        </w:rPr>
+        <w:t>简单易用，</w:t>
+      </w:r>
+      <w:r>
+        <w:rPr>
+          <w:rFonts w:asciiTheme="minorEastAsia" w:eastAsiaTheme="minorEastAsia" w:hAnsiTheme="minorEastAsia" w:hint="eastAsia"/>
+          <w:lang w:val="zh-TW" w:eastAsia="zh-TW"/>
+        </w:rPr>
+        <w:t>快速铺展用户量是我们项目发展的重中之重，</w:t>
+      </w:r>
+      <w:r>
+        <w:rPr>
+          <w:rFonts w:asciiTheme="minorEastAsia" w:eastAsiaTheme="minorEastAsia" w:hAnsiTheme="minorEastAsia" w:hint="eastAsia"/>
+          <w:lang w:val="zh-TW" w:eastAsia="zh-TW"/>
+        </w:rPr>
+        <w:t>而</w:t>
+      </w:r>
+      <w:r>
+        <w:rPr>
+          <w:rFonts w:asciiTheme="minorEastAsia" w:eastAsiaTheme="minorEastAsia" w:hAnsiTheme="minorEastAsia" w:hint="eastAsia"/>
+          <w:lang w:val="zh-TW" w:eastAsia="zh-TW"/>
+        </w:rPr>
+        <w:t>繁杂的</w:t>
+      </w:r>
+      <w:r>
+        <w:rPr>
+          <w:rFonts w:asciiTheme="minorEastAsia" w:eastAsiaTheme="minorEastAsia" w:hAnsiTheme="minorEastAsia" w:hint="eastAsia"/>
+          <w:lang w:val="zh-TW" w:eastAsia="zh-TW"/>
+        </w:rPr>
+        <w:t>入门门槛是违背项目这一核心利益的。</w:t>
+      </w:r>
+    </w:p>
+    <w:p>
+      <w:pPr>
+        <w:pStyle w:val="A0"/>
+        <w:ind w:firstLineChars="200" w:firstLine="400"/>
+        <w:rPr>
+          <w:rFonts w:asciiTheme="minorEastAsia" w:eastAsia="PMingLiU" w:hAnsiTheme="minorEastAsia"/>
+          <w:lang w:val="zh-TW" w:eastAsia="zh-TW"/>
+        </w:rPr>
+      </w:pPr>
+      <w:r>
+        <w:rPr>
+          <w:rFonts w:asciiTheme="minorEastAsia" w:eastAsiaTheme="minorEastAsia" w:hAnsiTheme="minorEastAsia" w:hint="eastAsia"/>
+          <w:lang w:val="zh-TW" w:eastAsia="zh-TW"/>
+        </w:rPr>
+        <w:t>为了方便我们的用户</w:t>
+      </w:r>
+      <w:r>
+        <w:rPr>
+          <w:rFonts w:asciiTheme="minorEastAsia" w:eastAsiaTheme="minorEastAsia" w:hAnsiTheme="minorEastAsia" w:hint="eastAsia"/>
+          <w:lang w:val="zh-TW" w:eastAsia="zh-TW"/>
+        </w:rPr>
+        <w:t>快速理解、使用我们的产品，我们会在开发完核心功能之后斟酌时间，考虑加入大概3-4步的可跳过、亲和度高、简单、突出的专门针对新用户的</w:t>
+      </w:r>
+      <w:r>
+        <w:rPr>
+          <w:rFonts w:asciiTheme="minorEastAsia" w:eastAsiaTheme="minorEastAsia" w:hAnsiTheme="minorEastAsia" w:hint="eastAsia"/>
+          <w:lang w:val="zh-TW" w:eastAsia="zh-TW"/>
+        </w:rPr>
+        <w:t>新手</w:t>
+      </w:r>
+      <w:r>
+        <w:rPr>
+          <w:rFonts w:asciiTheme="minorEastAsia" w:eastAsiaTheme="minorEastAsia" w:hAnsiTheme="minorEastAsia" w:hint="eastAsia"/>
+          <w:lang w:val="zh-TW" w:eastAsia="zh-TW"/>
+        </w:rPr>
+        <w:t>使用导引。只需大概说明我们网站项目各个核心模块的使用即可，每一步的说明文字不应超过10字。</w:t>
+      </w:r>
+      <w:r>
+        <w:rPr>
+          <w:rFonts w:asciiTheme="minorEastAsia" w:eastAsiaTheme="minorEastAsia" w:hAnsiTheme="minorEastAsia" w:hint="eastAsia"/>
+          <w:lang w:val="zh-TW" w:eastAsia="zh-TW"/>
+        </w:rPr>
+        <w:t>新手使用导引的制作必须项目遵循简单易用，快速铺展用户量的核心利益。</w:t>
+      </w:r>
+    </w:p>
+    <w:p>
+      <w:pPr>
+        <w:pStyle w:val="A0"/>
+        <w:ind w:firstLineChars="200" w:firstLine="400"/>
+        <w:rPr>
+          <w:rFonts w:asciiTheme="minorEastAsia" w:eastAsia="PMingLiU" w:hAnsiTheme="minorEastAsia"/>
+          <w:lang w:val="zh-TW" w:eastAsia="zh-TW"/>
+        </w:rPr>
+      </w:pPr>
+      <w:r>
+        <w:rPr>
+          <w:rFonts w:asciiTheme="minorEastAsia" w:eastAsiaTheme="minorEastAsia" w:hAnsiTheme="minorEastAsia" w:hint="eastAsia"/>
+          <w:lang w:val="zh-TW" w:eastAsia="zh-TW"/>
+        </w:rPr>
+        <w:t>针对管理员用户需要注意的是，在网站启动期间，项目的开发者与策划者都是作为长期项目参与人员的。项目前期用户不多时，开发者和策划者将会担任管理员的职责，因项目细节由参与成员商榷决定，则初期不需要有针对管理员用户的用户手册。</w:t>
+      </w:r>
+    </w:p>
+    <w:p>
+      <w:pPr>
+        <w:pStyle w:val="A0"/>
+        <w:ind w:firstLineChars="200" w:firstLine="400"/>
+        <w:rPr>
+          <w:rFonts w:eastAsia="PMingLiU" w:hint="eastAsia"/>
+          <w:lang w:val="zh-TW" w:eastAsia="zh-TW"/>
+        </w:rPr>
+      </w:pPr>
+      <w:r>
+        <w:rPr>
+          <w:rFonts w:asciiTheme="minorEastAsia" w:eastAsiaTheme="minorEastAsia" w:hAnsiTheme="minorEastAsia" w:hint="eastAsia"/>
+          <w:lang w:val="zh-TW" w:eastAsia="zh-TW"/>
+        </w:rPr>
+        <w:t>若项目的用户量有所提高，需要更多的管理成员，开发者和策划者会对管理员用户进行线下、线上形式的简单实践培训，管理员用户在培训期以外的所有时间都可以随时联系到开发者和策划者，对接答疑。本项目决定在日活用户超过1000名后再制作和商榷相应</w:t>
+      </w:r>
+      <w:r>
+        <w:rPr>
+          <w:rFonts w:asciiTheme="minorEastAsia" w:eastAsiaTheme="minorEastAsia" w:hAnsiTheme="minorEastAsia" w:hint="eastAsia"/>
+          <w:lang w:val="zh-TW" w:eastAsia="zh-TW"/>
+        </w:rPr>
+        <w:t>针对管理员用户</w:t>
+      </w:r>
+      <w:r>
+        <w:rPr>
+          <w:rFonts w:asciiTheme="minorEastAsia" w:eastAsiaTheme="minorEastAsia" w:hAnsiTheme="minorEastAsia" w:hint="eastAsia"/>
+          <w:lang w:val="zh-TW" w:eastAsia="zh-TW"/>
+        </w:rPr>
+        <w:t>的培训手册、教授课程的详细内容</w:t>
+      </w:r>
+      <w:r>
+        <w:rPr>
+          <w:rFonts w:asciiTheme="minorEastAsia" w:eastAsiaTheme="minorEastAsia" w:hAnsiTheme="minorEastAsia" w:hint="eastAsia"/>
+          <w:lang w:val="zh-TW" w:eastAsia="zh-TW"/>
+        </w:rPr>
+        <w:t>，本阶段暂不</w:t>
+      </w:r>
+      <w:r>
+        <w:rPr>
+          <w:rFonts w:asciiTheme="minorEastAsia" w:eastAsiaTheme="minorEastAsia" w:hAnsiTheme="minorEastAsia" w:hint="eastAsia"/>
+          <w:lang w:val="zh-TW" w:eastAsia="zh-TW"/>
+        </w:rPr>
+        <w:t>作</w:t>
+      </w:r>
+      <w:r>
+        <w:rPr>
+          <w:rFonts w:asciiTheme="minorEastAsia" w:eastAsiaTheme="minorEastAsia" w:hAnsiTheme="minorEastAsia" w:hint="eastAsia"/>
+          <w:lang w:val="zh-TW" w:eastAsia="zh-TW"/>
+        </w:rPr>
+        <w:t>考虑</w:t>
+      </w:r>
+      <w:r>
+        <w:rPr>
+          <w:rFonts w:asciiTheme="minorEastAsia" w:eastAsiaTheme="minorEastAsia" w:hAnsiTheme="minorEastAsia" w:hint="eastAsia"/>
+          <w:lang w:val="zh-TW" w:eastAsia="zh-TW"/>
+        </w:rPr>
+        <w:t>。</w:t>
       </w:r>
     </w:p>
     <w:p>
@@ -5810,6 +5936,7 @@
           <w:numId w:val="2"/>
         </w:numPr>
         <w:rPr>
+          <w:rFonts w:eastAsia="PMingLiU"/>
           <w:lang w:val="zh-TW" w:eastAsia="zh-TW"/>
         </w:rPr>
       </w:pPr>
@@ -5822,20 +5949,75 @@
     </w:p>
     <w:p>
       <w:pPr>
-        <w:pStyle w:val="InfoBlue"/>
-      </w:pPr>
-      <w:r>
-        <w:t>[</w:t>
-      </w:r>
-      <w:r>
-        <w:rPr>
-          <w:rFonts w:ascii="宋体" w:eastAsia="宋体" w:hAnsi="宋体" w:cs="宋体"/>
-          <w:lang w:val="zh-TW" w:eastAsia="zh-TW"/>
-        </w:rPr>
-        <w:t>许多应用程序提供了联机帮助系统来协助用户。这些系统的性质对于应用程序开发来说独特的，因为它们综合了编程（如超链接）和技术写作（组织、演示）的各个方面。许多人发现联机帮助系统的开发本身就是一个受益于先期规模管理和计划活动的项目。</w:t>
-      </w:r>
-      <w:r>
-        <w:t>]</w:t>
+        <w:pStyle w:val="A0"/>
+        <w:rPr>
+          <w:rFonts w:eastAsia="PMingLiU" w:hint="eastAsia"/>
+          <w:lang w:val="zh-TW" w:eastAsia="zh-TW"/>
+        </w:rPr>
+      </w:pPr>
+      <w:r>
+        <w:rPr>
+          <w:rFonts w:eastAsiaTheme="minorEastAsia" w:hint="eastAsia"/>
+          <w:lang w:val="zh-TW"/>
+        </w:rPr>
+        <w:t xml:space="preserve"> </w:t>
+      </w:r>
+      <w:r>
+        <w:rPr>
+          <w:rFonts w:eastAsia="PMingLiU"/>
+          <w:lang w:val="zh-TW" w:eastAsia="zh-TW"/>
+        </w:rPr>
+        <w:t xml:space="preserve">   </w:t>
+      </w:r>
+      <w:r>
+        <w:rPr>
+          <w:rFonts w:asciiTheme="minorEastAsia" w:eastAsiaTheme="minorEastAsia" w:hAnsiTheme="minorEastAsia" w:hint="eastAsia"/>
+          <w:lang w:val="zh-TW" w:eastAsia="zh-TW"/>
+        </w:rPr>
+        <w:t>限于时间、成本和重要性的考虑，</w:t>
+      </w:r>
+      <w:r>
+        <w:rPr>
+          <w:rFonts w:asciiTheme="minorEastAsia" w:eastAsiaTheme="minorEastAsia" w:hAnsiTheme="minorEastAsia" w:hint="eastAsia"/>
+          <w:lang w:val="zh-TW" w:eastAsia="zh-TW"/>
+        </w:rPr>
+        <w:t>本项目将不会开发额外的专有联机帮助系统。</w:t>
+      </w:r>
+      <w:r>
+        <w:rPr>
+          <w:rFonts w:asciiTheme="minorEastAsia" w:eastAsiaTheme="minorEastAsia" w:hAnsiTheme="minorEastAsia" w:hint="eastAsia"/>
+          <w:lang w:val="zh-TW" w:eastAsia="zh-TW"/>
+        </w:rPr>
+        <w:t>本项目将会开放客服</w:t>
+      </w:r>
+      <w:r>
+        <w:rPr>
+          <w:rFonts w:asciiTheme="minorEastAsia" w:eastAsiaTheme="minorEastAsia" w:hAnsiTheme="minorEastAsia" w:hint="eastAsia"/>
+          <w:lang w:val="zh-TW" w:eastAsia="zh-TW"/>
+        </w:rPr>
+        <w:lastRenderedPageBreak/>
+        <w:t>联系方式于项目网站中，以帮助遭遇困难的客户答疑解惑。若有必要，客服人员可以使用腾讯会议、</w:t>
+      </w:r>
+      <w:r>
+        <w:rPr>
+          <w:rFonts w:asciiTheme="minorEastAsia" w:eastAsiaTheme="minorEastAsia" w:hAnsiTheme="minorEastAsia" w:hint="eastAsia"/>
+          <w:lang w:val="zh-TW"/>
+        </w:rPr>
+        <w:t>T</w:t>
+      </w:r>
+      <w:r>
+        <w:rPr>
+          <w:rFonts w:asciiTheme="minorEastAsia" w:eastAsia="PMingLiU" w:hAnsiTheme="minorEastAsia"/>
+          <w:lang w:val="zh-TW" w:eastAsia="zh-TW"/>
+        </w:rPr>
+        <w:t>eam</w:t>
+      </w:r>
+      <w:r>
+        <w:rPr>
+          <w:rFonts w:asciiTheme="minorEastAsia" w:eastAsiaTheme="minorEastAsia" w:hAnsiTheme="minorEastAsia" w:hint="eastAsia"/>
+          <w:lang w:val="zh-TW" w:eastAsia="zh-TW"/>
+        </w:rPr>
+        <w:t>viewer等软件在客户许可的前提下，辅助客户解决实际问题。</w:t>
       </w:r>
     </w:p>
     <w:p>
@@ -5846,6 +6028,7 @@
           <w:numId w:val="2"/>
         </w:numPr>
         <w:rPr>
+          <w:rFonts w:eastAsia="PMingLiU"/>
           <w:lang w:val="zh-TW" w:eastAsia="zh-TW"/>
         </w:rPr>
       </w:pPr>
@@ -5858,40 +6041,179 @@
     </w:p>
     <w:p>
       <w:pPr>
-        <w:pStyle w:val="InfoBlue"/>
-      </w:pPr>
-      <w:r>
-        <w:t>[</w:t>
-      </w:r>
-      <w:r>
-        <w:rPr>
-          <w:rFonts w:ascii="宋体" w:eastAsia="宋体" w:hAnsi="宋体" w:cs="宋体"/>
-          <w:lang w:val="zh-TW" w:eastAsia="zh-TW"/>
-        </w:rPr>
-        <w:t>在提供全套的解决方案时，提供包括安装说明和配置指南的文档是非常重要的。此外，自述文件通常也要作为一个标准构件包括在内。自述文件可以包括一个</w:t>
-      </w:r>
-      <w:r>
-        <w:t>“</w:t>
-      </w:r>
-      <w:r>
-        <w:rPr>
-          <w:rFonts w:ascii="宋体" w:eastAsia="宋体" w:hAnsi="宋体" w:cs="宋体"/>
-          <w:lang w:val="zh-TW" w:eastAsia="zh-TW"/>
-        </w:rPr>
-        <w:t>本发布版中的新特性</w:t>
-      </w:r>
-      <w:r>
-        <w:t>”</w:t>
-      </w:r>
-      <w:r>
-        <w:rPr>
-          <w:rFonts w:ascii="宋体" w:eastAsia="宋体" w:hAnsi="宋体" w:cs="宋体"/>
-          <w:lang w:val="zh-TW" w:eastAsia="zh-TW"/>
-        </w:rPr>
-        <w:t>部分，并讨论与以前发布版的兼容性问题。多数用户也希望在自述文件中列出任何已知的错误和变通方法。</w:t>
-      </w:r>
-      <w:r>
-        <w:t>]</w:t>
+        <w:pStyle w:val="A0"/>
+        <w:ind w:firstLine="408"/>
+        <w:rPr>
+          <w:rFonts w:asciiTheme="minorEastAsia" w:eastAsia="PMingLiU" w:hAnsiTheme="minorEastAsia"/>
+          <w:lang w:val="zh-TW" w:eastAsia="zh-TW"/>
+        </w:rPr>
+      </w:pPr>
+      <w:r>
+        <w:rPr>
+          <w:rFonts w:asciiTheme="minorEastAsia" w:eastAsiaTheme="minorEastAsia" w:hAnsiTheme="minorEastAsia" w:hint="eastAsia"/>
+          <w:lang w:val="zh-TW" w:eastAsia="zh-TW"/>
+        </w:rPr>
+        <w:t>针对客户，</w:t>
+      </w:r>
+      <w:r>
+        <w:rPr>
+          <w:rFonts w:asciiTheme="minorEastAsia" w:eastAsiaTheme="minorEastAsia" w:hAnsiTheme="minorEastAsia" w:hint="eastAsia"/>
+          <w:lang w:val="zh-TW" w:eastAsia="zh-TW"/>
+        </w:rPr>
+        <w:t>作为</w:t>
+      </w:r>
+      <w:r>
+        <w:rPr>
+          <w:rFonts w:asciiTheme="minorEastAsia" w:eastAsiaTheme="minorEastAsia" w:hAnsiTheme="minorEastAsia" w:hint="eastAsia"/>
+          <w:lang w:val="zh-TW" w:eastAsia="zh-TW"/>
+        </w:rPr>
+        <w:t>互联网项目，本系统不需要安装、配置</w:t>
+      </w:r>
+      <w:r>
+        <w:rPr>
+          <w:rFonts w:asciiTheme="minorEastAsia" w:eastAsiaTheme="minorEastAsia" w:hAnsiTheme="minorEastAsia" w:hint="eastAsia"/>
+          <w:lang w:val="zh-TW" w:eastAsia="zh-TW"/>
+        </w:rPr>
+        <w:t>，即不需要撰写相应的安装、配置文档。</w:t>
+      </w:r>
+      <w:r>
+        <w:rPr>
+          <w:rFonts w:asciiTheme="minorEastAsia" w:eastAsiaTheme="minorEastAsia" w:hAnsiTheme="minorEastAsia" w:hint="eastAsia"/>
+          <w:lang w:val="zh-TW" w:eastAsia="zh-TW"/>
+        </w:rPr>
+        <w:t>而</w:t>
+      </w:r>
+      <w:r>
+        <w:rPr>
+          <w:rFonts w:asciiTheme="minorEastAsia" w:eastAsiaTheme="minorEastAsia" w:hAnsiTheme="minorEastAsia" w:hint="eastAsia"/>
+          <w:lang w:val="zh-TW" w:eastAsia="zh-TW"/>
+        </w:rPr>
+        <w:t>针对每个</w:t>
+      </w:r>
+      <w:r>
+        <w:rPr>
+          <w:rFonts w:asciiTheme="minorEastAsia" w:eastAsiaTheme="minorEastAsia" w:hAnsiTheme="minorEastAsia" w:hint="eastAsia"/>
+          <w:lang w:val="zh-TW" w:eastAsia="zh-TW"/>
+        </w:rPr>
+        <w:t>版本</w:t>
+      </w:r>
+      <w:r>
+        <w:rPr>
+          <w:rFonts w:asciiTheme="minorEastAsia" w:eastAsiaTheme="minorEastAsia" w:hAnsiTheme="minorEastAsia" w:hint="eastAsia"/>
+          <w:lang w:val="zh-TW" w:eastAsia="zh-TW"/>
+        </w:rPr>
+        <w:t>的迭代</w:t>
+      </w:r>
+      <w:r>
+        <w:rPr>
+          <w:rFonts w:asciiTheme="minorEastAsia" w:eastAsiaTheme="minorEastAsia" w:hAnsiTheme="minorEastAsia" w:hint="eastAsia"/>
+          <w:lang w:val="zh-TW" w:eastAsia="zh-TW"/>
+        </w:rPr>
+        <w:t>自述</w:t>
+      </w:r>
+      <w:r>
+        <w:rPr>
+          <w:rFonts w:asciiTheme="minorEastAsia" w:eastAsiaTheme="minorEastAsia" w:hAnsiTheme="minorEastAsia" w:hint="eastAsia"/>
+          <w:lang w:val="zh-TW" w:eastAsia="zh-TW"/>
+        </w:rPr>
+        <w:t>，则</w:t>
+      </w:r>
+      <w:r>
+        <w:rPr>
+          <w:rFonts w:asciiTheme="minorEastAsia" w:eastAsiaTheme="minorEastAsia" w:hAnsiTheme="minorEastAsia" w:hint="eastAsia"/>
+          <w:lang w:val="zh-TW" w:eastAsia="zh-TW"/>
+        </w:rPr>
+        <w:t>会考虑在系统网站的核心基本功能完成后，</w:t>
+      </w:r>
+      <w:r>
+        <w:rPr>
+          <w:rFonts w:asciiTheme="minorEastAsia" w:eastAsiaTheme="minorEastAsia" w:hAnsiTheme="minorEastAsia" w:hint="eastAsia"/>
+          <w:lang w:val="zh-TW" w:eastAsia="zh-TW"/>
+        </w:rPr>
+        <w:t>制作新功能使用导引，也遵循上文提到的简单易懂、可跳过的原则。</w:t>
+      </w:r>
+    </w:p>
+    <w:p>
+      <w:pPr>
+        <w:pStyle w:val="A0"/>
+        <w:ind w:firstLine="408"/>
+        <w:rPr>
+          <w:rFonts w:asciiTheme="minorEastAsia" w:eastAsia="PMingLiU" w:hAnsiTheme="minorEastAsia" w:hint="eastAsia"/>
+          <w:lang w:val="zh-TW" w:eastAsia="zh-TW"/>
+        </w:rPr>
+      </w:pPr>
+      <w:r>
+        <w:rPr>
+          <w:rFonts w:asciiTheme="minorEastAsia" w:eastAsiaTheme="minorEastAsia" w:hAnsiTheme="minorEastAsia" w:hint="eastAsia"/>
+          <w:lang w:val="zh-TW" w:eastAsia="zh-TW"/>
+        </w:rPr>
+        <w:t>此外，若项目</w:t>
+      </w:r>
+      <w:r>
+        <w:rPr>
+          <w:rFonts w:asciiTheme="minorEastAsia" w:eastAsiaTheme="minorEastAsia" w:hAnsiTheme="minorEastAsia" w:hint="eastAsia"/>
+          <w:lang w:val="zh-TW" w:eastAsia="zh-TW"/>
+        </w:rPr>
+        <w:t>可长期运行</w:t>
+      </w:r>
+      <w:r>
+        <w:rPr>
+          <w:rFonts w:asciiTheme="minorEastAsia" w:eastAsiaTheme="minorEastAsia" w:hAnsiTheme="minorEastAsia" w:hint="eastAsia"/>
+          <w:lang w:val="zh-TW" w:eastAsia="zh-TW"/>
+        </w:rPr>
+        <w:t>，版本迭代的特征将会作为用户体验的重点。项目将会在拥有足够人员维护的前提下，于项目社交平台公共账号（微博、bilibili、项目介绍主页）、GitHub、项目</w:t>
+      </w:r>
+      <w:r>
+        <w:rPr>
+          <w:rFonts w:asciiTheme="minorEastAsia" w:eastAsiaTheme="minorEastAsia" w:hAnsiTheme="minorEastAsia" w:hint="eastAsia"/>
+          <w:lang w:val="zh-TW" w:eastAsia="zh-TW"/>
+        </w:rPr>
+        <w:t>网站响应页面上撰写简要</w:t>
+      </w:r>
+      <w:r>
+        <w:rPr>
+          <w:rFonts w:asciiTheme="minorEastAsia" w:eastAsiaTheme="minorEastAsia" w:hAnsiTheme="minorEastAsia" w:hint="eastAsia"/>
+          <w:lang w:val="zh-TW" w:eastAsia="zh-TW"/>
+        </w:rPr>
+        <w:t>内容</w:t>
+      </w:r>
+      <w:r>
+        <w:rPr>
+          <w:rFonts w:asciiTheme="minorEastAsia" w:eastAsiaTheme="minorEastAsia" w:hAnsiTheme="minorEastAsia" w:hint="eastAsia"/>
+          <w:lang w:val="zh-TW" w:eastAsia="zh-TW"/>
+        </w:rPr>
+        <w:t>。</w:t>
+      </w:r>
+    </w:p>
+    <w:p>
+      <w:pPr>
+        <w:pStyle w:val="A0"/>
+        <w:ind w:firstLine="408"/>
+        <w:rPr>
+          <w:rFonts w:eastAsia="PMingLiU" w:hint="eastAsia"/>
+          <w:lang w:val="zh-TW" w:eastAsia="zh-TW"/>
+        </w:rPr>
+      </w:pPr>
+      <w:r>
+        <w:rPr>
+          <w:rFonts w:asciiTheme="minorEastAsia" w:eastAsiaTheme="minorEastAsia" w:hAnsiTheme="minorEastAsia" w:hint="eastAsia"/>
+          <w:lang w:val="zh-TW" w:eastAsia="zh-TW"/>
+        </w:rPr>
+        <w:t>针对运维与开发者，本系统的产品技术架构、配置维护指南将会在开发过程中于开发组GitHub私有仓库中维护。</w:t>
+      </w:r>
+      <w:r>
+        <w:rPr>
+          <w:rFonts w:asciiTheme="minorEastAsia" w:eastAsiaTheme="minorEastAsia" w:hAnsiTheme="minorEastAsia" w:hint="eastAsia"/>
+          <w:lang w:val="zh-TW" w:eastAsia="zh-TW"/>
+        </w:rPr>
+        <w:t>这一类文档包括且不限于集群配置、文件结构、技术选型细则描述、版本迭代记录</w:t>
+      </w:r>
+      <w:r>
+        <w:rPr>
+          <w:rFonts w:asciiTheme="minorEastAsia" w:eastAsiaTheme="minorEastAsia" w:hAnsiTheme="minorEastAsia" w:hint="eastAsia"/>
+          <w:lang w:val="zh-TW" w:eastAsia="zh-TW"/>
+        </w:rPr>
+        <w:t>等，追求简单易懂的原则，方便日后可能的新开发人员理解、接手</w:t>
       </w:r>
     </w:p>
     <w:p>
@@ -5914,35 +6236,1187 @@
     </w:p>
     <w:p>
       <w:pPr>
-        <w:pStyle w:val="InfoBlue"/>
-      </w:pPr>
-      <w:r>
-        <w:t>[</w:t>
-      </w:r>
-      <w:r>
-        <w:rPr>
-          <w:rFonts w:ascii="宋体" w:eastAsia="宋体" w:hAnsi="宋体" w:cs="宋体"/>
-          <w:lang w:val="zh-TW" w:eastAsia="zh-TW"/>
-        </w:rPr>
-        <w:t>目前最先进的应用程序从产品包装开始就提供了一致的外观，这种一致还体现在安装菜单、启动屏幕、帮助系统、</w:t>
-      </w:r>
-      <w:r>
-        <w:t xml:space="preserve">GUI </w:t>
-      </w:r>
-      <w:r>
-        <w:rPr>
-          <w:rFonts w:ascii="宋体" w:eastAsia="宋体" w:hAnsi="宋体" w:cs="宋体"/>
-          <w:lang w:val="zh-TW" w:eastAsia="zh-TW"/>
-        </w:rPr>
-        <w:t>对话框等等。此节定义对标签的需求和和标签类型，以便合并到代码中。举例来说，标签和包装涉及版权和专利声明、公司徽标、标准化的图标以及其他图形元素。</w:t>
-      </w:r>
-      <w:r>
-        <w:t>]</w:t>
+        <w:pStyle w:val="A0"/>
+        <w:ind w:firstLine="408"/>
+        <w:rPr>
+          <w:rFonts w:asciiTheme="minorEastAsia" w:eastAsiaTheme="minorEastAsia" w:hAnsiTheme="minorEastAsia"/>
+          <w:lang w:val="zh-TW" w:eastAsia="zh-TW"/>
+        </w:rPr>
+      </w:pPr>
+      <w:r>
+        <w:rPr>
+          <w:rFonts w:asciiTheme="minorEastAsia" w:eastAsiaTheme="minorEastAsia" w:hAnsiTheme="minorEastAsia" w:hint="eastAsia"/>
+          <w:lang w:val="zh-TW" w:eastAsia="zh-TW"/>
+        </w:rPr>
+        <w:t>本产品</w:t>
+      </w:r>
+      <w:r>
+        <w:rPr>
+          <w:rFonts w:asciiTheme="minorEastAsia" w:eastAsiaTheme="minorEastAsia" w:hAnsiTheme="minorEastAsia" w:hint="eastAsia"/>
+          <w:lang w:val="zh-TW" w:eastAsia="zh-TW"/>
+        </w:rPr>
+        <w:t>的设计元素</w:t>
+      </w:r>
+      <w:r>
+        <w:rPr>
+          <w:rFonts w:asciiTheme="minorEastAsia" w:eastAsiaTheme="minorEastAsia" w:hAnsiTheme="minorEastAsia" w:hint="eastAsia"/>
+          <w:lang w:val="zh-TW" w:eastAsia="zh-TW"/>
+        </w:rPr>
+        <w:t>主要</w:t>
+      </w:r>
+      <w:r>
+        <w:rPr>
+          <w:rFonts w:asciiTheme="minorEastAsia" w:eastAsiaTheme="minorEastAsia" w:hAnsiTheme="minorEastAsia" w:hint="eastAsia"/>
+          <w:lang w:val="zh-TW" w:eastAsia="zh-TW"/>
+        </w:rPr>
+        <w:t>遵循两种</w:t>
+      </w:r>
+      <w:r>
+        <w:rPr>
+          <w:rFonts w:asciiTheme="minorEastAsia" w:eastAsiaTheme="minorEastAsia" w:hAnsiTheme="minorEastAsia" w:hint="eastAsia"/>
+          <w:lang w:val="zh-TW" w:eastAsia="zh-TW"/>
+        </w:rPr>
+        <w:t>统一的</w:t>
+      </w:r>
+      <w:r>
+        <w:rPr>
+          <w:rFonts w:asciiTheme="minorEastAsia" w:eastAsiaTheme="minorEastAsia" w:hAnsiTheme="minorEastAsia" w:hint="eastAsia"/>
+          <w:lang w:val="zh-TW" w:eastAsia="zh-TW"/>
+        </w:rPr>
+        <w:t>视觉设计风格，</w:t>
+      </w:r>
+      <w:r>
+        <w:rPr>
+          <w:rFonts w:asciiTheme="minorEastAsia" w:eastAsiaTheme="minorEastAsia" w:hAnsiTheme="minorEastAsia" w:hint="eastAsia"/>
+          <w:lang w:val="zh-TW" w:eastAsia="zh-TW"/>
+        </w:rPr>
+        <w:t>主题是</w:t>
+      </w:r>
+      <w:r>
+        <w:rPr>
+          <w:rFonts w:asciiTheme="minorEastAsia" w:eastAsiaTheme="minorEastAsia" w:hAnsiTheme="minorEastAsia" w:hint="eastAsia"/>
+          <w:lang w:val="zh-TW" w:eastAsia="zh-TW"/>
+        </w:rPr>
+        <w:t>简约和</w:t>
+      </w:r>
+      <w:r>
+        <w:rPr>
+          <w:rFonts w:asciiTheme="minorEastAsia" w:eastAsiaTheme="minorEastAsia" w:hAnsiTheme="minorEastAsia" w:hint="eastAsia"/>
+          <w:lang w:val="zh-TW" w:eastAsia="zh-TW"/>
+        </w:rPr>
+        <w:t>多彩</w:t>
+      </w:r>
+      <w:r>
+        <w:rPr>
+          <w:rFonts w:asciiTheme="minorEastAsia" w:eastAsiaTheme="minorEastAsia" w:hAnsiTheme="minorEastAsia" w:hint="eastAsia"/>
+          <w:lang w:val="zh-TW" w:eastAsia="zh-TW"/>
+        </w:rPr>
+        <w:t>。</w:t>
+      </w:r>
+    </w:p>
+    <w:p>
+      <w:pPr>
+        <w:pStyle w:val="A0"/>
+        <w:ind w:firstLine="408"/>
+        <w:rPr>
+          <w:rFonts w:asciiTheme="minorEastAsia" w:eastAsiaTheme="minorEastAsia" w:hAnsiTheme="minorEastAsia" w:hint="eastAsia"/>
+          <w:lang w:val="zh-TW" w:eastAsia="zh-TW"/>
+        </w:rPr>
+      </w:pPr>
+      <w:r>
+        <w:rPr>
+          <w:rFonts w:asciiTheme="minorEastAsia" w:eastAsiaTheme="minorEastAsia" w:hAnsiTheme="minorEastAsia" w:hint="eastAsia"/>
+          <w:lang w:val="zh-TW" w:eastAsia="zh-TW"/>
+        </w:rPr>
+        <w:t>我们设计了不同尺寸的概念图标，用于不同场景下的</w:t>
+      </w:r>
+      <w:r>
+        <w:rPr>
+          <w:rFonts w:asciiTheme="minorEastAsia" w:eastAsiaTheme="minorEastAsia" w:hAnsiTheme="minorEastAsia" w:hint="eastAsia"/>
+          <w:lang w:val="zh-TW" w:eastAsia="zh-TW"/>
+        </w:rPr>
+        <w:t>产品概念</w:t>
+      </w:r>
+      <w:r>
+        <w:rPr>
+          <w:rFonts w:asciiTheme="minorEastAsia" w:eastAsiaTheme="minorEastAsia" w:hAnsiTheme="minorEastAsia" w:hint="eastAsia"/>
+          <w:lang w:val="zh-TW" w:eastAsia="zh-TW"/>
+        </w:rPr>
+        <w:t>展示，</w:t>
+      </w:r>
+      <w:r>
+        <w:rPr>
+          <w:rFonts w:asciiTheme="minorEastAsia" w:eastAsiaTheme="minorEastAsia" w:hAnsiTheme="minorEastAsia" w:hint="eastAsia"/>
+          <w:lang w:val="zh-TW" w:eastAsia="zh-TW"/>
+        </w:rPr>
+        <w:t>后文将</w:t>
+      </w:r>
+      <w:r>
+        <w:rPr>
+          <w:rFonts w:asciiTheme="minorEastAsia" w:eastAsiaTheme="minorEastAsia" w:hAnsiTheme="minorEastAsia" w:hint="eastAsia"/>
+          <w:lang w:val="zh-TW" w:eastAsia="zh-TW"/>
+        </w:rPr>
+        <w:t>详述</w:t>
+      </w:r>
+      <w:r>
+        <w:rPr>
+          <w:rFonts w:asciiTheme="minorEastAsia" w:eastAsiaTheme="minorEastAsia" w:hAnsiTheme="minorEastAsia" w:hint="eastAsia"/>
+          <w:lang w:val="zh-TW" w:eastAsia="zh-TW"/>
+        </w:rPr>
+        <w:t>所有的</w:t>
+      </w:r>
+      <w:r>
+        <w:rPr>
+          <w:rFonts w:asciiTheme="minorEastAsia" w:eastAsiaTheme="minorEastAsia" w:hAnsiTheme="minorEastAsia" w:hint="eastAsia"/>
+          <w:lang w:val="zh-TW" w:eastAsia="zh-TW"/>
+        </w:rPr>
+        <w:t>图标的设计视觉艺术效果</w:t>
+      </w:r>
+      <w:r>
+        <w:rPr>
+          <w:rFonts w:asciiTheme="minorEastAsia" w:eastAsiaTheme="minorEastAsia" w:hAnsiTheme="minorEastAsia" w:hint="eastAsia"/>
+          <w:lang w:val="zh-TW" w:eastAsia="zh-TW"/>
+        </w:rPr>
+        <w:t>：</w:t>
+      </w:r>
+    </w:p>
+    <w:p>
+      <w:pPr>
+        <w:pStyle w:val="A0"/>
+        <w:ind w:firstLine="408"/>
+        <w:rPr>
+          <w:rFonts w:asciiTheme="minorEastAsia" w:eastAsiaTheme="minorEastAsia" w:hAnsiTheme="minorEastAsia"/>
+          <w:lang w:val="zh-TW" w:eastAsia="zh-TW"/>
+        </w:rPr>
+      </w:pPr>
+      <w:r>
+        <w:rPr>
+          <w:rFonts w:asciiTheme="minorEastAsia" w:eastAsiaTheme="minorEastAsia" w:hAnsiTheme="minorEastAsia" w:hint="eastAsia"/>
+          <w:lang w:val="zh-TW" w:eastAsia="zh-TW"/>
+        </w:rPr>
+        <w:t>以下是我们</w:t>
+      </w:r>
+      <w:r>
+        <w:rPr>
+          <w:rFonts w:asciiTheme="minorEastAsia" w:eastAsiaTheme="minorEastAsia" w:hAnsiTheme="minorEastAsia" w:hint="eastAsia"/>
+          <w:lang w:val="zh-TW" w:eastAsia="zh-TW"/>
+        </w:rPr>
+        <w:t>围绕多彩</w:t>
+      </w:r>
+      <w:r>
+        <w:rPr>
+          <w:rFonts w:asciiTheme="minorEastAsia" w:eastAsiaTheme="minorEastAsia" w:hAnsiTheme="minorEastAsia" w:hint="eastAsia"/>
+          <w:lang w:val="zh-TW" w:eastAsia="zh-TW"/>
+        </w:rPr>
+        <w:t>这一项视觉设计</w:t>
+      </w:r>
+      <w:r>
+        <w:rPr>
+          <w:rFonts w:asciiTheme="minorEastAsia" w:eastAsiaTheme="minorEastAsia" w:hAnsiTheme="minorEastAsia" w:hint="eastAsia"/>
+          <w:lang w:val="zh-TW" w:eastAsia="zh-TW"/>
+        </w:rPr>
+        <w:t>主题</w:t>
+      </w:r>
+      <w:r>
+        <w:rPr>
+          <w:rFonts w:asciiTheme="minorEastAsia" w:eastAsiaTheme="minorEastAsia" w:hAnsiTheme="minorEastAsia" w:hint="eastAsia"/>
+          <w:lang w:val="zh-TW" w:eastAsia="zh-TW"/>
+        </w:rPr>
+        <w:t>方案</w:t>
+      </w:r>
+      <w:r>
+        <w:rPr>
+          <w:rFonts w:asciiTheme="minorEastAsia" w:eastAsiaTheme="minorEastAsia" w:hAnsiTheme="minorEastAsia" w:hint="eastAsia"/>
+          <w:lang w:val="zh-TW" w:eastAsia="zh-TW"/>
+        </w:rPr>
+        <w:t>所制作的</w:t>
+      </w:r>
+      <w:r>
+        <w:rPr>
+          <w:rFonts w:asciiTheme="minorEastAsia" w:eastAsiaTheme="minorEastAsia" w:hAnsiTheme="minorEastAsia" w:hint="eastAsia"/>
+          <w:lang w:val="zh-TW" w:eastAsia="zh-TW"/>
+        </w:rPr>
+        <w:t>所有的概念设计图标</w:t>
+      </w:r>
+      <w:r>
+        <w:rPr>
+          <w:rFonts w:asciiTheme="minorEastAsia" w:eastAsiaTheme="minorEastAsia" w:hAnsiTheme="minorEastAsia" w:hint="eastAsia"/>
+          <w:lang w:val="zh-TW" w:eastAsia="zh-TW"/>
+        </w:rPr>
+        <w:t>，这一主题下，</w:t>
+      </w:r>
+      <w:r>
+        <w:rPr>
+          <w:rFonts w:asciiTheme="minorEastAsia" w:eastAsiaTheme="minorEastAsia" w:hAnsiTheme="minorEastAsia" w:hint="eastAsia"/>
+          <w:lang w:val="zh-TW" w:eastAsia="zh-TW"/>
+        </w:rPr>
+        <w:t>我们</w:t>
+      </w:r>
+      <w:r>
+        <w:rPr>
+          <w:rFonts w:asciiTheme="minorEastAsia" w:eastAsiaTheme="minorEastAsia" w:hAnsiTheme="minorEastAsia" w:hint="eastAsia"/>
+          <w:lang w:val="zh-TW" w:eastAsia="zh-TW"/>
+        </w:rPr>
+        <w:t>期望我们的</w:t>
+      </w:r>
+      <w:r>
+        <w:rPr>
+          <w:rFonts w:asciiTheme="minorEastAsia" w:eastAsiaTheme="minorEastAsia" w:hAnsiTheme="minorEastAsia" w:hint="eastAsia"/>
+          <w:lang w:val="zh-TW" w:eastAsia="zh-TW"/>
+        </w:rPr>
+        <w:t>产品</w:t>
+      </w:r>
+      <w:r>
+        <w:rPr>
+          <w:rFonts w:asciiTheme="minorEastAsia" w:eastAsiaTheme="minorEastAsia" w:hAnsiTheme="minorEastAsia" w:hint="eastAsia"/>
+          <w:lang w:val="zh-TW" w:eastAsia="zh-TW"/>
+        </w:rPr>
+        <w:t>能够</w:t>
+      </w:r>
+      <w:r>
+        <w:rPr>
+          <w:rFonts w:asciiTheme="minorEastAsia" w:eastAsiaTheme="minorEastAsia" w:hAnsiTheme="minorEastAsia" w:hint="eastAsia"/>
+          <w:lang w:val="zh-TW" w:eastAsia="zh-TW"/>
+        </w:rPr>
+        <w:t>展示给用户我们的产品是活泼、体贴</w:t>
+      </w:r>
+      <w:r>
+        <w:rPr>
+          <w:rFonts w:asciiTheme="minorEastAsia" w:eastAsiaTheme="minorEastAsia" w:hAnsiTheme="minorEastAsia" w:hint="eastAsia"/>
+          <w:lang w:val="zh-TW" w:eastAsia="zh-TW"/>
+        </w:rPr>
+        <w:t>、青春</w:t>
+      </w:r>
+      <w:r>
+        <w:rPr>
+          <w:rFonts w:asciiTheme="minorEastAsia" w:eastAsiaTheme="minorEastAsia" w:hAnsiTheme="minorEastAsia" w:hint="eastAsia"/>
+          <w:lang w:val="zh-TW" w:eastAsia="zh-TW"/>
+        </w:rPr>
+        <w:t>的</w:t>
+      </w:r>
+      <w:r>
+        <w:rPr>
+          <w:rFonts w:asciiTheme="minorEastAsia" w:eastAsiaTheme="minorEastAsia" w:hAnsiTheme="minorEastAsia" w:hint="eastAsia"/>
+          <w:lang w:val="zh-TW" w:eastAsia="zh-TW"/>
+        </w:rPr>
+        <w:t>信息</w:t>
+      </w:r>
+      <w:r>
+        <w:rPr>
+          <w:rFonts w:asciiTheme="minorEastAsia" w:eastAsiaTheme="minorEastAsia" w:hAnsiTheme="minorEastAsia" w:hint="eastAsia"/>
+          <w:lang w:val="zh-TW" w:eastAsia="zh-TW"/>
+        </w:rPr>
+        <w:t>，这是我们的设计所围绕的</w:t>
+      </w:r>
+      <w:r>
+        <w:rPr>
+          <w:rFonts w:asciiTheme="minorEastAsia" w:eastAsiaTheme="minorEastAsia" w:hAnsiTheme="minorEastAsia" w:hint="eastAsia"/>
+          <w:lang w:val="zh-TW" w:eastAsia="zh-TW"/>
+        </w:rPr>
+        <w:t>核心</w:t>
+      </w:r>
+      <w:r>
+        <w:rPr>
+          <w:rFonts w:asciiTheme="minorEastAsia" w:eastAsiaTheme="minorEastAsia" w:hAnsiTheme="minorEastAsia" w:hint="eastAsia"/>
+          <w:lang w:val="zh-TW" w:eastAsia="zh-TW"/>
+        </w:rPr>
+        <w:t>概念</w:t>
+      </w:r>
+      <w:r>
+        <w:rPr>
+          <w:rFonts w:asciiTheme="minorEastAsia" w:eastAsiaTheme="minorEastAsia" w:hAnsiTheme="minorEastAsia" w:hint="eastAsia"/>
+          <w:lang w:val="zh-TW" w:eastAsia="zh-TW"/>
+        </w:rPr>
+        <w:t>之一</w:t>
+      </w:r>
+      <w:r>
+        <w:rPr>
+          <w:rFonts w:asciiTheme="minorEastAsia" w:eastAsiaTheme="minorEastAsia" w:hAnsiTheme="minorEastAsia" w:hint="eastAsia"/>
+          <w:lang w:val="zh-TW" w:eastAsia="zh-TW"/>
+        </w:rPr>
+        <w:t>。</w:t>
+      </w:r>
+    </w:p>
+    <w:p>
+      <w:pPr>
+        <w:pStyle w:val="A0"/>
+        <w:ind w:firstLine="408"/>
+        <w:rPr>
+          <w:rFonts w:asciiTheme="minorEastAsia" w:eastAsiaTheme="minorEastAsia" w:hAnsiTheme="minorEastAsia" w:hint="eastAsia"/>
+          <w:lang w:val="zh-TW" w:eastAsia="zh-TW"/>
+        </w:rPr>
+      </w:pPr>
+      <w:r>
+        <w:rPr>
+          <w:rFonts w:asciiTheme="minorEastAsia" w:eastAsiaTheme="minorEastAsia" w:hAnsiTheme="minorEastAsia"/>
+          <w:lang w:val="zh-TW" w:eastAsia="zh-TW"/>
+        </w:rPr>
+        <w:drawing>
+          <wp:anchor distT="0" distB="0" distL="114300" distR="114300" simplePos="0" relativeHeight="251658240" behindDoc="0" locked="0" layoutInCell="1" allowOverlap="1" wp14:anchorId="60B65CFF" wp14:editId="0E45C19E">
+            <wp:simplePos x="0" y="0"/>
+            <wp:positionH relativeFrom="column">
+              <wp:posOffset>1582631</wp:posOffset>
+            </wp:positionH>
+            <wp:positionV relativeFrom="paragraph">
+              <wp:posOffset>226060</wp:posOffset>
+            </wp:positionV>
+            <wp:extent cx="3403600" cy="765810"/>
+            <wp:effectExtent l="0" t="0" r="6350" b="0"/>
+            <wp:wrapTopAndBottom/>
+            <wp:docPr id="3" name="图片 3"/>
+            <wp:cNvGraphicFramePr>
+              <a:graphicFrameLocks xmlns:a="http://schemas.openxmlformats.org/drawingml/2006/main" noChangeAspect="1"/>
+            </wp:cNvGraphicFramePr>
+            <a:graphic xmlns:a="http://schemas.openxmlformats.org/drawingml/2006/main">
+              <a:graphicData uri="http://schemas.openxmlformats.org/drawingml/2006/picture">
+                <pic:pic xmlns:pic="http://schemas.openxmlformats.org/drawingml/2006/picture">
+                  <pic:nvPicPr>
+                    <pic:cNvPr id="1" name=""/>
+                    <pic:cNvPicPr/>
+                  </pic:nvPicPr>
+                  <pic:blipFill>
+                    <a:blip r:embed="rId9">
+                      <a:extLst>
+                        <a:ext uri="{28A0092B-C50C-407E-A947-70E740481C1C}">
+                          <a14:useLocalDpi xmlns:a14="http://schemas.microsoft.com/office/drawing/2010/main" val="0"/>
+                        </a:ext>
+                      </a:extLst>
+                    </a:blip>
+                    <a:stretch>
+                      <a:fillRect/>
+                    </a:stretch>
+                  </pic:blipFill>
+                  <pic:spPr>
+                    <a:xfrm>
+                      <a:off x="0" y="0"/>
+                      <a:ext cx="3403600" cy="765810"/>
+                    </a:xfrm>
+                    <a:prstGeom prst="rect">
+                      <a:avLst/>
+                    </a:prstGeom>
+                  </pic:spPr>
+                </pic:pic>
+              </a:graphicData>
+            </a:graphic>
+            <wp14:sizeRelH relativeFrom="margin">
+              <wp14:pctWidth>0</wp14:pctWidth>
+            </wp14:sizeRelH>
+            <wp14:sizeRelV relativeFrom="margin">
+              <wp14:pctHeight>0</wp14:pctHeight>
+            </wp14:sizeRelV>
+          </wp:anchor>
+        </w:drawing>
+      </w:r>
+      <w:r>
+        <w:rPr>
+          <w:rFonts w:asciiTheme="minorEastAsia" w:eastAsiaTheme="minorEastAsia" w:hAnsiTheme="minorEastAsia" w:hint="eastAsia"/>
+          <w:lang w:val="zh-TW" w:eastAsia="zh-TW"/>
+        </w:rPr>
+        <w:t>这一项视觉设计方案</w:t>
+      </w:r>
+      <w:r>
+        <w:rPr>
+          <w:rFonts w:asciiTheme="minorEastAsia" w:eastAsiaTheme="minorEastAsia" w:hAnsiTheme="minorEastAsia" w:hint="eastAsia"/>
+          <w:lang w:val="zh-TW" w:eastAsia="zh-TW"/>
+        </w:rPr>
+        <w:t>主要</w:t>
+      </w:r>
+      <w:r>
+        <w:rPr>
+          <w:rFonts w:asciiTheme="minorEastAsia" w:eastAsiaTheme="minorEastAsia" w:hAnsiTheme="minorEastAsia" w:hint="eastAsia"/>
+          <w:lang w:val="zh-TW" w:eastAsia="zh-TW"/>
+        </w:rPr>
+        <w:t>展示给使用我们产品的用户</w:t>
+      </w:r>
+      <w:r>
+        <w:rPr>
+          <w:rFonts w:asciiTheme="minorEastAsia" w:eastAsiaTheme="minorEastAsia" w:hAnsiTheme="minorEastAsia" w:hint="eastAsia"/>
+          <w:lang w:val="zh-TW" w:eastAsia="zh-TW"/>
+        </w:rPr>
+        <w:t>。</w:t>
+      </w:r>
+    </w:p>
+    <w:p>
+      <w:pPr>
+        <w:pStyle w:val="A0"/>
+        <w:ind w:firstLine="408"/>
+        <w:jc w:val="center"/>
+        <w:rPr>
+          <w:rFonts w:asciiTheme="minorEastAsia" w:eastAsiaTheme="minorEastAsia" w:hAnsiTheme="minorEastAsia" w:hint="eastAsia"/>
+          <w:lang w:val="zh-TW" w:eastAsia="zh-TW"/>
+        </w:rPr>
+      </w:pPr>
+      <w:r>
+        <w:rPr>
+          <w:rFonts w:asciiTheme="minorEastAsia" w:eastAsiaTheme="minorEastAsia" w:hAnsiTheme="minorEastAsia"/>
+          <w:lang w:val="zh-TW" w:eastAsia="zh-TW"/>
+        </w:rPr>
+        <w:drawing>
+          <wp:anchor distT="0" distB="0" distL="114300" distR="114300" simplePos="0" relativeHeight="251657215" behindDoc="1" locked="0" layoutInCell="1" allowOverlap="1" wp14:anchorId="0C2B4AA9" wp14:editId="5C9DC7B5">
+            <wp:simplePos x="0" y="0"/>
+            <wp:positionH relativeFrom="page">
+              <wp:posOffset>3056043</wp:posOffset>
+            </wp:positionH>
+            <wp:positionV relativeFrom="paragraph">
+              <wp:posOffset>984250</wp:posOffset>
+            </wp:positionV>
+            <wp:extent cx="2395855" cy="2153285"/>
+            <wp:effectExtent l="0" t="0" r="4445" b="0"/>
+            <wp:wrapTopAndBottom/>
+            <wp:docPr id="4" name="图片 4"/>
+            <wp:cNvGraphicFramePr>
+              <a:graphicFrameLocks xmlns:a="http://schemas.openxmlformats.org/drawingml/2006/main" noChangeAspect="1"/>
+            </wp:cNvGraphicFramePr>
+            <a:graphic xmlns:a="http://schemas.openxmlformats.org/drawingml/2006/main">
+              <a:graphicData uri="http://schemas.openxmlformats.org/drawingml/2006/picture">
+                <pic:pic xmlns:pic="http://schemas.openxmlformats.org/drawingml/2006/picture">
+                  <pic:nvPicPr>
+                    <pic:cNvPr id="0" name="Picture 1"/>
+                    <pic:cNvPicPr>
+                      <a:picLocks noChangeAspect="1" noChangeArrowheads="1"/>
+                    </pic:cNvPicPr>
+                  </pic:nvPicPr>
+                  <pic:blipFill>
+                    <a:blip r:embed="rId10" cstate="print">
+                      <a:extLst>
+                        <a:ext uri="{28A0092B-C50C-407E-A947-70E740481C1C}">
+                          <a14:useLocalDpi xmlns:a14="http://schemas.microsoft.com/office/drawing/2010/main" val="0"/>
+                        </a:ext>
+                      </a:extLst>
+                    </a:blip>
+                    <a:srcRect/>
+                    <a:stretch>
+                      <a:fillRect/>
+                    </a:stretch>
+                  </pic:blipFill>
+                  <pic:spPr bwMode="auto">
+                    <a:xfrm>
+                      <a:off x="0" y="0"/>
+                      <a:ext cx="2395855" cy="2153285"/>
+                    </a:xfrm>
+                    <a:prstGeom prst="rect">
+                      <a:avLst/>
+                    </a:prstGeom>
+                    <a:noFill/>
+                    <a:ln>
+                      <a:noFill/>
+                    </a:ln>
+                  </pic:spPr>
+                </pic:pic>
+              </a:graphicData>
+            </a:graphic>
+            <wp14:sizeRelH relativeFrom="margin">
+              <wp14:pctWidth>0</wp14:pctWidth>
+            </wp14:sizeRelH>
+            <wp14:sizeRelV relativeFrom="margin">
+              <wp14:pctHeight>0</wp14:pctHeight>
+            </wp14:sizeRelV>
+          </wp:anchor>
+        </w:drawing>
+      </w:r>
+      <w:r>
+        <w:rPr>
+          <w:rFonts w:asciiTheme="minorEastAsia" w:eastAsiaTheme="minorEastAsia" w:hAnsiTheme="minorEastAsia" w:hint="eastAsia"/>
+          <w:lang w:val="zh-TW" w:eastAsia="zh-TW"/>
+        </w:rPr>
+        <w:t>图</w:t>
+      </w:r>
+      <w:r>
+        <w:rPr>
+          <w:rFonts w:asciiTheme="minorEastAsia" w:eastAsiaTheme="minorEastAsia" w:hAnsiTheme="minorEastAsia" w:hint="eastAsia"/>
+          <w:lang w:val="zh-TW" w:eastAsia="zh-TW"/>
+        </w:rPr>
+        <w:t>1</w:t>
+      </w:r>
+      <w:r>
+        <w:rPr>
+          <w:rFonts w:asciiTheme="minorEastAsia" w:eastAsiaTheme="minorEastAsia" w:hAnsiTheme="minorEastAsia"/>
+          <w:lang w:val="zh-TW" w:eastAsia="zh-TW"/>
+        </w:rPr>
+        <w:t>0.4.1</w:t>
+      </w:r>
+      <w:r>
+        <w:rPr>
+          <w:rFonts w:asciiTheme="minorEastAsia" w:eastAsiaTheme="minorEastAsia" w:hAnsiTheme="minorEastAsia" w:hint="eastAsia"/>
+          <w:lang w:val="zh-TW" w:eastAsia="zh-TW"/>
+        </w:rPr>
+        <w:t>：多彩主题横向视觉设计概念</w:t>
+      </w:r>
+      <w:r>
+        <w:rPr>
+          <w:rFonts w:asciiTheme="minorEastAsia" w:eastAsiaTheme="minorEastAsia" w:hAnsiTheme="minorEastAsia" w:hint="eastAsia"/>
+          <w:lang w:val="zh-TW" w:eastAsia="zh-TW"/>
+        </w:rPr>
+        <w:t>展示</w:t>
+      </w:r>
+      <w:r>
+        <w:rPr>
+          <w:rFonts w:asciiTheme="minorEastAsia" w:eastAsiaTheme="minorEastAsia" w:hAnsiTheme="minorEastAsia" w:hint="eastAsia"/>
+          <w:lang w:val="zh-TW" w:eastAsia="zh-TW"/>
+        </w:rPr>
+        <w:t>图</w:t>
+      </w:r>
+    </w:p>
+    <w:p>
+      <w:pPr>
+        <w:pStyle w:val="A0"/>
+        <w:ind w:firstLine="408"/>
+        <w:jc w:val="center"/>
+        <w:rPr>
+          <w:rFonts w:asciiTheme="minorEastAsia" w:eastAsiaTheme="minorEastAsia" w:hAnsiTheme="minorEastAsia"/>
+          <w:lang w:val="zh-TW" w:eastAsia="zh-TW"/>
+        </w:rPr>
+      </w:pPr>
+      <w:r>
+        <w:rPr>
+          <w:rFonts w:asciiTheme="minorEastAsia" w:eastAsiaTheme="minorEastAsia" w:hAnsiTheme="minorEastAsia" w:hint="eastAsia"/>
+          <w:lang w:val="zh-TW" w:eastAsia="zh-TW"/>
+        </w:rPr>
+        <w:t>图</w:t>
+      </w:r>
+      <w:r>
+        <w:rPr>
+          <w:rFonts w:asciiTheme="minorEastAsia" w:eastAsiaTheme="minorEastAsia" w:hAnsiTheme="minorEastAsia" w:hint="eastAsia"/>
+          <w:lang w:val="zh-TW" w:eastAsia="zh-TW"/>
+        </w:rPr>
+        <w:t>1</w:t>
+      </w:r>
+      <w:r>
+        <w:rPr>
+          <w:rFonts w:asciiTheme="minorEastAsia" w:eastAsiaTheme="minorEastAsia" w:hAnsiTheme="minorEastAsia"/>
+          <w:lang w:val="zh-TW" w:eastAsia="zh-TW"/>
+        </w:rPr>
+        <w:t>0.4.2</w:t>
+      </w:r>
+      <w:r>
+        <w:rPr>
+          <w:rFonts w:asciiTheme="minorEastAsia" w:eastAsiaTheme="minorEastAsia" w:hAnsiTheme="minorEastAsia" w:hint="eastAsia"/>
+          <w:lang w:val="zh-TW" w:eastAsia="zh-TW"/>
+        </w:rPr>
+        <w:t>：多彩主题方块视觉设计概念</w:t>
+      </w:r>
+      <w:r>
+        <w:rPr>
+          <w:rFonts w:asciiTheme="minorEastAsia" w:eastAsiaTheme="minorEastAsia" w:hAnsiTheme="minorEastAsia" w:hint="eastAsia"/>
+          <w:lang w:val="zh-TW" w:eastAsia="zh-TW"/>
+        </w:rPr>
+        <w:t>展示</w:t>
+      </w:r>
+      <w:r>
+        <w:rPr>
+          <w:rFonts w:asciiTheme="minorEastAsia" w:eastAsiaTheme="minorEastAsia" w:hAnsiTheme="minorEastAsia" w:hint="eastAsia"/>
+          <w:lang w:val="zh-TW" w:eastAsia="zh-TW"/>
+        </w:rPr>
+        <w:t>图</w:t>
+      </w:r>
+    </w:p>
+    <w:p>
+      <w:pPr>
+        <w:pStyle w:val="A0"/>
+        <w:ind w:firstLine="408"/>
+        <w:rPr>
+          <w:rFonts w:asciiTheme="minorEastAsia" w:eastAsiaTheme="minorEastAsia" w:hAnsiTheme="minorEastAsia" w:hint="eastAsia"/>
+          <w:lang w:val="zh-TW" w:eastAsia="zh-TW"/>
+        </w:rPr>
+      </w:pPr>
+    </w:p>
+    <w:p>
+      <w:pPr>
+        <w:pStyle w:val="A0"/>
+        <w:ind w:firstLine="408"/>
+        <w:rPr>
+          <w:rFonts w:asciiTheme="minorEastAsia" w:eastAsiaTheme="minorEastAsia" w:hAnsiTheme="minorEastAsia"/>
+          <w:lang w:val="zh-TW" w:eastAsia="zh-TW"/>
+        </w:rPr>
+      </w:pPr>
+      <w:r>
+        <w:rPr>
+          <w:rFonts w:asciiTheme="minorEastAsia" w:eastAsiaTheme="minorEastAsia" w:hAnsiTheme="minorEastAsia" w:hint="eastAsia"/>
+          <w:lang w:val="zh-TW" w:eastAsia="zh-TW"/>
+        </w:rPr>
+        <w:t>除了这一种艺术视觉设计以外， 我们</w:t>
+      </w:r>
+      <w:r>
+        <w:rPr>
+          <w:rFonts w:asciiTheme="minorEastAsia" w:eastAsiaTheme="minorEastAsia" w:hAnsiTheme="minorEastAsia" w:hint="eastAsia"/>
+          <w:lang w:val="zh-TW" w:eastAsia="zh-TW"/>
+        </w:rPr>
+        <w:t>还有第二项</w:t>
+      </w:r>
+      <w:r>
+        <w:rPr>
+          <w:rFonts w:asciiTheme="minorEastAsia" w:eastAsiaTheme="minorEastAsia" w:hAnsiTheme="minorEastAsia" w:hint="eastAsia"/>
+          <w:lang w:val="zh-TW" w:eastAsia="zh-TW"/>
+        </w:rPr>
+        <w:t>视觉设计方案</w:t>
+      </w:r>
+      <w:r>
+        <w:rPr>
+          <w:rFonts w:asciiTheme="minorEastAsia" w:eastAsiaTheme="minorEastAsia" w:hAnsiTheme="minorEastAsia" w:hint="eastAsia"/>
+          <w:lang w:val="zh-TW" w:eastAsia="zh-TW"/>
+        </w:rPr>
+        <w:t>。</w:t>
+      </w:r>
+    </w:p>
+    <w:p>
+      <w:pPr>
+        <w:pStyle w:val="A0"/>
+        <w:ind w:firstLine="408"/>
+        <w:rPr>
+          <w:rFonts w:asciiTheme="minorEastAsia" w:eastAsiaTheme="minorEastAsia" w:hAnsiTheme="minorEastAsia"/>
+          <w:lang w:val="zh-TW" w:eastAsia="zh-TW"/>
+        </w:rPr>
+      </w:pPr>
+      <w:r>
+        <w:rPr>
+          <w:rFonts w:asciiTheme="minorEastAsia" w:eastAsiaTheme="minorEastAsia" w:hAnsiTheme="minorEastAsia" w:hint="eastAsia"/>
+          <w:lang w:val="zh-TW" w:eastAsia="zh-TW"/>
+        </w:rPr>
+        <w:t>第二项视觉设计方案追求的</w:t>
+      </w:r>
+      <w:r>
+        <w:rPr>
+          <w:rFonts w:asciiTheme="minorEastAsia" w:eastAsiaTheme="minorEastAsia" w:hAnsiTheme="minorEastAsia" w:hint="eastAsia"/>
+          <w:lang w:val="zh-TW" w:eastAsia="zh-TW"/>
+        </w:rPr>
+        <w:t>主题是简约。</w:t>
+      </w:r>
+      <w:r>
+        <w:rPr>
+          <w:rFonts w:asciiTheme="minorEastAsia" w:eastAsiaTheme="minorEastAsia" w:hAnsiTheme="minorEastAsia" w:hint="eastAsia"/>
+          <w:lang w:val="zh-TW" w:eastAsia="zh-TW"/>
+        </w:rPr>
+        <w:t>在产品推广、占领市场时，我们</w:t>
+      </w:r>
+    </w:p>
+    <w:p>
+      <w:pPr>
+        <w:pStyle w:val="A0"/>
+        <w:ind w:firstLine="408"/>
+        <w:rPr>
+          <w:rFonts w:asciiTheme="minorEastAsia" w:eastAsiaTheme="minorEastAsia" w:hAnsiTheme="minorEastAsia"/>
+          <w:lang w:val="zh-TW" w:eastAsia="zh-TW"/>
+        </w:rPr>
+      </w:pPr>
+      <w:r>
+        <w:rPr>
+          <w:rFonts w:asciiTheme="minorEastAsia" w:eastAsiaTheme="minorEastAsia" w:hAnsiTheme="minorEastAsia" w:hint="eastAsia"/>
+          <w:lang w:val="zh-TW" w:eastAsia="zh-TW"/>
+        </w:rPr>
+        <w:t>应该给予用户很简单、易于接受、的符号化的图标，</w:t>
+      </w:r>
+      <w:r>
+        <w:rPr>
+          <w:rFonts w:asciiTheme="minorEastAsia" w:eastAsiaTheme="minorEastAsia" w:hAnsiTheme="minorEastAsia" w:hint="eastAsia"/>
+          <w:lang w:val="zh-TW" w:eastAsia="zh-TW"/>
+        </w:rPr>
+        <w:t>第一项视觉设计方案虽然在色彩上更为亲和，在主题上更为鲜明，但也因此其在直观上很难给予用户明确、简单的第一印象，很难在短时间内在用户的内心中打下烙印。</w:t>
+      </w:r>
+    </w:p>
+    <w:p>
+      <w:pPr>
+        <w:pStyle w:val="A0"/>
+        <w:ind w:firstLine="408"/>
+        <w:rPr>
+          <w:rFonts w:asciiTheme="minorEastAsia" w:eastAsiaTheme="minorEastAsia" w:hAnsiTheme="minorEastAsia" w:hint="eastAsia"/>
+          <w:lang w:val="zh-TW" w:eastAsia="zh-TW"/>
+        </w:rPr>
+      </w:pPr>
+      <w:r>
+        <w:rPr>
+          <w:rFonts w:asciiTheme="minorEastAsia" w:eastAsiaTheme="minorEastAsia" w:hAnsiTheme="minorEastAsia" w:hint="eastAsia"/>
+          <w:lang w:val="zh-TW" w:eastAsia="zh-TW"/>
+        </w:rPr>
+        <w:t>这即是这一项设计方案所想要解决的问题</w:t>
+      </w:r>
+      <w:r>
+        <w:rPr>
+          <w:rFonts w:asciiTheme="minorEastAsia" w:eastAsiaTheme="minorEastAsia" w:hAnsiTheme="minorEastAsia" w:hint="eastAsia"/>
+          <w:lang w:val="zh-TW" w:eastAsia="zh-TW"/>
+        </w:rPr>
+        <w:t>，我们要</w:t>
+      </w:r>
+      <w:r>
+        <w:rPr>
+          <w:rFonts w:asciiTheme="minorEastAsia" w:eastAsiaTheme="minorEastAsia" w:hAnsiTheme="minorEastAsia" w:hint="eastAsia"/>
+          <w:lang w:val="zh-TW" w:eastAsia="zh-TW"/>
+        </w:rPr>
+        <w:t>图标设计</w:t>
+      </w:r>
+      <w:r>
+        <w:rPr>
+          <w:rFonts w:asciiTheme="minorEastAsia" w:eastAsiaTheme="minorEastAsia" w:hAnsiTheme="minorEastAsia" w:hint="eastAsia"/>
+          <w:lang w:val="zh-TW" w:eastAsia="zh-TW"/>
+        </w:rPr>
+        <w:t>直观</w:t>
+      </w:r>
+      <w:r>
+        <w:rPr>
+          <w:rFonts w:asciiTheme="minorEastAsia" w:eastAsiaTheme="minorEastAsia" w:hAnsiTheme="minorEastAsia" w:hint="eastAsia"/>
+          <w:lang w:val="zh-TW" w:eastAsia="zh-TW"/>
+        </w:rPr>
+        <w:t>、</w:t>
+      </w:r>
+      <w:r>
+        <w:rPr>
+          <w:rFonts w:asciiTheme="minorEastAsia" w:eastAsiaTheme="minorEastAsia" w:hAnsiTheme="minorEastAsia" w:hint="eastAsia"/>
+          <w:lang w:val="zh-TW" w:eastAsia="zh-TW"/>
+        </w:rPr>
+        <w:t>简单，一目了然</w:t>
+      </w:r>
+      <w:r>
+        <w:rPr>
+          <w:rFonts w:asciiTheme="minorEastAsia" w:eastAsiaTheme="minorEastAsia" w:hAnsiTheme="minorEastAsia" w:hint="eastAsia"/>
+          <w:lang w:val="zh-TW" w:eastAsia="zh-TW"/>
+        </w:rPr>
+        <w:t>。</w:t>
+      </w:r>
+      <w:r>
+        <w:rPr>
+          <w:rFonts w:asciiTheme="minorEastAsia" w:eastAsiaTheme="minorEastAsia" w:hAnsiTheme="minorEastAsia" w:hint="eastAsia"/>
+          <w:lang w:val="zh-TW" w:eastAsia="zh-TW"/>
+        </w:rPr>
+        <w:t>用简单的符号作</w:t>
+      </w:r>
+      <w:r>
+        <w:rPr>
+          <w:rFonts w:asciiTheme="minorEastAsia" w:eastAsiaTheme="minorEastAsia" w:hAnsiTheme="minorEastAsia" w:hint="eastAsia"/>
+          <w:lang w:val="zh-TW" w:eastAsia="zh-TW"/>
+        </w:rPr>
+        <w:lastRenderedPageBreak/>
+        <w:t>为我们产品的宣传商标，在用户心中打下</w:t>
+      </w:r>
+      <w:r>
+        <w:rPr>
+          <w:rFonts w:asciiTheme="minorEastAsia" w:eastAsiaTheme="minorEastAsia" w:hAnsiTheme="minorEastAsia" w:hint="eastAsia"/>
+          <w:lang w:val="zh-TW" w:eastAsia="zh-TW"/>
+        </w:rPr>
+        <w:t>记忆</w:t>
+      </w:r>
+      <w:r>
+        <w:rPr>
+          <w:rFonts w:asciiTheme="minorEastAsia" w:eastAsiaTheme="minorEastAsia" w:hAnsiTheme="minorEastAsia" w:hint="eastAsia"/>
+          <w:lang w:val="zh-TW" w:eastAsia="zh-TW"/>
+        </w:rPr>
+        <w:t xml:space="preserve">烙印。 </w:t>
+      </w:r>
+    </w:p>
+    <w:p>
+      <w:pPr>
+        <w:pStyle w:val="A0"/>
+        <w:ind w:firstLine="408"/>
+        <w:rPr>
+          <w:rFonts w:asciiTheme="minorEastAsia" w:eastAsiaTheme="minorEastAsia" w:hAnsiTheme="minorEastAsia"/>
+          <w:lang w:val="zh-TW" w:eastAsia="zh-TW"/>
+        </w:rPr>
+      </w:pPr>
+      <w:r>
+        <w:rPr>
+          <w:rFonts w:asciiTheme="minorEastAsia" w:eastAsiaTheme="minorEastAsia" w:hAnsiTheme="minorEastAsia" w:hint="eastAsia"/>
+          <w:lang w:val="zh-TW" w:eastAsia="zh-TW"/>
+        </w:rPr>
+        <w:t>我们</w:t>
+      </w:r>
+      <w:r>
+        <w:rPr>
+          <w:rFonts w:asciiTheme="minorEastAsia" w:eastAsiaTheme="minorEastAsia" w:hAnsiTheme="minorEastAsia" w:hint="eastAsia"/>
+          <w:lang w:val="zh-TW" w:eastAsia="zh-TW"/>
+        </w:rPr>
+        <w:t>第二</w:t>
+      </w:r>
+      <w:r>
+        <w:rPr>
+          <w:rFonts w:asciiTheme="minorEastAsia" w:eastAsiaTheme="minorEastAsia" w:hAnsiTheme="minorEastAsia" w:hint="eastAsia"/>
+          <w:lang w:val="zh-TW" w:eastAsia="zh-TW"/>
+        </w:rPr>
+        <w:t>项视觉设计方案</w:t>
+      </w:r>
+      <w:r>
+        <w:rPr>
+          <w:rFonts w:asciiTheme="minorEastAsia" w:eastAsiaTheme="minorEastAsia" w:hAnsiTheme="minorEastAsia" w:hint="eastAsia"/>
+          <w:lang w:val="zh-TW" w:eastAsia="zh-TW"/>
+        </w:rPr>
+        <w:t>也做了多个</w:t>
+      </w:r>
+      <w:r>
+        <w:rPr>
+          <w:rFonts w:asciiTheme="minorEastAsia" w:eastAsiaTheme="minorEastAsia" w:hAnsiTheme="minorEastAsia" w:hint="eastAsia"/>
+          <w:lang w:val="zh-TW" w:eastAsia="zh-TW"/>
+        </w:rPr>
+        <w:t>大小的展示级别，方便</w:t>
+      </w:r>
+      <w:r>
+        <w:rPr>
+          <w:rFonts w:asciiTheme="minorEastAsia" w:eastAsiaTheme="minorEastAsia" w:hAnsiTheme="minorEastAsia" w:hint="eastAsia"/>
+          <w:lang w:val="zh-TW" w:eastAsia="zh-TW"/>
+        </w:rPr>
+        <w:t>在不同尺寸、大小的场景使用。</w:t>
+      </w:r>
+    </w:p>
+    <w:p>
+      <w:pPr>
+        <w:pStyle w:val="A0"/>
+        <w:ind w:firstLine="408"/>
+        <w:rPr>
+          <w:rFonts w:asciiTheme="minorEastAsia" w:eastAsiaTheme="minorEastAsia" w:hAnsiTheme="minorEastAsia" w:hint="eastAsia"/>
+          <w:lang w:val="zh-TW" w:eastAsia="zh-TW"/>
+        </w:rPr>
+      </w:pPr>
+      <w:r>
+        <w:rPr>
+          <w:rFonts w:asciiTheme="minorEastAsia" w:eastAsiaTheme="minorEastAsia" w:hAnsiTheme="minorEastAsia"/>
+          <w:lang w:val="zh-TW" w:eastAsia="zh-TW"/>
+        </w:rPr>
+        <w:drawing>
+          <wp:anchor distT="0" distB="0" distL="114300" distR="114300" simplePos="0" relativeHeight="251663360" behindDoc="1" locked="0" layoutInCell="1" allowOverlap="1" wp14:anchorId="63D0E59E" wp14:editId="28F03E83">
+            <wp:simplePos x="0" y="0"/>
+            <wp:positionH relativeFrom="margin">
+              <wp:posOffset>2285577</wp:posOffset>
+            </wp:positionH>
+            <wp:positionV relativeFrom="paragraph">
+              <wp:posOffset>271780</wp:posOffset>
+            </wp:positionV>
+            <wp:extent cx="1931670" cy="1108710"/>
+            <wp:effectExtent l="0" t="0" r="0" b="0"/>
+            <wp:wrapTopAndBottom/>
+            <wp:docPr id="6" name="图片 6"/>
+            <wp:cNvGraphicFramePr>
+              <a:graphicFrameLocks xmlns:a="http://schemas.openxmlformats.org/drawingml/2006/main" noChangeAspect="1"/>
+            </wp:cNvGraphicFramePr>
+            <a:graphic xmlns:a="http://schemas.openxmlformats.org/drawingml/2006/main">
+              <a:graphicData uri="http://schemas.openxmlformats.org/drawingml/2006/picture">
+                <pic:pic xmlns:pic="http://schemas.openxmlformats.org/drawingml/2006/picture">
+                  <pic:nvPicPr>
+                    <pic:cNvPr id="0" name="Picture 5"/>
+                    <pic:cNvPicPr>
+                      <a:picLocks noChangeAspect="1" noChangeArrowheads="1"/>
+                    </pic:cNvPicPr>
+                  </pic:nvPicPr>
+                  <pic:blipFill rotWithShape="1">
+                    <a:blip r:embed="rId11" cstate="print">
+                      <a:extLst>
+                        <a:ext uri="{28A0092B-C50C-407E-A947-70E740481C1C}">
+                          <a14:useLocalDpi xmlns:a14="http://schemas.microsoft.com/office/drawing/2010/main" val="0"/>
+                        </a:ext>
+                      </a:extLst>
+                    </a:blip>
+                    <a:srcRect t="11603" b="20793"/>
+                    <a:stretch/>
+                  </pic:blipFill>
+                  <pic:spPr bwMode="auto">
+                    <a:xfrm>
+                      <a:off x="0" y="0"/>
+                      <a:ext cx="1931670" cy="1108710"/>
+                    </a:xfrm>
+                    <a:prstGeom prst="rect">
+                      <a:avLst/>
+                    </a:prstGeom>
+                    <a:noFill/>
+                    <a:ln>
+                      <a:noFill/>
+                    </a:ln>
+                    <a:extLst>
+                      <a:ext uri="{53640926-AAD7-44D8-BBD7-CCE9431645EC}">
+                        <a14:shadowObscured xmlns:a14="http://schemas.microsoft.com/office/drawing/2010/main"/>
+                      </a:ext>
+                    </a:extLst>
+                  </pic:spPr>
+                </pic:pic>
+              </a:graphicData>
+            </a:graphic>
+            <wp14:sizeRelH relativeFrom="page">
+              <wp14:pctWidth>0</wp14:pctWidth>
+            </wp14:sizeRelH>
+            <wp14:sizeRelV relativeFrom="page">
+              <wp14:pctHeight>0</wp14:pctHeight>
+            </wp14:sizeRelV>
+          </wp:anchor>
+        </w:drawing>
+      </w:r>
+      <w:r>
+        <w:rPr>
+          <w:rFonts w:asciiTheme="minorEastAsia" w:eastAsiaTheme="minorEastAsia" w:hAnsiTheme="minorEastAsia" w:hint="eastAsia"/>
+          <w:lang w:val="zh-TW" w:eastAsia="zh-TW"/>
+        </w:rPr>
+        <w:t>这一项视觉设计会作为产品宣传的主要方案。</w:t>
+      </w:r>
+    </w:p>
+    <w:p>
+      <w:pPr>
+        <w:pStyle w:val="A0"/>
+        <w:ind w:firstLine="408"/>
+        <w:jc w:val="center"/>
+        <w:rPr>
+          <w:rFonts w:asciiTheme="minorEastAsia" w:eastAsiaTheme="minorEastAsia" w:hAnsiTheme="minorEastAsia"/>
+          <w:lang w:val="zh-TW" w:eastAsia="zh-TW"/>
+        </w:rPr>
+      </w:pPr>
+      <w:r>
+        <w:rPr>
+          <w:rFonts w:asciiTheme="minorEastAsia" w:eastAsiaTheme="minorEastAsia" w:hAnsiTheme="minorEastAsia" w:hint="eastAsia"/>
+          <w:lang w:val="zh-TW" w:eastAsia="zh-TW"/>
+        </w:rPr>
+        <w:t>图1</w:t>
+      </w:r>
+      <w:r>
+        <w:rPr>
+          <w:rFonts w:asciiTheme="minorEastAsia" w:eastAsiaTheme="minorEastAsia" w:hAnsiTheme="minorEastAsia"/>
+          <w:lang w:val="zh-TW" w:eastAsia="zh-TW"/>
+        </w:rPr>
+        <w:t>0.4.3</w:t>
+      </w:r>
+      <w:r>
+        <w:rPr>
+          <w:rFonts w:asciiTheme="minorEastAsia" w:eastAsiaTheme="minorEastAsia" w:hAnsiTheme="minorEastAsia" w:hint="eastAsia"/>
+          <w:lang w:val="zh-TW" w:eastAsia="zh-TW"/>
+        </w:rPr>
+        <w:t>：简约主题缩略视觉设计概念展示图</w:t>
+      </w:r>
+    </w:p>
+    <w:p>
+      <w:pPr>
+        <w:pStyle w:val="A0"/>
+        <w:ind w:firstLine="408"/>
+        <w:jc w:val="center"/>
+        <w:rPr>
+          <w:rFonts w:asciiTheme="minorEastAsia" w:eastAsiaTheme="minorEastAsia" w:hAnsiTheme="minorEastAsia"/>
+          <w:lang w:val="zh-TW" w:eastAsia="zh-TW"/>
+        </w:rPr>
+      </w:pPr>
+      <w:r>
+        <w:rPr>
+          <w:rFonts w:asciiTheme="minorEastAsia" w:eastAsiaTheme="minorEastAsia" w:hAnsiTheme="minorEastAsia"/>
+          <w:lang w:val="zh-TW" w:eastAsia="zh-TW"/>
+        </w:rPr>
+        <w:drawing>
+          <wp:anchor distT="0" distB="0" distL="114300" distR="114300" simplePos="0" relativeHeight="251659264" behindDoc="1" locked="0" layoutInCell="1" allowOverlap="1" wp14:anchorId="59473A04" wp14:editId="1FD7E128">
+            <wp:simplePos x="0" y="0"/>
+            <wp:positionH relativeFrom="margin">
+              <wp:posOffset>981922</wp:posOffset>
+            </wp:positionH>
+            <wp:positionV relativeFrom="paragraph">
+              <wp:posOffset>2209588</wp:posOffset>
+            </wp:positionV>
+            <wp:extent cx="4351866" cy="1487817"/>
+            <wp:effectExtent l="0" t="0" r="0" b="0"/>
+            <wp:wrapTopAndBottom/>
+            <wp:docPr id="7" name="图片 7"/>
+            <wp:cNvGraphicFramePr>
+              <a:graphicFrameLocks xmlns:a="http://schemas.openxmlformats.org/drawingml/2006/main" noChangeAspect="1"/>
+            </wp:cNvGraphicFramePr>
+            <a:graphic xmlns:a="http://schemas.openxmlformats.org/drawingml/2006/main">
+              <a:graphicData uri="http://schemas.openxmlformats.org/drawingml/2006/picture">
+                <pic:pic xmlns:pic="http://schemas.openxmlformats.org/drawingml/2006/picture">
+                  <pic:nvPicPr>
+                    <pic:cNvPr id="0" name="Picture 7"/>
+                    <pic:cNvPicPr>
+                      <a:picLocks noChangeAspect="1" noChangeArrowheads="1"/>
+                    </pic:cNvPicPr>
+                  </pic:nvPicPr>
+                  <pic:blipFill>
+                    <a:blip r:embed="rId12">
+                      <a:extLst>
+                        <a:ext uri="{28A0092B-C50C-407E-A947-70E740481C1C}">
+                          <a14:useLocalDpi xmlns:a14="http://schemas.microsoft.com/office/drawing/2010/main" val="0"/>
+                        </a:ext>
+                      </a:extLst>
+                    </a:blip>
+                    <a:srcRect/>
+                    <a:stretch>
+                      <a:fillRect/>
+                    </a:stretch>
+                  </pic:blipFill>
+                  <pic:spPr bwMode="auto">
+                    <a:xfrm>
+                      <a:off x="0" y="0"/>
+                      <a:ext cx="4351866" cy="1487817"/>
+                    </a:xfrm>
+                    <a:prstGeom prst="rect">
+                      <a:avLst/>
+                    </a:prstGeom>
+                    <a:noFill/>
+                    <a:ln>
+                      <a:noFill/>
+                    </a:ln>
+                  </pic:spPr>
+                </pic:pic>
+              </a:graphicData>
+            </a:graphic>
+            <wp14:sizeRelH relativeFrom="margin">
+              <wp14:pctWidth>0</wp14:pctWidth>
+            </wp14:sizeRelH>
+            <wp14:sizeRelV relativeFrom="margin">
+              <wp14:pctHeight>0</wp14:pctHeight>
+            </wp14:sizeRelV>
+          </wp:anchor>
+        </w:drawing>
+      </w:r>
+      <w:r>
+        <w:rPr>
+          <w:rFonts w:asciiTheme="minorEastAsia" w:eastAsiaTheme="minorEastAsia" w:hAnsiTheme="minorEastAsia"/>
+          <w:lang w:val="zh-TW" w:eastAsia="zh-TW"/>
+        </w:rPr>
+        <w:drawing>
+          <wp:anchor distT="0" distB="0" distL="114300" distR="114300" simplePos="0" relativeHeight="251661312" behindDoc="1" locked="0" layoutInCell="1" allowOverlap="1" wp14:anchorId="35B63DC6" wp14:editId="51D16258">
+            <wp:simplePos x="0" y="0"/>
+            <wp:positionH relativeFrom="column">
+              <wp:posOffset>2150110</wp:posOffset>
+            </wp:positionH>
+            <wp:positionV relativeFrom="paragraph">
+              <wp:posOffset>3175</wp:posOffset>
+            </wp:positionV>
+            <wp:extent cx="1989667" cy="1880580"/>
+            <wp:effectExtent l="0" t="0" r="0" b="5715"/>
+            <wp:wrapTopAndBottom/>
+            <wp:docPr id="5" name="图片 5"/>
+            <wp:cNvGraphicFramePr>
+              <a:graphicFrameLocks xmlns:a="http://schemas.openxmlformats.org/drawingml/2006/main" noChangeAspect="1"/>
+            </wp:cNvGraphicFramePr>
+            <a:graphic xmlns:a="http://schemas.openxmlformats.org/drawingml/2006/main">
+              <a:graphicData uri="http://schemas.openxmlformats.org/drawingml/2006/picture">
+                <pic:pic xmlns:pic="http://schemas.openxmlformats.org/drawingml/2006/picture">
+                  <pic:nvPicPr>
+                    <pic:cNvPr id="0" name="Picture 3"/>
+                    <pic:cNvPicPr>
+                      <a:picLocks noChangeAspect="1" noChangeArrowheads="1"/>
+                    </pic:cNvPicPr>
+                  </pic:nvPicPr>
+                  <pic:blipFill>
+                    <a:blip r:embed="rId13" cstate="print">
+                      <a:extLst>
+                        <a:ext uri="{28A0092B-C50C-407E-A947-70E740481C1C}">
+                          <a14:useLocalDpi xmlns:a14="http://schemas.microsoft.com/office/drawing/2010/main" val="0"/>
+                        </a:ext>
+                      </a:extLst>
+                    </a:blip>
+                    <a:srcRect/>
+                    <a:stretch>
+                      <a:fillRect/>
+                    </a:stretch>
+                  </pic:blipFill>
+                  <pic:spPr bwMode="auto">
+                    <a:xfrm>
+                      <a:off x="0" y="0"/>
+                      <a:ext cx="1989667" cy="1880580"/>
+                    </a:xfrm>
+                    <a:prstGeom prst="rect">
+                      <a:avLst/>
+                    </a:prstGeom>
+                    <a:noFill/>
+                    <a:ln>
+                      <a:noFill/>
+                    </a:ln>
+                  </pic:spPr>
+                </pic:pic>
+              </a:graphicData>
+            </a:graphic>
+            <wp14:sizeRelH relativeFrom="margin">
+              <wp14:pctWidth>0</wp14:pctWidth>
+            </wp14:sizeRelH>
+            <wp14:sizeRelV relativeFrom="margin">
+              <wp14:pctHeight>0</wp14:pctHeight>
+            </wp14:sizeRelV>
+          </wp:anchor>
+        </w:drawing>
+      </w:r>
+      <w:r>
+        <w:rPr>
+          <w:rFonts w:asciiTheme="minorEastAsia" w:eastAsiaTheme="minorEastAsia" w:hAnsiTheme="minorEastAsia" w:hint="eastAsia"/>
+          <w:lang w:val="zh-TW" w:eastAsia="zh-TW"/>
+        </w:rPr>
+        <w:t>图1</w:t>
+      </w:r>
+      <w:r>
+        <w:rPr>
+          <w:rFonts w:asciiTheme="minorEastAsia" w:eastAsiaTheme="minorEastAsia" w:hAnsiTheme="minorEastAsia"/>
+          <w:lang w:val="zh-TW" w:eastAsia="zh-TW"/>
+        </w:rPr>
+        <w:t>0.4.</w:t>
+      </w:r>
+      <w:r>
+        <w:rPr>
+          <w:rFonts w:asciiTheme="minorEastAsia" w:eastAsiaTheme="minorEastAsia" w:hAnsiTheme="minorEastAsia" w:hint="eastAsia"/>
+          <w:lang w:val="zh-TW" w:eastAsia="zh-TW"/>
+        </w:rPr>
+        <w:t>4：简约主题方块视觉设计概念展示图</w:t>
+      </w:r>
+    </w:p>
+    <w:p>
+      <w:pPr>
+        <w:pStyle w:val="A0"/>
+        <w:ind w:firstLine="408"/>
+        <w:jc w:val="center"/>
+        <w:rPr>
+          <w:rFonts w:asciiTheme="minorEastAsia" w:eastAsiaTheme="minorEastAsia" w:hAnsiTheme="minorEastAsia"/>
+          <w:lang w:val="zh-TW" w:eastAsia="zh-TW"/>
+        </w:rPr>
+      </w:pPr>
+      <w:r>
+        <w:rPr>
+          <w:rFonts w:asciiTheme="minorEastAsia" w:eastAsiaTheme="minorEastAsia" w:hAnsiTheme="minorEastAsia" w:hint="eastAsia"/>
+          <w:lang w:val="zh-TW" w:eastAsia="zh-TW"/>
+        </w:rPr>
+        <w:t>1</w:t>
+      </w:r>
+      <w:r>
+        <w:rPr>
+          <w:rFonts w:asciiTheme="minorEastAsia" w:eastAsiaTheme="minorEastAsia" w:hAnsiTheme="minorEastAsia"/>
+          <w:lang w:val="zh-TW" w:eastAsia="zh-TW"/>
+        </w:rPr>
+        <w:t>0.4.</w:t>
+      </w:r>
+      <w:r>
+        <w:rPr>
+          <w:rFonts w:asciiTheme="minorEastAsia" w:eastAsiaTheme="minorEastAsia" w:hAnsiTheme="minorEastAsia" w:hint="eastAsia"/>
+          <w:lang w:val="zh-TW" w:eastAsia="zh-TW"/>
+        </w:rPr>
+        <w:t>5：简约主题横向视觉设计概念展示图</w:t>
+      </w:r>
+    </w:p>
+    <w:p>
+      <w:pPr>
+        <w:pStyle w:val="A0"/>
+        <w:ind w:firstLine="408"/>
+        <w:rPr>
+          <w:rFonts w:asciiTheme="minorEastAsia" w:eastAsiaTheme="minorEastAsia" w:hAnsiTheme="minorEastAsia"/>
+          <w:lang w:val="zh-TW" w:eastAsia="zh-TW"/>
+        </w:rPr>
+      </w:pPr>
+      <w:r>
+        <w:rPr>
+          <w:rFonts w:asciiTheme="minorEastAsia" w:eastAsiaTheme="minorEastAsia" w:hAnsiTheme="minorEastAsia"/>
+          <w:lang w:val="zh-TW" w:eastAsia="zh-TW"/>
+        </w:rPr>
+        <w:tab/>
+      </w:r>
+    </w:p>
+    <w:p>
+      <w:pPr>
+        <w:pStyle w:val="A0"/>
+        <w:ind w:firstLine="408"/>
+        <w:rPr>
+          <w:rFonts w:asciiTheme="minorEastAsia" w:eastAsiaTheme="minorEastAsia" w:hAnsiTheme="minorEastAsia" w:hint="eastAsia"/>
+          <w:lang w:val="zh-TW" w:eastAsia="zh-TW"/>
+        </w:rPr>
+      </w:pPr>
+      <w:r>
+        <w:rPr>
+          <w:rFonts w:asciiTheme="minorEastAsia" w:eastAsiaTheme="minorEastAsia" w:hAnsiTheme="minorEastAsia" w:hint="eastAsia"/>
+          <w:lang w:val="zh-TW" w:eastAsia="zh-TW"/>
+        </w:rPr>
+        <w:t>我们的商标将会采用图10.4.3，而宣传将会采用图10.4.4与图10.4.5</w:t>
+      </w:r>
+      <w:r>
+        <w:rPr>
+          <w:rFonts w:asciiTheme="minorEastAsia" w:eastAsiaTheme="minorEastAsia" w:hAnsiTheme="minorEastAsia" w:hint="eastAsia"/>
+          <w:lang w:val="zh-TW" w:eastAsia="zh-TW"/>
+        </w:rPr>
+        <w:t>。</w:t>
       </w:r>
     </w:p>
     <w:sectPr>
-      <w:headerReference w:type="default" r:id="rId8"/>
-      <w:footerReference w:type="default" r:id="rId9"/>
+      <w:headerReference w:type="default" r:id="rId14"/>
+      <w:footerReference w:type="default" r:id="rId15"/>
       <w:pgSz w:w="12240" w:h="15840"/>
       <w:pgMar w:top="1440" w:right="1440" w:bottom="1440" w:left="1440" w:header="720" w:footer="720" w:gutter="0"/>
       <w:cols w:space="720"/>
@@ -6417,7 +7891,7 @@
   <w:num w:numId="2">
     <w:abstractNumId w:val="0"/>
     <w:lvlOverride w:ilvl="1">
-      <w:lvl w:ilvl="1" w:tplc="F112CA4A">
+      <w:lvl w:ilvl="1" w:tplc="0F0A601E">
         <w:start w:val="1"/>
         <w:numFmt w:val="decimal"/>
         <w:suff w:val="nothing"/>
@@ -7080,6 +8554,7 @@
   </w:style>
   <w:style w:type="paragraph" w:styleId="a6">
     <w:name w:val="Body Text"/>
+    <w:link w:val="a7"/>
     <w:pPr>
       <w:keepLines/>
       <w:widowControl w:val="0"/>
@@ -7092,7 +8567,7 @@
       <w:u w:color="000000"/>
     </w:rPr>
   </w:style>
-  <w:style w:type="character" w:styleId="a7">
+  <w:style w:type="character" w:styleId="a8">
     <w:name w:val="page number"/>
   </w:style>
   <w:style w:type="paragraph" w:customStyle="1" w:styleId="Paragraph2">
@@ -7109,10 +8584,10 @@
       <w:u w:color="000000"/>
     </w:rPr>
   </w:style>
-  <w:style w:type="paragraph" w:styleId="a8">
+  <w:style w:type="paragraph" w:styleId="a9">
     <w:name w:val="header"/>
     <w:basedOn w:val="a"/>
-    <w:link w:val="a9"/>
+    <w:link w:val="aa"/>
     <w:uiPriority w:val="99"/>
     <w:unhideWhenUsed/>
     <w:rsid w:val="004E66C3"/>
@@ -7132,10 +8607,10 @@
       <w:szCs w:val="18"/>
     </w:rPr>
   </w:style>
-  <w:style w:type="character" w:customStyle="1" w:styleId="a9">
+  <w:style w:type="character" w:customStyle="1" w:styleId="aa">
     <w:name w:val="页眉 字符"/>
     <w:basedOn w:val="a1"/>
-    <w:link w:val="a8"/>
+    <w:link w:val="a9"/>
     <w:uiPriority w:val="99"/>
     <w:rsid w:val="004E66C3"/>
     <w:rPr>
@@ -7144,10 +8619,10 @@
       <w:lang w:eastAsia="en-US"/>
     </w:rPr>
   </w:style>
-  <w:style w:type="paragraph" w:styleId="aa">
+  <w:style w:type="paragraph" w:styleId="ab">
     <w:name w:val="footer"/>
     <w:basedOn w:val="a"/>
-    <w:link w:val="ab"/>
+    <w:link w:val="ac"/>
     <w:uiPriority w:val="99"/>
     <w:unhideWhenUsed/>
     <w:rsid w:val="004E66C3"/>
@@ -7163,16 +8638,27 @@
       <w:szCs w:val="18"/>
     </w:rPr>
   </w:style>
-  <w:style w:type="character" w:customStyle="1" w:styleId="ab">
+  <w:style w:type="character" w:customStyle="1" w:styleId="ac">
     <w:name w:val="页脚 字符"/>
     <w:basedOn w:val="a1"/>
-    <w:link w:val="aa"/>
+    <w:link w:val="ab"/>
     <w:uiPriority w:val="99"/>
     <w:rsid w:val="004E66C3"/>
     <w:rPr>
       <w:sz w:val="18"/>
       <w:szCs w:val="18"/>
       <w:lang w:eastAsia="en-US"/>
+    </w:rPr>
+  </w:style>
+  <w:style w:type="character" w:customStyle="1" w:styleId="a7">
+    <w:name w:val="正文文本 字符"/>
+    <w:basedOn w:val="a1"/>
+    <w:link w:val="a6"/>
+    <w:rsid w:val="0027789B"/>
+    <w:rPr>
+      <w:rFonts w:ascii="宋体" w:eastAsia="宋体" w:hAnsi="宋体" w:cs="宋体"/>
+      <w:color w:val="000000"/>
+      <w:u w:color="000000"/>
     </w:rPr>
   </w:style>
 </w:styles>
@@ -8261,4 +9747,16 @@
   </a:objectDefaults>
   <a:extraClrSchemeLst/>
 </a:theme>
+</file>
+
+<file path=customXml/item1.xml><?xml version="1.0" encoding="utf-8"?>
+<b:Sources xmlns:b="http://schemas.openxmlformats.org/officeDocument/2006/bibliography" xmlns="http://schemas.openxmlformats.org/officeDocument/2006/bibliography" SelectedStyle="\APASixthEditionOfficeOnline.xsl" StyleName="APA" Version="6"/>
+</file>
+
+<file path=customXml/itemProps1.xml><?xml version="1.0" encoding="utf-8"?>
+<ds:datastoreItem xmlns:ds="http://schemas.openxmlformats.org/officeDocument/2006/customXml" ds:itemID="{E0EDA383-8222-443F-89AE-70171BD98355}">
+  <ds:schemaRefs>
+    <ds:schemaRef ds:uri="http://schemas.openxmlformats.org/officeDocument/2006/bibliography"/>
+  </ds:schemaRefs>
+</ds:datastoreItem>
 </file>
</xml_diff>

<commit_message>
feat: vision doc - final part 5 edition
</commit_message>
<xml_diff>
--- a/vision.docx
+++ b/vision.docx
@@ -535,31 +535,7 @@
           <w:u w:color="000000"/>
           <w:lang w:val="zh-CN"/>
         </w:rPr>
-        <w:t xml:space="preserve">       目前市场上存在着很多的交流平台，如知乎，</w:t>
-      </w:r>
-      <w:proofErr w:type="gramStart"/>
-      <w:r>
-        <w:rPr>
-          <w:rFonts w:ascii="宋体" w:eastAsia="宋体" w:hAnsi="宋体" w:cs="宋体"/>
-          <w:i w:val="0"/>
-          <w:iCs w:val="0"/>
-          <w:color w:val="000000"/>
-          <w:u w:color="000000"/>
-          <w:lang w:val="zh-CN"/>
-        </w:rPr>
-        <w:t>微博等</w:t>
-      </w:r>
-      <w:proofErr w:type="gramEnd"/>
-      <w:r>
-        <w:rPr>
-          <w:rFonts w:ascii="宋体" w:eastAsia="宋体" w:hAnsi="宋体" w:cs="宋体"/>
-          <w:i w:val="0"/>
-          <w:iCs w:val="0"/>
-          <w:color w:val="000000"/>
-          <w:u w:color="000000"/>
-          <w:lang w:val="zh-CN"/>
-        </w:rPr>
-        <w:t>，但是这些交流平台都是面向所有用户的，对于学生来说，里面的东西太多冗杂，很难从中学过，获取到知识。此外大型交流平台还会参杂很多相对不正确的价值观等事物，会极大的影响到大学生这一群体的判断。</w:t>
+        <w:t xml:space="preserve">       目前市场上存在着很多的交流平台，如知乎，微博等，但是这些交流平台都是面向所有用户的，对于学生来说，里面的东西太多冗杂，很难从中学过，获取到知识。此外大型交流平台还会参杂很多相对不正确的价值观等事物，会极大的影响到大学生这一群体的判断。</w:t>
       </w:r>
     </w:p>
     <w:p>
@@ -1311,13 +1287,8 @@
               <w:ind w:left="0" w:firstLine="283"/>
             </w:pPr>
             <w:r>
-              <w:t>知乎、</w:t>
+              <w:t>知乎、微博</w:t>
             </w:r>
-            <w:proofErr w:type="gramStart"/>
-            <w:r>
-              <w:t>微博</w:t>
-            </w:r>
-            <w:proofErr w:type="gramEnd"/>
           </w:p>
         </w:tc>
       </w:tr>
@@ -1377,29 +1348,8 @@
               <w:pStyle w:val="a6"/>
               <w:ind w:left="0" w:firstLine="283"/>
             </w:pPr>
-            <w:proofErr w:type="gramStart"/>
             <w:r>
-              <w:t>微博是</w:t>
-            </w:r>
-            <w:proofErr w:type="gramEnd"/>
-            <w:r>
-              <w:t>以分享为主，全国的所有人可以在</w:t>
-            </w:r>
-            <w:proofErr w:type="gramStart"/>
-            <w:r>
-              <w:t>微博上面</w:t>
-            </w:r>
-            <w:proofErr w:type="gramEnd"/>
-            <w:r>
-              <w:t>分享自己的所见所闻，</w:t>
-            </w:r>
-            <w:proofErr w:type="gramStart"/>
-            <w:r>
-              <w:t>知乎则是</w:t>
-            </w:r>
-            <w:proofErr w:type="gramEnd"/>
-            <w:r>
-              <w:t>一个针对所有年龄段的一个交流平台，设计范围太广，没有针对性。我们的项目是针对大学生的一个问答平台，帮助大学生来进行交流，提出问题，解决问题。具有针对性和专业性。</w:t>
+              <w:t>微博是以分享为主，全国的所有人可以在微博上面分享自己的所见所闻，知乎则是一个针对所有年龄段的一个交流平台，设计范围太广，没有针对性。我们的项目是针对大学生的一个问答平台，帮助大学生来进行交流，提出问题，解决问题。具有针对性和专业性。</w:t>
             </w:r>
           </w:p>
         </w:tc>
@@ -3962,21 +3912,7 @@
         <w:rPr>
           <w:rFonts w:hint="eastAsia"/>
         </w:rPr>
-        <w:t>交大说说是一个以交大人为主要用户群体，提供问答交流的在线论坛平台。交大说说或将与</w:t>
-      </w:r>
-      <w:proofErr w:type="spellStart"/>
-      <w:r>
-        <w:rPr>
-          <w:rFonts w:hint="eastAsia"/>
-        </w:rPr>
-        <w:t>jaccount</w:t>
-      </w:r>
-      <w:proofErr w:type="spellEnd"/>
-      <w:r>
-        <w:rPr>
-          <w:rFonts w:hint="eastAsia"/>
-        </w:rPr>
-        <w:t>连接以实现实名制。任何交大的本科生、研究生等相关人员都可以在交大说说上注册并根据自己的兴趣专业提出对应的问题、回答他人的问题，并且拥有专家头衔。</w:t>
+        <w:t>交大说说是一个以交大人为主要用户群体，提供问答交流的在线论坛平台。交大说说或将与jaccount连接以实现实名制。任何交大的本科生、研究生等相关人员都可以在交大说说上注册并根据自己的兴趣专业提出对应的问题、回答他人的问题，并且拥有专家头衔。</w:t>
       </w:r>
     </w:p>
     <w:p>
@@ -4096,7 +4032,6 @@
         <w:keepNext/>
         <w:ind w:left="2880" w:right="72" w:firstLine="720"/>
       </w:pPr>
-      <w:proofErr w:type="spellStart"/>
       <w:r>
         <w:rPr>
           <w:rFonts w:hint="eastAsia"/>
@@ -4119,7 +4054,6 @@
         </w:rPr>
         <w:t>应用</w:t>
       </w:r>
-      <w:proofErr w:type="spellEnd"/>
     </w:p>
     <w:p>
       <w:pPr>
@@ -4181,7 +4115,6 @@
               </w:rPr>
               <w:t>用户</w:t>
             </w:r>
-            <w:proofErr w:type="spellStart"/>
             <w:r>
               <w:rPr>
                 <w:rFonts w:hint="eastAsia"/>
@@ -4190,7 +4123,6 @@
               </w:rPr>
               <w:t>利益</w:t>
             </w:r>
-            <w:proofErr w:type="spellEnd"/>
           </w:p>
         </w:tc>
         <w:tc>
@@ -4205,7 +4137,6 @@
                 <w:color w:val="000000"/>
               </w:rPr>
             </w:pPr>
-            <w:proofErr w:type="spellStart"/>
             <w:r>
               <w:rPr>
                 <w:rFonts w:hint="eastAsia"/>
@@ -4214,7 +4145,6 @@
               </w:rPr>
               <w:t>支持特性</w:t>
             </w:r>
-            <w:proofErr w:type="spellEnd"/>
           </w:p>
         </w:tc>
       </w:tr>
@@ -4284,7 +4214,6 @@
                 <w:color w:val="000000"/>
               </w:rPr>
             </w:pPr>
-            <w:proofErr w:type="spellStart"/>
             <w:r>
               <w:rPr>
                 <w:rFonts w:hint="eastAsia"/>
@@ -4292,7 +4221,6 @@
               </w:rPr>
               <w:t>分板块讨论</w:t>
             </w:r>
-            <w:proofErr w:type="spellEnd"/>
           </w:p>
         </w:tc>
         <w:tc>
@@ -4334,7 +4262,6 @@
                 <w:color w:val="000000"/>
               </w:rPr>
             </w:pPr>
-            <w:proofErr w:type="spellStart"/>
             <w:r>
               <w:rPr>
                 <w:rFonts w:hint="eastAsia"/>
@@ -4342,7 +4269,6 @@
               </w:rPr>
               <w:t>隐私安全</w:t>
             </w:r>
-            <w:proofErr w:type="spellEnd"/>
           </w:p>
         </w:tc>
         <w:tc>
@@ -4386,25 +4312,7 @@
                 <w:color w:val="000000"/>
                 <w:lang w:eastAsia="zh-CN"/>
               </w:rPr>
-              <w:t>和密码才能</w:t>
-            </w:r>
-            <w:proofErr w:type="gramStart"/>
-            <w:r>
-              <w:rPr>
-                <w:rFonts w:hint="eastAsia"/>
-                <w:color w:val="000000"/>
-                <w:lang w:eastAsia="zh-CN"/>
-              </w:rPr>
-              <w:t>访问此</w:t>
-            </w:r>
-            <w:proofErr w:type="gramEnd"/>
-            <w:r>
-              <w:rPr>
-                <w:rFonts w:hint="eastAsia"/>
-                <w:color w:val="000000"/>
-                <w:lang w:eastAsia="zh-CN"/>
-              </w:rPr>
-              <w:t>系统的通用功能。个人信息和历史可以选择隐藏。</w:t>
+              <w:t>和密码才能访问此系统的通用功能。个人信息和历史可以选择隐藏。</w:t>
             </w:r>
           </w:p>
         </w:tc>
@@ -4491,7 +4399,6 @@
                 <w:color w:val="000000"/>
               </w:rPr>
             </w:pPr>
-            <w:proofErr w:type="spellStart"/>
             <w:r>
               <w:rPr>
                 <w:rFonts w:hint="eastAsia"/>
@@ -4499,7 +4406,6 @@
               </w:rPr>
               <w:t>推荐与关注</w:t>
             </w:r>
-            <w:proofErr w:type="spellEnd"/>
           </w:p>
         </w:tc>
         <w:tc>
@@ -4541,7 +4447,6 @@
                 <w:color w:val="000000"/>
               </w:rPr>
             </w:pPr>
-            <w:proofErr w:type="spellStart"/>
             <w:r>
               <w:rPr>
                 <w:rFonts w:hint="eastAsia"/>
@@ -4549,7 +4454,6 @@
               </w:rPr>
               <w:t>保证用户的良好体验</w:t>
             </w:r>
-            <w:proofErr w:type="spellEnd"/>
           </w:p>
         </w:tc>
         <w:tc>
@@ -4639,19 +4543,11 @@
       <w:r>
         <w:tab/>
       </w:r>
-      <w:proofErr w:type="spellStart"/>
-      <w:r>
-        <w:rPr>
-          <w:rFonts w:hint="eastAsia"/>
-        </w:rPr>
-        <w:t>jaccount</w:t>
-      </w:r>
-      <w:proofErr w:type="spellEnd"/>
-      <w:r>
-        <w:rPr>
-          <w:rFonts w:hint="eastAsia"/>
-        </w:rPr>
-        <w:t>外部接口如上述之定义，并且不会更改。（如果需要）</w:t>
+      <w:r>
+        <w:rPr>
+          <w:rFonts w:hint="eastAsia"/>
+        </w:rPr>
+        <w:t>jaccount外部接口如上述之定义，并且不会更改。（如果需要）</w:t>
       </w:r>
     </w:p>
     <w:p>
@@ -4790,191 +4686,6 @@
     </w:p>
     <w:p>
       <w:pPr>
-        <w:pStyle w:val="InfoBlue"/>
-      </w:pPr>
-      <w:r>
-        <w:t>[</w:t>
-      </w:r>
-      <w:r>
-        <w:rPr>
-          <w:rFonts w:ascii="宋体" w:eastAsia="宋体" w:hAnsi="宋体" w:cs="宋体"/>
-          <w:lang w:val="zh-TW" w:eastAsia="zh-TW"/>
-        </w:rPr>
-        <w:t>列出并简述产品的特性。特性是为让用户获益而必须具备的高级系统功能。每一项特性都是外部所需的服务，它通常需要一系列输入来实现预期的结果。例如，问题跟踪系统的特性是能够提供趋势报告。当用例模型成型后，更新这里的说明以指代用例。</w:t>
-      </w:r>
-    </w:p>
-    <w:p>
-      <w:pPr>
-        <w:pStyle w:val="InfoBlue"/>
-        <w:rPr>
-          <w:lang w:val="zh-TW" w:eastAsia="zh-TW"/>
-        </w:rPr>
-      </w:pPr>
-      <w:r>
-        <w:rPr>
-          <w:rFonts w:ascii="宋体" w:eastAsia="宋体" w:hAnsi="宋体" w:cs="宋体"/>
-          <w:lang w:val="zh-TW" w:eastAsia="zh-TW"/>
-        </w:rPr>
-        <w:t>由于</w:t>
-      </w:r>
-      <w:r>
-        <w:rPr>
-          <w:rFonts w:ascii="宋体" w:eastAsia="宋体" w:hAnsi="宋体" w:cs="宋体"/>
-          <w:b/>
-          <w:bCs/>
-          <w:lang w:val="zh-TW" w:eastAsia="zh-TW"/>
-        </w:rPr>
-        <w:t>前景</w:t>
-      </w:r>
-      <w:r>
-        <w:rPr>
-          <w:rFonts w:ascii="宋体" w:eastAsia="宋体" w:hAnsi="宋体" w:cs="宋体"/>
-          <w:lang w:val="zh-TW" w:eastAsia="zh-TW"/>
-        </w:rPr>
-        <w:t>文档将由各种各样的相关人员来复审，所以不应太过详细，应让所有人对此都有大致的了解。但是，应该向团队提供他们创建用例模型所需的必要详细信息。</w:t>
-      </w:r>
-    </w:p>
-    <w:p>
-      <w:pPr>
-        <w:pStyle w:val="InfoBlue"/>
-      </w:pPr>
-      <w:r>
-        <w:rPr>
-          <w:rFonts w:ascii="宋体" w:eastAsia="宋体" w:hAnsi="宋体" w:cs="宋体"/>
-          <w:lang w:val="zh-TW" w:eastAsia="zh-TW"/>
-        </w:rPr>
-        <w:t>要有效地管理应用程序的复杂性，对于任何新系统或对现有系统的增量部分，我们建议将功能提炼到较高的程度，这样</w:t>
-      </w:r>
-      <w:r>
-        <w:t xml:space="preserve"> </w:t>
-      </w:r>
-      <w:r>
-        <w:rPr>
-          <w:rFonts w:ascii="Arial" w:hAnsi="Arial"/>
-        </w:rPr>
-        <w:t xml:space="preserve">25 </w:t>
-      </w:r>
-      <w:r>
-        <w:rPr>
-          <w:rFonts w:ascii="宋体" w:eastAsia="宋体" w:hAnsi="宋体" w:cs="宋体"/>
-          <w:lang w:val="zh-TW" w:eastAsia="zh-TW"/>
-        </w:rPr>
-        <w:t>到</w:t>
-      </w:r>
-      <w:r>
-        <w:rPr>
-          <w:rFonts w:ascii="Arial" w:hAnsi="Arial"/>
-        </w:rPr>
-        <w:t xml:space="preserve"> 99 </w:t>
-      </w:r>
-      <w:r>
-        <w:rPr>
-          <w:rFonts w:ascii="宋体" w:eastAsia="宋体" w:hAnsi="宋体" w:cs="宋体"/>
-          <w:lang w:val="zh-TW" w:eastAsia="zh-TW"/>
-        </w:rPr>
-        <w:t>项特性较为合理。这些特性为产品定义、规模管理和项目管理提供了基础。每项特性的详细程度都将在用例模型中得到较深入的扩展。</w:t>
-      </w:r>
-    </w:p>
-    <w:p>
-      <w:pPr>
-        <w:pStyle w:val="InfoBlue"/>
-        <w:rPr>
-          <w:lang w:val="zh-TW" w:eastAsia="zh-TW"/>
-        </w:rPr>
-      </w:pPr>
-      <w:r>
-        <w:rPr>
-          <w:rFonts w:ascii="宋体" w:eastAsia="宋体" w:hAnsi="宋体" w:cs="宋体"/>
-          <w:lang w:val="zh-TW" w:eastAsia="zh-TW"/>
-        </w:rPr>
-        <w:t>贯穿此节的始终，都应能让用户、操作人员或其他外部系统从外部觉察到每项特性。这些特性应包括功能性的说明以及必须考虑的任何相关的可用性问题。以下原则将会适用：</w:t>
-      </w:r>
-    </w:p>
-    <w:p>
-      <w:pPr>
-        <w:pStyle w:val="InfoBlue"/>
-      </w:pPr>
-      <w:r>
-        <w:t>•</w:t>
-      </w:r>
-      <w:r>
-        <w:tab/>
-      </w:r>
-      <w:r>
-        <w:rPr>
-          <w:rFonts w:ascii="宋体" w:eastAsia="宋体" w:hAnsi="宋体" w:cs="宋体"/>
-          <w:lang w:val="zh-TW" w:eastAsia="zh-TW"/>
-        </w:rPr>
-        <w:t>避免设计。使特性说明保持一定的概括程度。侧重于说明所需的功能以及为什么要（而不是如何）</w:t>
-      </w:r>
-      <w:r>
-        <w:tab/>
-        <w:t xml:space="preserve"> </w:t>
-      </w:r>
-      <w:r>
-        <w:rPr>
-          <w:rFonts w:ascii="宋体" w:eastAsia="宋体" w:hAnsi="宋体" w:cs="宋体"/>
-          <w:lang w:val="zh-TW" w:eastAsia="zh-TW"/>
-        </w:rPr>
-        <w:t>实现这些功能。</w:t>
-      </w:r>
-    </w:p>
-    <w:p>
-      <w:pPr>
-        <w:pStyle w:val="InfoBlue"/>
-      </w:pPr>
-      <w:r>
-        <w:t>•</w:t>
-      </w:r>
-      <w:r>
-        <w:tab/>
-      </w:r>
-      <w:r>
-        <w:rPr>
-          <w:rFonts w:ascii="宋体" w:eastAsia="宋体" w:hAnsi="宋体" w:cs="宋体"/>
-          <w:lang w:val="zh-TW" w:eastAsia="zh-TW"/>
-        </w:rPr>
-        <w:t>如果您使用的是</w:t>
-      </w:r>
-      <w:r>
-        <w:t xml:space="preserve"> Requisite </w:t>
-      </w:r>
-      <w:r>
-        <w:rPr>
-          <w:rFonts w:ascii="宋体" w:eastAsia="宋体" w:hAnsi="宋体" w:cs="宋体"/>
-          <w:lang w:val="zh-TW" w:eastAsia="zh-TW"/>
-        </w:rPr>
-        <w:t>工具包，应将需求类型选择为</w:t>
-      </w:r>
-      <w:r>
-        <w:t>“</w:t>
-      </w:r>
-      <w:r>
-        <w:rPr>
-          <w:rFonts w:ascii="宋体" w:eastAsia="宋体" w:hAnsi="宋体" w:cs="宋体"/>
-          <w:lang w:val="zh-TW" w:eastAsia="zh-TW"/>
-        </w:rPr>
-        <w:t>所有</w:t>
-      </w:r>
-      <w:r>
-        <w:t>”</w:t>
-      </w:r>
-      <w:r>
-        <w:rPr>
-          <w:rFonts w:ascii="宋体" w:eastAsia="宋体" w:hAnsi="宋体" w:cs="宋体"/>
-          <w:lang w:val="zh-TW" w:eastAsia="zh-TW"/>
-        </w:rPr>
-        <w:t>，以便于引用和跟踪。</w:t>
-      </w:r>
-      <w:r>
-        <w:rPr>
-          <w:rFonts w:ascii="Arial" w:hAnsi="Arial"/>
-        </w:rPr>
-        <w:t>]</w:t>
-      </w:r>
-    </w:p>
-    <w:p>
-      <w:pPr>
         <w:pStyle w:val="2"/>
         <w:numPr>
           <w:ilvl w:val="1"/>
@@ -4982,23 +4693,122 @@
         </w:numPr>
       </w:pPr>
       <w:r>
-        <w:t>&lt;</w:t>
-      </w:r>
-      <w:r>
-        <w:rPr>
-          <w:lang w:val="zh-TW" w:eastAsia="zh-TW"/>
-        </w:rPr>
-        <w:t>一个特性</w:t>
-      </w:r>
-      <w:r>
-        <w:t>&gt;</w:t>
-      </w:r>
-    </w:p>
-    <w:p>
-      <w:pPr>
-        <w:pStyle w:val="Paragraph2"/>
-        <w:widowControl/>
-      </w:pPr>
+        <w:rPr>
+          <w:rFonts w:hint="eastAsia"/>
+        </w:rPr>
+        <w:t>用户</w:t>
+      </w:r>
+      <w:r>
+        <w:rPr>
+          <w:rFonts w:hint="eastAsia"/>
+        </w:rPr>
+        <w:t>登录</w:t>
+      </w:r>
+    </w:p>
+    <w:p>
+      <w:pPr>
+        <w:pStyle w:val="A0"/>
+        <w:ind w:firstLine="408"/>
+      </w:pPr>
+      <w:r>
+        <w:rPr>
+          <w:rFonts w:hint="eastAsia"/>
+        </w:rPr>
+        <w:t>大学本课生、研究生、博士生以及网站的管理维护人员可以以</w:t>
+      </w:r>
+      <w:r>
+        <w:rPr>
+          <w:rFonts w:hint="eastAsia"/>
+        </w:rPr>
+        <w:t>唯一的用户名、密码来登录我们的系统，用户可以选择绑定</w:t>
+      </w:r>
+      <w:r>
+        <w:rPr>
+          <w:rFonts w:hint="eastAsia"/>
+        </w:rPr>
+        <w:t>j</w:t>
+      </w:r>
+      <w:r>
+        <w:t>A</w:t>
+      </w:r>
+      <w:r>
+        <w:rPr>
+          <w:rFonts w:hint="eastAsia"/>
+        </w:rPr>
+        <w:t>ccount</w:t>
+      </w:r>
+      <w:r>
+        <w:rPr>
+          <w:rFonts w:hint="eastAsia"/>
+        </w:rPr>
+        <w:t>，即可以j</w:t>
+      </w:r>
+      <w:r>
+        <w:t>A</w:t>
+      </w:r>
+      <w:r>
+        <w:rPr>
+          <w:rFonts w:hint="eastAsia"/>
+        </w:rPr>
+        <w:t>ccount作第三方</w:t>
+      </w:r>
+      <w:r>
+        <w:rPr>
+          <w:rFonts w:hint="eastAsia"/>
+        </w:rPr>
+        <w:t>认证登录系统</w:t>
+      </w:r>
+      <w:r>
+        <w:rPr>
+          <w:rFonts w:hint="eastAsia"/>
+        </w:rPr>
+        <w:t>（特别注意，在前期项目没有申请到j</w:t>
+      </w:r>
+      <w:r>
+        <w:t>A</w:t>
+      </w:r>
+      <w:r>
+        <w:rPr>
+          <w:rFonts w:hint="eastAsia"/>
+        </w:rPr>
+        <w:t>ccount的使用权限情况下，可能</w:t>
+      </w:r>
+      <w:r>
+        <w:rPr>
+          <w:rFonts w:hint="eastAsia"/>
+        </w:rPr>
+        <w:t>只</w:t>
+      </w:r>
+      <w:r>
+        <w:rPr>
+          <w:rFonts w:hint="eastAsia"/>
+        </w:rPr>
+        <w:t>暂时</w:t>
+      </w:r>
+      <w:r>
+        <w:rPr>
+          <w:rFonts w:hint="eastAsia"/>
+        </w:rPr>
+        <w:t>以GitHub账号登录</w:t>
+      </w:r>
+      <w:r>
+        <w:rPr>
+          <w:rFonts w:hint="eastAsia"/>
+        </w:rPr>
+        <w:t>为</w:t>
+      </w:r>
+      <w:r>
+        <w:rPr>
+          <w:rFonts w:hint="eastAsia"/>
+        </w:rPr>
+        <w:t>，该功能不一定实现</w:t>
+      </w:r>
+      <w:r>
+        <w:rPr>
+          <w:rFonts w:hint="eastAsia"/>
+        </w:rPr>
+        <w:t>）。用户只有登录后才能有其他操作的访问权限。用户应可更改他们的密码。</w:t>
+      </w:r>
     </w:p>
     <w:p>
       <w:pPr>
@@ -5009,22 +4819,997 @@
         </w:numPr>
       </w:pPr>
       <w:r>
-        <w:t>&lt;</w:t>
-      </w:r>
-      <w:r>
-        <w:rPr>
-          <w:lang w:val="zh-TW" w:eastAsia="zh-TW"/>
-        </w:rPr>
-        <w:t>另一个特性</w:t>
-      </w:r>
-      <w:r>
-        <w:t>&gt;</w:t>
-      </w:r>
-    </w:p>
-    <w:p>
-      <w:pPr>
-        <w:pStyle w:val="a6"/>
-      </w:pPr>
+        <w:rPr>
+          <w:rFonts w:hint="eastAsia"/>
+        </w:rPr>
+        <w:t>用户注册</w:t>
+      </w:r>
+    </w:p>
+    <w:p>
+      <w:pPr>
+        <w:pStyle w:val="A0"/>
+        <w:ind w:firstLine="408"/>
+        <w:rPr>
+          <w:rFonts w:asciiTheme="minorEastAsia" w:hAnsiTheme="minorEastAsia"/>
+        </w:rPr>
+      </w:pPr>
+      <w:r>
+        <w:rPr>
+          <w:rFonts w:hint="eastAsia"/>
+        </w:rPr>
+        <w:t>用户可以</w:t>
+      </w:r>
+      <w:r>
+        <w:rPr>
+          <w:rFonts w:hint="eastAsia"/>
+        </w:rPr>
+        <w:t>输入</w:t>
+      </w:r>
+      <w:r>
+        <w:rPr>
+          <w:rFonts w:asciiTheme="minorEastAsia" w:hAnsiTheme="minorEastAsia" w:hint="eastAsia"/>
+        </w:rPr>
+        <w:t>用户名、密码、姓名、性别、邮件</w:t>
+      </w:r>
+      <w:r>
+        <w:rPr>
+          <w:rFonts w:asciiTheme="minorEastAsia" w:hAnsiTheme="minorEastAsia" w:hint="eastAsia"/>
+        </w:rPr>
+        <w:t>地址、手机号码、个人简介等信息注册账号，系统将检验用户名</w:t>
+      </w:r>
+      <w:r>
+        <w:rPr>
+          <w:rFonts w:asciiTheme="minorEastAsia" w:hAnsiTheme="minorEastAsia" w:hint="eastAsia"/>
+        </w:rPr>
+        <w:t>、邮件地址、手机号码</w:t>
+      </w:r>
+      <w:r>
+        <w:rPr>
+          <w:rFonts w:asciiTheme="minorEastAsia" w:hAnsiTheme="minorEastAsia" w:hint="eastAsia"/>
+        </w:rPr>
+        <w:t>的唯一性</w:t>
+      </w:r>
+      <w:r>
+        <w:rPr>
+          <w:rFonts w:asciiTheme="minorEastAsia" w:hAnsiTheme="minorEastAsia" w:hint="eastAsia"/>
+        </w:rPr>
+        <w:t>，以及各项</w:t>
+      </w:r>
+      <w:r>
+        <w:rPr>
+          <w:rFonts w:asciiTheme="minorEastAsia" w:hAnsiTheme="minorEastAsia" w:hint="eastAsia"/>
+        </w:rPr>
+        <w:t>信息的有效性，</w:t>
+      </w:r>
+      <w:r>
+        <w:rPr>
+          <w:rFonts w:asciiTheme="minorEastAsia" w:hAnsiTheme="minorEastAsia" w:hint="eastAsia"/>
+        </w:rPr>
+        <w:t>密码应包含大小写和数字，新用户需要在邮箱中</w:t>
+      </w:r>
+      <w:r>
+        <w:rPr>
+          <w:rFonts w:asciiTheme="minorEastAsia" w:hAnsiTheme="minorEastAsia" w:hint="eastAsia"/>
+        </w:rPr>
+        <w:t>以认证邮件</w:t>
+      </w:r>
+      <w:r>
+        <w:rPr>
+          <w:rFonts w:asciiTheme="minorEastAsia" w:hAnsiTheme="minorEastAsia" w:hint="eastAsia"/>
+        </w:rPr>
+        <w:t>才能激活，</w:t>
+      </w:r>
+      <w:r>
+        <w:rPr>
+          <w:rFonts w:asciiTheme="minorEastAsia" w:hAnsiTheme="minorEastAsia" w:hint="eastAsia"/>
+        </w:rPr>
+        <w:t>激活后才能进行登录，否则提示用户。</w:t>
+      </w:r>
+    </w:p>
+    <w:p>
+      <w:pPr>
+        <w:pStyle w:val="2"/>
+        <w:numPr>
+          <w:ilvl w:val="1"/>
+          <w:numId w:val="2"/>
+        </w:numPr>
+      </w:pPr>
+      <w:r>
+        <w:rPr>
+          <w:rFonts w:hint="eastAsia"/>
+        </w:rPr>
+        <w:t>个人信息管理</w:t>
+      </w:r>
+    </w:p>
+    <w:p>
+      <w:pPr>
+        <w:pStyle w:val="A0"/>
+        <w:ind w:firstLine="408"/>
+        <w:rPr>
+          <w:rFonts w:hint="eastAsia"/>
+        </w:rPr>
+      </w:pPr>
+      <w:r>
+        <w:rPr>
+          <w:rFonts w:hint="eastAsia"/>
+        </w:rPr>
+        <w:t>用户可以随时修改、维护自己的个人信息，包括</w:t>
+      </w:r>
+      <w:r>
+        <w:rPr>
+          <w:rFonts w:asciiTheme="minorEastAsia" w:hAnsiTheme="minorEastAsia" w:hint="eastAsia"/>
+        </w:rPr>
+        <w:t>用户名、密码、姓名、性别、邮件</w:t>
+      </w:r>
+      <w:r>
+        <w:rPr>
+          <w:rFonts w:asciiTheme="minorEastAsia" w:hAnsiTheme="minorEastAsia" w:hint="eastAsia"/>
+        </w:rPr>
+        <w:t>地址、手机号码、个人简介等</w:t>
+      </w:r>
+      <w:r>
+        <w:rPr>
+          <w:rFonts w:asciiTheme="minorEastAsia" w:hAnsiTheme="minorEastAsia" w:hint="eastAsia"/>
+        </w:rPr>
+        <w:t>，需要检查用户输入部分个人信息的唯一性和所有信息的有效性。</w:t>
+      </w:r>
+    </w:p>
+    <w:p>
+      <w:pPr>
+        <w:pStyle w:val="2"/>
+        <w:numPr>
+          <w:ilvl w:val="1"/>
+          <w:numId w:val="2"/>
+        </w:numPr>
+      </w:pPr>
+      <w:r>
+        <w:rPr>
+          <w:rFonts w:hint="eastAsia"/>
+        </w:rPr>
+        <w:t>问答系统</w:t>
+      </w:r>
+    </w:p>
+    <w:p>
+      <w:pPr>
+        <w:pStyle w:val="A0"/>
+        <w:ind w:firstLine="408"/>
+      </w:pPr>
+      <w:r>
+        <w:rPr>
+          <w:rFonts w:hint="eastAsia"/>
+        </w:rPr>
+        <w:t>1.</w:t>
+      </w:r>
+      <w:r>
+        <w:t xml:space="preserve"> </w:t>
+      </w:r>
+      <w:r>
+        <w:rPr>
+          <w:rFonts w:hint="eastAsia"/>
+        </w:rPr>
+        <w:t>提问：</w:t>
+      </w:r>
+      <w:r>
+        <w:rPr>
+          <w:rFonts w:hint="eastAsia"/>
+        </w:rPr>
+        <w:t>用户可以</w:t>
+      </w:r>
+      <w:r>
+        <w:rPr>
+          <w:rFonts w:hint="eastAsia"/>
+        </w:rPr>
+        <w:t>在系统中某个板块内提出</w:t>
+      </w:r>
+      <w:r>
+        <w:rPr>
+          <w:rFonts w:hint="eastAsia"/>
+        </w:rPr>
+        <w:t>问题</w:t>
+      </w:r>
+      <w:r>
+        <w:rPr>
+          <w:rFonts w:hint="eastAsia"/>
+        </w:rPr>
+        <w:t>。提问需要提供</w:t>
+      </w:r>
+      <w:r>
+        <w:rPr>
+          <w:rFonts w:hint="eastAsia"/>
+        </w:rPr>
+        <w:t>包含标题、内容和若干标签</w:t>
+      </w:r>
+      <w:r>
+        <w:rPr>
+          <w:rFonts w:hint="eastAsia"/>
+        </w:rPr>
+        <w:t>的详细内容，</w:t>
+      </w:r>
+      <w:r>
+        <w:rPr>
+          <w:rFonts w:hint="eastAsia"/>
+        </w:rPr>
+        <w:t>允许添加图片和视频</w:t>
+      </w:r>
+      <w:r>
+        <w:rPr>
+          <w:rFonts w:hint="eastAsia"/>
+        </w:rPr>
+        <w:t>。</w:t>
+      </w:r>
+      <w:r>
+        <w:rPr>
+          <w:rFonts w:hint="eastAsia"/>
+        </w:rPr>
+        <w:t>问题在提出</w:t>
+      </w:r>
+      <w:r>
+        <w:rPr>
+          <w:rFonts w:hint="eastAsia"/>
+        </w:rPr>
+        <w:t>后</w:t>
+      </w:r>
+      <w:r>
+        <w:rPr>
+          <w:rFonts w:hint="eastAsia"/>
+        </w:rPr>
+        <w:t>24小时内可以</w:t>
+      </w:r>
+      <w:r>
+        <w:rPr>
+          <w:rFonts w:hint="eastAsia"/>
+        </w:rPr>
+        <w:t>自行</w:t>
+      </w:r>
+      <w:r>
+        <w:rPr>
+          <w:rFonts w:hint="eastAsia"/>
+        </w:rPr>
+        <w:t>修改</w:t>
+      </w:r>
+      <w:r>
+        <w:rPr>
+          <w:rFonts w:hint="eastAsia"/>
+        </w:rPr>
+        <w:t>。</w:t>
+      </w:r>
+    </w:p>
+    <w:p>
+      <w:pPr>
+        <w:pStyle w:val="A0"/>
+        <w:ind w:firstLine="408"/>
+        <w:rPr>
+          <w:rFonts w:hint="eastAsia"/>
+        </w:rPr>
+      </w:pPr>
+      <w:r>
+        <w:rPr>
+          <w:rFonts w:hint="eastAsia"/>
+        </w:rPr>
+        <w:t>2.</w:t>
+      </w:r>
+      <w:r>
+        <w:t xml:space="preserve"> </w:t>
+      </w:r>
+      <w:r>
+        <w:rPr>
+          <w:rFonts w:hint="eastAsia"/>
+        </w:rPr>
+        <w:t>回答</w:t>
+      </w:r>
+      <w:r>
+        <w:rPr>
+          <w:rFonts w:hint="eastAsia"/>
+        </w:rPr>
+        <w:t>：</w:t>
+      </w:r>
+      <w:r>
+        <w:rPr>
+          <w:rFonts w:hint="eastAsia"/>
+        </w:rPr>
+        <w:t>用户可以回答他人提问</w:t>
+      </w:r>
+      <w:r>
+        <w:rPr>
+          <w:rFonts w:hint="eastAsia"/>
+        </w:rPr>
+        <w:t>。</w:t>
+      </w:r>
+      <w:r>
+        <w:rPr>
+          <w:rFonts w:hint="eastAsia"/>
+        </w:rPr>
+        <w:t>回答中可以包含图片和视频。用户回答问题的编辑器支持markdown和富文本两种格式。用户可以修改和删除自己的回答</w:t>
+      </w:r>
+      <w:r>
+        <w:rPr>
+          <w:rFonts w:hint="eastAsia"/>
+        </w:rPr>
+        <w:t>。</w:t>
+      </w:r>
+    </w:p>
+    <w:p>
+      <w:pPr>
+        <w:pStyle w:val="A0"/>
+        <w:ind w:firstLineChars="200" w:firstLine="400"/>
+        <w:rPr>
+          <w:rFonts w:hint="eastAsia"/>
+        </w:rPr>
+      </w:pPr>
+      <w:r>
+        <w:rPr>
+          <w:rFonts w:hint="eastAsia"/>
+        </w:rPr>
+        <w:t>3.</w:t>
+      </w:r>
+      <w:r>
+        <w:t xml:space="preserve"> </w:t>
+      </w:r>
+      <w:r>
+        <w:rPr>
+          <w:rFonts w:hint="eastAsia"/>
+        </w:rPr>
+        <w:t>问题管理</w:t>
+      </w:r>
+      <w:r>
+        <w:rPr>
+          <w:rFonts w:hint="eastAsia"/>
+        </w:rPr>
+        <w:t>：</w:t>
+      </w:r>
+      <w:r>
+        <w:rPr>
+          <w:rFonts w:hint="eastAsia"/>
+        </w:rPr>
+        <w:t>用户可以查看过往提问，关注的提问，修改自己的提问，关闭自己的提问，删除自己的提问，删除其他人对于自己问题的回答。其中提出的问题24小时后不能够再修改问题，关闭提问指不允许其他人再进行回答</w:t>
+      </w:r>
+    </w:p>
+    <w:p>
+      <w:pPr>
+        <w:pStyle w:val="A0"/>
+        <w:ind w:firstLineChars="200" w:firstLine="400"/>
+        <w:rPr>
+          <w:rFonts w:hint="eastAsia"/>
+        </w:rPr>
+      </w:pPr>
+      <w:r>
+        <w:rPr>
+          <w:rFonts w:hint="eastAsia"/>
+        </w:rPr>
+        <w:t>4.</w:t>
+      </w:r>
+      <w:r>
+        <w:t xml:space="preserve"> </w:t>
+      </w:r>
+      <w:r>
+        <w:rPr>
+          <w:rFonts w:hint="eastAsia"/>
+        </w:rPr>
+        <w:t>评论</w:t>
+      </w:r>
+      <w:r>
+        <w:rPr>
+          <w:rFonts w:hint="eastAsia"/>
+        </w:rPr>
+        <w:t>：</w:t>
+      </w:r>
+      <w:r>
+        <w:rPr>
+          <w:rFonts w:hint="eastAsia"/>
+        </w:rPr>
+        <w:t>任何用户都可以对于回答进行点赞与评论，以及回复评论</w:t>
+      </w:r>
+      <w:r>
+        <w:rPr>
+          <w:rFonts w:hint="eastAsia"/>
+        </w:rPr>
+        <w:t>。</w:t>
+      </w:r>
+    </w:p>
+    <w:p>
+      <w:pPr>
+        <w:pStyle w:val="A0"/>
+        <w:ind w:firstLineChars="200" w:firstLine="400"/>
+      </w:pPr>
+      <w:r>
+        <w:rPr>
+          <w:rFonts w:hint="eastAsia"/>
+        </w:rPr>
+        <w:t>5.</w:t>
+      </w:r>
+      <w:r>
+        <w:t xml:space="preserve"> </w:t>
+      </w:r>
+      <w:r>
+        <w:rPr>
+          <w:rFonts w:hint="eastAsia"/>
+        </w:rPr>
+        <w:t>通知</w:t>
+      </w:r>
+      <w:r>
+        <w:rPr>
+          <w:rFonts w:hint="eastAsia"/>
+        </w:rPr>
+        <w:t>：</w:t>
+      </w:r>
+      <w:r>
+        <w:rPr>
+          <w:rFonts w:hint="eastAsia"/>
+        </w:rPr>
+        <w:t>用户自己的提问以及用户关注的提问收到回答需要通知用户</w:t>
+      </w:r>
+      <w:r>
+        <w:rPr>
+          <w:rFonts w:hint="eastAsia"/>
+        </w:rPr>
+        <w:t>。</w:t>
+      </w:r>
+      <w:r>
+        <w:rPr>
+          <w:rFonts w:hint="eastAsia"/>
+        </w:rPr>
+        <w:t>用户回答收到评论以及评论收到回复需要通知用户</w:t>
+      </w:r>
+      <w:r>
+        <w:rPr>
+          <w:rFonts w:hint="eastAsia"/>
+        </w:rPr>
+        <w:t>。</w:t>
+      </w:r>
+      <w:r>
+        <w:rPr>
+          <w:rFonts w:hint="eastAsia"/>
+        </w:rPr>
+        <w:t>用户关注的用户发布了新问题与新回答需要通知用户</w:t>
+      </w:r>
+      <w:r>
+        <w:rPr>
+          <w:rFonts w:hint="eastAsia"/>
+        </w:rPr>
+        <w:t>。</w:t>
+      </w:r>
+    </w:p>
+    <w:p>
+      <w:pPr>
+        <w:pStyle w:val="2"/>
+        <w:numPr>
+          <w:ilvl w:val="1"/>
+          <w:numId w:val="2"/>
+        </w:numPr>
+      </w:pPr>
+      <w:r>
+        <w:rPr>
+          <w:rFonts w:hint="eastAsia"/>
+        </w:rPr>
+        <w:t>搜索系统</w:t>
+      </w:r>
+    </w:p>
+    <w:p>
+      <w:pPr>
+        <w:pStyle w:val="A0"/>
+        <w:rPr>
+          <w:rFonts w:hint="eastAsia"/>
+        </w:rPr>
+      </w:pPr>
+      <w:r>
+        <w:rPr>
+          <w:rFonts w:hint="eastAsia"/>
+        </w:rPr>
+        <w:t xml:space="preserve"> </w:t>
+      </w:r>
+      <w:r>
+        <w:t xml:space="preserve">   </w:t>
+      </w:r>
+      <w:r>
+        <w:rPr>
+          <w:rFonts w:hint="eastAsia"/>
+        </w:rPr>
+        <w:t>用户可以通过关键字</w:t>
+      </w:r>
+      <w:r>
+        <w:rPr>
+          <w:rFonts w:hint="eastAsia"/>
+        </w:rPr>
+        <w:t>，</w:t>
+      </w:r>
+      <w:r>
+        <w:rPr>
+          <w:rFonts w:hint="eastAsia"/>
+        </w:rPr>
+        <w:t>从问题</w:t>
+      </w:r>
+      <w:r>
+        <w:rPr>
+          <w:rFonts w:hint="eastAsia"/>
+        </w:rPr>
+        <w:t>、</w:t>
+      </w:r>
+      <w:r>
+        <w:rPr>
+          <w:rFonts w:hint="eastAsia"/>
+        </w:rPr>
+        <w:t>回答</w:t>
+      </w:r>
+      <w:r>
+        <w:rPr>
+          <w:rFonts w:hint="eastAsia"/>
+        </w:rPr>
+        <w:t>、</w:t>
+      </w:r>
+      <w:r>
+        <w:rPr>
+          <w:rFonts w:hint="eastAsia"/>
+        </w:rPr>
+        <w:t>用户三个维度进行搜索</w:t>
+      </w:r>
+      <w:r>
+        <w:rPr>
+          <w:rFonts w:hint="eastAsia"/>
+        </w:rPr>
+        <w:t>，将响应结果展示给用户</w:t>
+      </w:r>
+      <w:r>
+        <w:rPr>
+          <w:rFonts w:hint="eastAsia"/>
+        </w:rPr>
+        <w:t>。用户可不基于字符串的匹配</w:t>
+      </w:r>
+      <w:r>
+        <w:rPr>
+          <w:rFonts w:hint="eastAsia"/>
+        </w:rPr>
+        <w:t>进行</w:t>
+      </w:r>
+      <w:r>
+        <w:rPr>
+          <w:rFonts w:hint="eastAsia"/>
+        </w:rPr>
+        <w:t>搜索</w:t>
+      </w:r>
+      <w:r>
+        <w:rPr>
+          <w:rFonts w:hint="eastAsia"/>
+        </w:rPr>
+        <w:t>，而是运用语义搜索技术，基于语义进行搜索。</w:t>
+      </w:r>
+    </w:p>
+    <w:p>
+      <w:pPr>
+        <w:pStyle w:val="2"/>
+        <w:numPr>
+          <w:ilvl w:val="1"/>
+          <w:numId w:val="2"/>
+        </w:numPr>
+      </w:pPr>
+      <w:r>
+        <w:rPr>
+          <w:rFonts w:hint="eastAsia"/>
+        </w:rPr>
+        <w:t>关注</w:t>
+      </w:r>
+      <w:r>
+        <w:rPr>
+          <w:rFonts w:hint="eastAsia"/>
+        </w:rPr>
+        <w:t>系统</w:t>
+      </w:r>
+    </w:p>
+    <w:p>
+      <w:pPr>
+        <w:pStyle w:val="A0"/>
+        <w:ind w:firstLine="408"/>
+      </w:pPr>
+      <w:r>
+        <w:rPr>
+          <w:rFonts w:hint="eastAsia"/>
+        </w:rPr>
+        <w:t>用户可以关注其他用户，也可以取消关注其他用户。</w:t>
+      </w:r>
+      <w:r>
+        <w:rPr>
+          <w:rFonts w:hint="eastAsia"/>
+        </w:rPr>
+        <w:t>可以对感兴趣的问题进行关注，也可以取消关注</w:t>
+      </w:r>
+      <w:r>
+        <w:rPr>
+          <w:rFonts w:hint="eastAsia"/>
+        </w:rPr>
+        <w:t>。需要注意关注用户后，被关注用户应收到推送，对感兴趣问题关注后，该用户也应收到相应推送。</w:t>
+      </w:r>
+    </w:p>
+    <w:p>
+      <w:pPr>
+        <w:pStyle w:val="2"/>
+        <w:numPr>
+          <w:ilvl w:val="1"/>
+          <w:numId w:val="2"/>
+        </w:numPr>
+        <w:rPr>
+          <w:rFonts w:hint="eastAsia"/>
+        </w:rPr>
+      </w:pPr>
+      <w:r>
+        <w:rPr>
+          <w:rFonts w:hint="eastAsia"/>
+        </w:rPr>
+        <w:t>推荐系统</w:t>
+      </w:r>
+    </w:p>
+    <w:p>
+      <w:pPr>
+        <w:pStyle w:val="A0"/>
+        <w:ind w:firstLineChars="200" w:firstLine="400"/>
+      </w:pPr>
+      <w:r>
+        <w:t>系统</w:t>
+      </w:r>
+      <w:r>
+        <w:rPr>
+          <w:rFonts w:hint="eastAsia"/>
+        </w:rPr>
+        <w:t>可以自动</w:t>
+      </w:r>
+      <w:r>
+        <w:rPr>
+          <w:rFonts w:hint="eastAsia"/>
+        </w:rPr>
+        <w:t>学习</w:t>
+      </w:r>
+      <w:r>
+        <w:t>用户的偏好</w:t>
+      </w:r>
+      <w:r>
+        <w:rPr>
+          <w:rFonts w:hint="eastAsia"/>
+        </w:rPr>
+        <w:t>，并根据偏好</w:t>
+      </w:r>
+      <w:r>
+        <w:t>进行</w:t>
+      </w:r>
+      <w:r>
+        <w:rPr>
+          <w:rFonts w:hint="eastAsia"/>
+        </w:rPr>
+        <w:t>问题</w:t>
+      </w:r>
+      <w:r>
+        <w:t>推荐</w:t>
+      </w:r>
+      <w:r>
+        <w:rPr>
+          <w:rFonts w:hint="eastAsia"/>
+        </w:rPr>
+        <w:t>和用户推荐。</w:t>
+      </w:r>
+      <w:r>
+        <w:rPr>
+          <w:rFonts w:hint="eastAsia"/>
+        </w:rPr>
+        <w:t>推荐系统内容包括：</w:t>
+      </w:r>
+    </w:p>
+    <w:p>
+      <w:pPr>
+        <w:pStyle w:val="A0"/>
+        <w:numPr>
+          <w:ilvl w:val="0"/>
+          <w:numId w:val="16"/>
+        </w:numPr>
+      </w:pPr>
+      <w:r>
+        <w:rPr>
+          <w:rFonts w:hint="eastAsia"/>
+        </w:rPr>
+        <w:t>根据用户的浏览偏好推荐问题和回答</w:t>
+      </w:r>
+    </w:p>
+    <w:p>
+      <w:pPr>
+        <w:pStyle w:val="A0"/>
+        <w:numPr>
+          <w:ilvl w:val="0"/>
+          <w:numId w:val="16"/>
+        </w:numPr>
+      </w:pPr>
+      <w:r>
+        <w:rPr>
+          <w:rFonts w:hint="eastAsia"/>
+        </w:rPr>
+        <w:t>根据用户的喜好推荐用户</w:t>
+      </w:r>
+    </w:p>
+    <w:p>
+      <w:pPr>
+        <w:pStyle w:val="A0"/>
+        <w:numPr>
+          <w:ilvl w:val="0"/>
+          <w:numId w:val="16"/>
+        </w:numPr>
+        <w:rPr>
+          <w:rFonts w:hint="eastAsia"/>
+        </w:rPr>
+      </w:pPr>
+      <w:r>
+        <w:rPr>
+          <w:rFonts w:hint="eastAsia"/>
+        </w:rPr>
+        <w:t>根据用户的社交网络推荐用户</w:t>
+      </w:r>
+    </w:p>
+    <w:p>
+      <w:pPr>
+        <w:pStyle w:val="2"/>
+        <w:numPr>
+          <w:ilvl w:val="1"/>
+          <w:numId w:val="2"/>
+        </w:numPr>
+      </w:pPr>
+      <w:r>
+        <w:rPr>
+          <w:rFonts w:hint="eastAsia"/>
+        </w:rPr>
+        <w:t>管理员管理</w:t>
+      </w:r>
+      <w:r>
+        <w:rPr>
+          <w:rFonts w:hint="eastAsia"/>
+        </w:rPr>
+        <w:t>系统</w:t>
+      </w:r>
+    </w:p>
+    <w:p>
+      <w:pPr>
+        <w:pStyle w:val="A0"/>
+        <w:ind w:firstLineChars="200" w:firstLine="400"/>
+      </w:pPr>
+      <w:r>
+        <w:rPr>
+          <w:rFonts w:hint="eastAsia"/>
+        </w:rPr>
+        <w:t>本项目有系统</w:t>
+      </w:r>
+      <w:r>
+        <w:rPr>
+          <w:rFonts w:hint="eastAsia"/>
+        </w:rPr>
+        <w:t>管理功能，并配备有系统</w:t>
+      </w:r>
+      <w:r>
+        <w:rPr>
+          <w:rFonts w:hint="eastAsia"/>
+        </w:rPr>
+        <w:t>管理员</w:t>
+      </w:r>
+      <w:r>
+        <w:rPr>
+          <w:rFonts w:hint="eastAsia"/>
+        </w:rPr>
+        <w:t>。整套管理系统</w:t>
+      </w:r>
+      <w:r>
+        <w:rPr>
+          <w:rFonts w:hint="eastAsia"/>
+        </w:rPr>
+        <w:t>其有以下功能和职责：</w:t>
+      </w:r>
+    </w:p>
+    <w:p>
+      <w:pPr>
+        <w:pStyle w:val="A0"/>
+        <w:numPr>
+          <w:ilvl w:val="0"/>
+          <w:numId w:val="13"/>
+        </w:numPr>
+        <w:rPr>
+          <w:rFonts w:hint="eastAsia"/>
+        </w:rPr>
+      </w:pPr>
+      <w:r>
+        <w:rPr>
+          <w:rFonts w:hint="eastAsia"/>
+        </w:rPr>
+        <w:lastRenderedPageBreak/>
+        <w:t>关键字</w:t>
+      </w:r>
+      <w:r>
+        <w:rPr>
+          <w:rFonts w:hint="eastAsia"/>
+        </w:rPr>
+        <w:t>自动</w:t>
+      </w:r>
+      <w:r>
+        <w:rPr>
+          <w:rFonts w:hint="eastAsia"/>
+        </w:rPr>
+        <w:t>封禁</w:t>
+      </w:r>
+      <w:r>
+        <w:rPr>
+          <w:rFonts w:hint="eastAsia"/>
+        </w:rPr>
+        <w:t>：</w:t>
+      </w:r>
+    </w:p>
+    <w:p>
+      <w:pPr>
+        <w:pStyle w:val="A0"/>
+        <w:ind w:firstLineChars="200" w:firstLine="400"/>
+        <w:rPr>
+          <w:rFonts w:hint="eastAsia"/>
+        </w:rPr>
+      </w:pPr>
+      <w:r>
+        <w:rPr>
+          <w:rFonts w:hint="eastAsia"/>
+        </w:rPr>
+        <w:t></w:t>
+      </w:r>
+      <w:r>
+        <w:rPr>
+          <w:rFonts w:hint="eastAsia"/>
+        </w:rPr>
+        <w:tab/>
+        <w:t>针对用户发布的文字内容中敏感词进行封禁</w:t>
+      </w:r>
+    </w:p>
+    <w:p>
+      <w:pPr>
+        <w:pStyle w:val="A0"/>
+        <w:ind w:firstLineChars="200" w:firstLine="400"/>
+      </w:pPr>
+      <w:r>
+        <w:rPr>
+          <w:rFonts w:hint="eastAsia"/>
+        </w:rPr>
+        <w:t></w:t>
+      </w:r>
+      <w:r>
+        <w:rPr>
+          <w:rFonts w:hint="eastAsia"/>
+        </w:rPr>
+        <w:tab/>
+        <w:t>针对用户发布的图片中文字内容进行检测并进行封禁</w:t>
+      </w:r>
+    </w:p>
+    <w:p>
+      <w:pPr>
+        <w:pStyle w:val="A0"/>
+        <w:ind w:left="760"/>
+      </w:pPr>
+      <w:r>
+        <w:rPr>
+          <w:rFonts w:hint="eastAsia"/>
+        </w:rPr>
+        <w:t>以机器学习技术，对不雅图片进行封禁</w:t>
+      </w:r>
+    </w:p>
+    <w:p>
+      <w:pPr>
+        <w:pStyle w:val="A0"/>
+        <w:numPr>
+          <w:ilvl w:val="0"/>
+          <w:numId w:val="13"/>
+        </w:numPr>
+      </w:pPr>
+      <w:r>
+        <w:rPr>
+          <w:rFonts w:hint="eastAsia"/>
+        </w:rPr>
+        <w:t>自动专家判定：</w:t>
+      </w:r>
+    </w:p>
+    <w:p>
+      <w:pPr>
+        <w:pStyle w:val="A0"/>
+        <w:ind w:left="760"/>
+        <w:rPr>
+          <w:rFonts w:hint="eastAsia"/>
+        </w:rPr>
+      </w:pPr>
+      <w:r>
+        <w:rPr>
+          <w:rFonts w:hint="eastAsia"/>
+        </w:rPr>
+        <w:t>根据回答问题的历史和被关注的人数，系统自动识别出哪些用户是专家，</w:t>
+      </w:r>
+      <w:r>
+        <w:rPr>
+          <w:rFonts w:hint="eastAsia"/>
+        </w:rPr>
+        <w:t>以及其所</w:t>
+      </w:r>
+      <w:r>
+        <w:rPr>
+          <w:rFonts w:hint="eastAsia"/>
+        </w:rPr>
+        <w:t>擅长</w:t>
+      </w:r>
+      <w:r>
+        <w:rPr>
+          <w:rFonts w:hint="eastAsia"/>
+        </w:rPr>
+        <w:t>的</w:t>
+      </w:r>
+      <w:r>
+        <w:rPr>
+          <w:rFonts w:hint="eastAsia"/>
+        </w:rPr>
+        <w:t>知识</w:t>
+      </w:r>
+      <w:r>
+        <w:rPr>
+          <w:rFonts w:hint="eastAsia"/>
+        </w:rPr>
+        <w:t>领域</w:t>
+      </w:r>
+      <w:r>
+        <w:rPr>
+          <w:rFonts w:hint="eastAsia"/>
+        </w:rPr>
+        <w:t>，为这些用户</w:t>
+      </w:r>
+      <w:r>
+        <w:rPr>
+          <w:rFonts w:hint="eastAsia"/>
+        </w:rPr>
+        <w:t>进行</w:t>
+      </w:r>
+      <w:r>
+        <w:rPr>
+          <w:rFonts w:hint="eastAsia"/>
+        </w:rPr>
+        <w:t>标注</w:t>
+      </w:r>
+      <w:r>
+        <w:rPr>
+          <w:rFonts w:hint="eastAsia"/>
+        </w:rPr>
+        <w:t>。</w:t>
+      </w:r>
+    </w:p>
+    <w:p>
+      <w:pPr>
+        <w:pStyle w:val="A0"/>
+        <w:numPr>
+          <w:ilvl w:val="0"/>
+          <w:numId w:val="13"/>
+        </w:numPr>
+        <w:rPr>
+          <w:rFonts w:hint="eastAsia"/>
+        </w:rPr>
+      </w:pPr>
+      <w:r>
+        <w:rPr>
+          <w:rFonts w:hint="eastAsia"/>
+        </w:rPr>
+        <w:t>对用户提问以及回答进行管理</w:t>
+      </w:r>
+      <w:r>
+        <w:rPr>
+          <w:rFonts w:hint="eastAsia"/>
+        </w:rPr>
+        <w:t>，包括删除、修改</w:t>
+      </w:r>
+      <w:r>
+        <w:rPr>
+          <w:rFonts w:hint="eastAsia"/>
+        </w:rPr>
+        <w:t>、审核</w:t>
+      </w:r>
+      <w:r>
+        <w:rPr>
+          <w:rFonts w:hint="eastAsia"/>
+        </w:rPr>
+        <w:t>等</w:t>
+      </w:r>
+      <w:r>
+        <w:rPr>
+          <w:rFonts w:hint="eastAsia"/>
+        </w:rPr>
+        <w:t>。</w:t>
+      </w:r>
     </w:p>
     <w:p>
       <w:pPr>
@@ -5141,9 +5926,8 @@
             <w14:bevel/>
           </w14:textOutline>
         </w:rPr>
-        <w:t>仅限于拥有</w:t>
-      </w:r>
-      <w:proofErr w:type="spellStart"/>
+        <w:t>仅限于拥有jaccount账号者</w:t>
+      </w:r>
       <w:r>
         <w:rPr>
           <w:rFonts w:ascii="宋体" w:eastAsia="宋体" w:hAnsi="宋体" w:cs="宋体" w:hint="eastAsia"/>
@@ -5157,9 +5941,28 @@
             <w14:bevel/>
           </w14:textOutline>
         </w:rPr>
-        <w:t>jaccount</w:t>
-      </w:r>
-      <w:proofErr w:type="spellEnd"/>
+        <w:t>。</w:t>
+      </w:r>
+    </w:p>
+    <w:p>
+      <w:pPr>
+        <w:pStyle w:val="InfoBlue"/>
+        <w:tabs>
+          <w:tab w:val="clear" w:pos="540"/>
+        </w:tabs>
+        <w:rPr>
+          <w:rFonts w:ascii="宋体" w:eastAsia="宋体" w:hAnsi="宋体" w:cs="宋体"/>
+          <w:i w:val="0"/>
+          <w:iCs w:val="0"/>
+          <w:color w:val="000000"/>
+          <w:u w:color="000000"/>
+          <w14:textOutline w14:w="0" w14:cap="flat" w14:cmpd="sng" w14:algn="ctr">
+            <w14:noFill/>
+            <w14:prstDash w14:val="solid"/>
+            <w14:bevel/>
+          </w14:textOutline>
+        </w:rPr>
+      </w:pPr>
       <w:r>
         <w:rPr>
           <w:rFonts w:ascii="宋体" w:eastAsia="宋体" w:hAnsi="宋体" w:cs="宋体" w:hint="eastAsia"/>
@@ -5173,7 +5976,7 @@
             <w14:bevel/>
           </w14:textOutline>
         </w:rPr>
-        <w:t>账号者</w:t>
+        <w:t>帖子标签仅限于已有标签</w:t>
       </w:r>
       <w:r>
         <w:rPr>
@@ -5193,56 +5996,6 @@
     </w:p>
     <w:p>
       <w:pPr>
-        <w:pStyle w:val="InfoBlue"/>
-        <w:tabs>
-          <w:tab w:val="clear" w:pos="540"/>
-        </w:tabs>
-        <w:rPr>
-          <w:rFonts w:ascii="宋体" w:eastAsia="宋体" w:hAnsi="宋体" w:cs="宋体"/>
-          <w:i w:val="0"/>
-          <w:iCs w:val="0"/>
-          <w:color w:val="000000"/>
-          <w:u w:color="000000"/>
-          <w14:textOutline w14:w="0" w14:cap="flat" w14:cmpd="sng" w14:algn="ctr">
-            <w14:noFill/>
-            <w14:prstDash w14:val="solid"/>
-            <w14:bevel/>
-          </w14:textOutline>
-        </w:rPr>
-      </w:pPr>
-      <w:r>
-        <w:rPr>
-          <w:rFonts w:ascii="宋体" w:eastAsia="宋体" w:hAnsi="宋体" w:cs="宋体" w:hint="eastAsia"/>
-          <w:i w:val="0"/>
-          <w:iCs w:val="0"/>
-          <w:color w:val="000000"/>
-          <w:u w:color="000000"/>
-          <w14:textOutline w14:w="0" w14:cap="flat" w14:cmpd="sng" w14:algn="ctr">
-            <w14:noFill/>
-            <w14:prstDash w14:val="solid"/>
-            <w14:bevel/>
-          </w14:textOutline>
-        </w:rPr>
-        <w:t>帖子标签仅限于已有标签</w:t>
-      </w:r>
-      <w:r>
-        <w:rPr>
-          <w:rFonts w:ascii="宋体" w:eastAsia="宋体" w:hAnsi="宋体" w:cs="宋体" w:hint="eastAsia"/>
-          <w:i w:val="0"/>
-          <w:iCs w:val="0"/>
-          <w:color w:val="000000"/>
-          <w:u w:color="000000"/>
-          <w14:textOutline w14:w="0" w14:cap="flat" w14:cmpd="sng" w14:algn="ctr">
-            <w14:noFill/>
-            <w14:prstDash w14:val="solid"/>
-            <w14:bevel/>
-          </w14:textOutline>
-        </w:rPr>
-        <w:t>。</w:t>
-      </w:r>
-    </w:p>
-    <w:p>
-      <w:pPr>
         <w:pStyle w:val="10"/>
         <w:numPr>
           <w:ilvl w:val="0"/>
@@ -5304,35 +6057,7 @@
         <w:rPr>
           <w:lang w:val="zh-CN"/>
         </w:rPr>
-        <w:t>在容错上面的要求：</w:t>
-      </w:r>
-      <w:proofErr w:type="gramStart"/>
-      <w:r>
-        <w:rPr>
-          <w:lang w:val="zh-CN"/>
-        </w:rPr>
-        <w:t>前端需</w:t>
-      </w:r>
-      <w:proofErr w:type="gramEnd"/>
-      <w:r>
-        <w:rPr>
-          <w:lang w:val="zh-CN"/>
-        </w:rPr>
-        <w:t>加入防</w:t>
-      </w:r>
-      <w:proofErr w:type="gramStart"/>
-      <w:r>
-        <w:rPr>
-          <w:lang w:val="zh-CN"/>
-        </w:rPr>
-        <w:t>抖等避免</w:t>
-      </w:r>
-      <w:proofErr w:type="gramEnd"/>
-      <w:r>
-        <w:rPr>
-          <w:lang w:val="zh-CN"/>
-        </w:rPr>
-        <w:t>用户误操作多次导致的系统不必要的负担。</w:t>
+        <w:t>在容错上面的要求：前端需加入防抖等避免用户误操作多次导致的系统不必要的负担。</w:t>
       </w:r>
     </w:p>
     <w:p>
@@ -5368,7 +6093,6 @@
         <w:rPr>
           <w:lang w:val="zh-CN"/>
         </w:rPr>
-        <w:lastRenderedPageBreak/>
         <w:t>在可维护上的要求：对于系统的维护需要易于操作，要求接口和实现分离，使得维护人员不需要对接口进行修改，保证层与层之间的交流不会被代码的修改所影响。</w:t>
       </w:r>
     </w:p>
@@ -5540,21 +6264,7 @@
         <w:rPr>
           <w:rFonts w:hint="eastAsia"/>
         </w:rPr>
-        <w:t>该系统应与现有</w:t>
-      </w:r>
-      <w:proofErr w:type="spellStart"/>
-      <w:r>
-        <w:rPr>
-          <w:rFonts w:hint="eastAsia"/>
-        </w:rPr>
-        <w:t>jaccount</w:t>
-      </w:r>
-      <w:proofErr w:type="spellEnd"/>
-      <w:r>
-        <w:rPr>
-          <w:rFonts w:hint="eastAsia"/>
-        </w:rPr>
-        <w:t>系统接口，并应支持该接口。</w:t>
+        <w:t>该系统应与现有jaccount系统接口，并应支持该接口。</w:t>
       </w:r>
     </w:p>
     <w:p>
@@ -5603,6 +6313,7 @@
         <w:rPr>
           <w:lang w:val="zh-TW" w:eastAsia="zh-TW"/>
         </w:rPr>
+        <w:lastRenderedPageBreak/>
         <w:t>性能需求</w:t>
       </w:r>
     </w:p>
@@ -5615,21 +6326,7 @@
         <w:rPr>
           <w:rFonts w:hint="eastAsia"/>
         </w:rPr>
-        <w:t>系统在任何给定时间</w:t>
-      </w:r>
-      <w:proofErr w:type="gramStart"/>
-      <w:r>
-        <w:rPr>
-          <w:rFonts w:hint="eastAsia"/>
-        </w:rPr>
-        <w:t>应最多</w:t>
-      </w:r>
-      <w:proofErr w:type="gramEnd"/>
-      <w:r>
-        <w:rPr>
-          <w:rFonts w:hint="eastAsia"/>
-        </w:rPr>
-        <w:t>支持1000并发访问数据库，延迟不高于3秒。</w:t>
+        <w:t>系统在任何给定时间应最多支持1000并发访问数据库，延迟不高于3秒。</w:t>
       </w:r>
     </w:p>
     <w:p>
@@ -5669,21 +6366,7 @@
         <w:rPr>
           <w:rFonts w:hint="eastAsia"/>
         </w:rPr>
-        <w:t>系统运行环境：由k8管理的集群（</w:t>
-      </w:r>
-      <w:proofErr w:type="spellStart"/>
-      <w:r>
-        <w:rPr>
-          <w:rFonts w:hint="eastAsia"/>
-        </w:rPr>
-        <w:t>openstack</w:t>
-      </w:r>
-      <w:proofErr w:type="spellEnd"/>
-      <w:r>
-        <w:rPr>
-          <w:rFonts w:hint="eastAsia"/>
-        </w:rPr>
-        <w:t>提供）。</w:t>
+        <w:t>系统运行环境：由k8管理的集群（openstack提供）。</w:t>
       </w:r>
     </w:p>
     <w:p>
@@ -5739,7 +6422,7 @@
         <w:pStyle w:val="A0"/>
         <w:ind w:firstLineChars="200" w:firstLine="400"/>
         <w:rPr>
-          <w:rFonts w:asciiTheme="minorEastAsia" w:eastAsia="PMingLiU" w:hAnsiTheme="minorEastAsia" w:hint="eastAsia"/>
+          <w:rFonts w:asciiTheme="minorEastAsia" w:eastAsia="PMingLiU" w:hAnsiTheme="minorEastAsia"/>
           <w:lang w:val="zh-TW" w:eastAsia="zh-TW"/>
         </w:rPr>
       </w:pPr>
@@ -5833,6 +6516,8 @@
       <w:r>
         <w:rPr>
           <w:rFonts w:asciiTheme="minorEastAsia" w:eastAsiaTheme="minorEastAsia" w:hAnsiTheme="minorEastAsia" w:hint="eastAsia"/>
+          <w:b/>
+          <w:bCs/>
           <w:lang w:val="zh-TW" w:eastAsia="zh-TW"/>
         </w:rPr>
         <w:t>新手</w:t>
@@ -5840,9 +6525,34 @@
       <w:r>
         <w:rPr>
           <w:rFonts w:asciiTheme="minorEastAsia" w:eastAsiaTheme="minorEastAsia" w:hAnsiTheme="minorEastAsia" w:hint="eastAsia"/>
-          <w:lang w:val="zh-TW" w:eastAsia="zh-TW"/>
-        </w:rPr>
-        <w:t>使用导引。只需大概说明我们网站项目各个核心模块的使用即可，每一步的说明文字不应超过10字。</w:t>
+          <w:b/>
+          <w:bCs/>
+          <w:lang w:val="zh-TW" w:eastAsia="zh-TW"/>
+        </w:rPr>
+        <w:t>使用导引</w:t>
+      </w:r>
+      <w:r>
+        <w:rPr>
+          <w:rFonts w:asciiTheme="minorEastAsia" w:eastAsiaTheme="minorEastAsia" w:hAnsiTheme="minorEastAsia" w:hint="eastAsia"/>
+          <w:lang w:val="zh-TW" w:eastAsia="zh-TW"/>
+        </w:rPr>
+        <w:t>。只需大概说明我们网站项目各个核心模块的使用即可，</w:t>
+      </w:r>
+      <w:r>
+        <w:rPr>
+          <w:rFonts w:asciiTheme="minorEastAsia" w:eastAsiaTheme="minorEastAsia" w:hAnsiTheme="minorEastAsia" w:hint="eastAsia"/>
+          <w:b/>
+          <w:bCs/>
+          <w:lang w:val="zh-TW" w:eastAsia="zh-TW"/>
+        </w:rPr>
+        <w:t>每一步的说明文字不应超过10字</w:t>
+      </w:r>
+      <w:r>
+        <w:rPr>
+          <w:rFonts w:asciiTheme="minorEastAsia" w:eastAsiaTheme="minorEastAsia" w:hAnsiTheme="minorEastAsia" w:hint="eastAsia"/>
+          <w:lang w:val="zh-TW" w:eastAsia="zh-TW"/>
+        </w:rPr>
+        <w:t>。</w:t>
       </w:r>
       <w:r>
         <w:rPr>
@@ -5874,20 +6584,31 @@
         <w:pStyle w:val="A0"/>
         <w:ind w:firstLineChars="200" w:firstLine="400"/>
         <w:rPr>
-          <w:rFonts w:eastAsia="PMingLiU" w:hint="eastAsia"/>
-          <w:lang w:val="zh-TW" w:eastAsia="zh-TW"/>
-        </w:rPr>
-      </w:pPr>
-      <w:r>
-        <w:rPr>
-          <w:rFonts w:asciiTheme="minorEastAsia" w:eastAsiaTheme="minorEastAsia" w:hAnsiTheme="minorEastAsia" w:hint="eastAsia"/>
-          <w:lang w:val="zh-TW" w:eastAsia="zh-TW"/>
-        </w:rPr>
-        <w:t>若项目的用户量有所提高，需要更多的管理成员，开发者和策划者会对管理员用户进行线下、线上形式的简单实践培训，管理员用户在培训期以外的所有时间都可以随时联系到开发者和策划者，对接答疑。本项目决定在日活用户超过1000名后再制作和商榷相应</w:t>
-      </w:r>
-      <w:r>
-        <w:rPr>
-          <w:rFonts w:asciiTheme="minorEastAsia" w:eastAsiaTheme="minorEastAsia" w:hAnsiTheme="minorEastAsia" w:hint="eastAsia"/>
+          <w:rFonts w:eastAsia="PMingLiU"/>
+          <w:lang w:val="zh-TW" w:eastAsia="zh-TW"/>
+        </w:rPr>
+      </w:pPr>
+      <w:r>
+        <w:rPr>
+          <w:rFonts w:asciiTheme="minorEastAsia" w:eastAsiaTheme="minorEastAsia" w:hAnsiTheme="minorEastAsia" w:hint="eastAsia"/>
+          <w:lang w:val="zh-TW" w:eastAsia="zh-TW"/>
+        </w:rPr>
+        <w:t>若项目的用户量有所提高，需要更多的管理成员，开发者和策划者会对管理员用户进行线下、线上形式的简单实践培训，管理员用户在培训期以外的所有时间都可以随时联系到开发者和策划者，对接答疑。本项目决定</w:t>
+      </w:r>
+      <w:r>
+        <w:rPr>
+          <w:rFonts w:asciiTheme="minorEastAsia" w:eastAsiaTheme="minorEastAsia" w:hAnsiTheme="minorEastAsia" w:hint="eastAsia"/>
+          <w:b/>
+          <w:bCs/>
+          <w:lang w:val="zh-TW" w:eastAsia="zh-TW"/>
+        </w:rPr>
+        <w:t>在日活用户超过1000名后再制作和商榷相应</w:t>
+      </w:r>
+      <w:r>
+        <w:rPr>
+          <w:rFonts w:asciiTheme="minorEastAsia" w:eastAsiaTheme="minorEastAsia" w:hAnsiTheme="minorEastAsia" w:hint="eastAsia"/>
+          <w:b/>
+          <w:bCs/>
           <w:lang w:val="zh-TW" w:eastAsia="zh-TW"/>
         </w:rPr>
         <w:t>针对管理员用户</w:t>
@@ -5895,6 +6616,8 @@
       <w:r>
         <w:rPr>
           <w:rFonts w:asciiTheme="minorEastAsia" w:eastAsiaTheme="minorEastAsia" w:hAnsiTheme="minorEastAsia" w:hint="eastAsia"/>
+          <w:b/>
+          <w:bCs/>
           <w:lang w:val="zh-TW" w:eastAsia="zh-TW"/>
         </w:rPr>
         <w:t>的培训手册、教授课程的详细内容</w:t>
@@ -5951,7 +6674,7 @@
       <w:pPr>
         <w:pStyle w:val="A0"/>
         <w:rPr>
-          <w:rFonts w:eastAsia="PMingLiU" w:hint="eastAsia"/>
+          <w:rFonts w:eastAsia="PMingLiU"/>
           <w:lang w:val="zh-TW" w:eastAsia="zh-TW"/>
         </w:rPr>
       </w:pPr>
@@ -5988,15 +6711,7 @@
           <w:rFonts w:asciiTheme="minorEastAsia" w:eastAsiaTheme="minorEastAsia" w:hAnsiTheme="minorEastAsia" w:hint="eastAsia"/>
           <w:lang w:val="zh-TW" w:eastAsia="zh-TW"/>
         </w:rPr>
-        <w:t>本项目将会开放客服</w:t>
-      </w:r>
-      <w:r>
-        <w:rPr>
-          <w:rFonts w:asciiTheme="minorEastAsia" w:eastAsiaTheme="minorEastAsia" w:hAnsiTheme="minorEastAsia" w:hint="eastAsia"/>
-          <w:lang w:val="zh-TW" w:eastAsia="zh-TW"/>
-        </w:rPr>
-        <w:lastRenderedPageBreak/>
-        <w:t>联系方式于项目网站中，以帮助遭遇困难的客户答疑解惑。若有必要，客服人员可以使用腾讯会议、</w:t>
+        <w:t>本项目将会开放客服联系方式于项目网站中，以帮助遭遇困难的客户答疑解惑。若有必要，客服人员可以使用腾讯会议、</w:t>
       </w:r>
       <w:r>
         <w:rPr>
@@ -6138,7 +6853,7 @@
         <w:pStyle w:val="A0"/>
         <w:ind w:firstLine="408"/>
         <w:rPr>
-          <w:rFonts w:asciiTheme="minorEastAsia" w:eastAsia="PMingLiU" w:hAnsiTheme="minorEastAsia" w:hint="eastAsia"/>
+          <w:rFonts w:asciiTheme="minorEastAsia" w:eastAsia="PMingLiU" w:hAnsiTheme="minorEastAsia"/>
           <w:lang w:val="zh-TW" w:eastAsia="zh-TW"/>
         </w:rPr>
       </w:pPr>
@@ -6161,7 +6876,21 @@
           <w:rFonts w:asciiTheme="minorEastAsia" w:eastAsiaTheme="minorEastAsia" w:hAnsiTheme="minorEastAsia" w:hint="eastAsia"/>
           <w:lang w:val="zh-TW" w:eastAsia="zh-TW"/>
         </w:rPr>
-        <w:t>，版本迭代的特征将会作为用户体验的重点。项目将会在拥有足够人员维护的前提下，于项目社交平台公共账号（微博、bilibili、项目介绍主页）、GitHub、项目</w:t>
+        <w:t>，版本迭代</w:t>
+      </w:r>
+      <w:r>
+        <w:rPr>
+          <w:rFonts w:asciiTheme="minorEastAsia" w:eastAsiaTheme="minorEastAsia" w:hAnsiTheme="minorEastAsia" w:hint="eastAsia"/>
+          <w:lang w:val="zh-TW" w:eastAsia="zh-TW"/>
+        </w:rPr>
+        <w:t>所更新</w:t>
+      </w:r>
+      <w:r>
+        <w:rPr>
+          <w:rFonts w:asciiTheme="minorEastAsia" w:eastAsiaTheme="minorEastAsia" w:hAnsiTheme="minorEastAsia" w:hint="eastAsia"/>
+          <w:lang w:val="zh-TW" w:eastAsia="zh-TW"/>
+        </w:rPr>
+        <w:t>的特征将会作为用户体验的重点。项目将会在拥有足够人员维护的前提下，于项目社交平台公共账号（微博、bilibili、项目介绍主页）、GitHub、项目</w:t>
       </w:r>
       <w:r>
         <w:rPr>
@@ -6169,6 +6898,13 @@
           <w:lang w:val="zh-TW" w:eastAsia="zh-TW"/>
         </w:rPr>
         <w:t>网站响应页面上撰写简要</w:t>
+      </w:r>
+      <w:r>
+        <w:rPr>
+          <w:rFonts w:asciiTheme="minorEastAsia" w:eastAsiaTheme="minorEastAsia" w:hAnsiTheme="minorEastAsia" w:hint="eastAsia"/>
+          <w:lang w:val="zh-TW" w:eastAsia="zh-TW"/>
+        </w:rPr>
+        <w:t>更新</w:t>
       </w:r>
       <w:r>
         <w:rPr>
@@ -6190,7 +6926,7 @@
         <w:pStyle w:val="A0"/>
         <w:ind w:firstLine="408"/>
         <w:rPr>
-          <w:rFonts w:eastAsia="PMingLiU" w:hint="eastAsia"/>
+          <w:rFonts w:asciiTheme="minorEastAsia" w:eastAsia="PMingLiU" w:hAnsiTheme="minorEastAsia"/>
           <w:lang w:val="zh-TW" w:eastAsia="zh-TW"/>
         </w:rPr>
       </w:pPr>
@@ -6206,14 +6942,159 @@
           <w:rFonts w:asciiTheme="minorEastAsia" w:eastAsiaTheme="minorEastAsia" w:hAnsiTheme="minorEastAsia" w:hint="eastAsia"/>
           <w:lang w:val="zh-TW" w:eastAsia="zh-TW"/>
         </w:rPr>
-        <w:t>这一类文档包括且不限于集群配置、文件结构、技术选型细则描述、版本迭代记录</w:t>
-      </w:r>
-      <w:r>
-        <w:rPr>
-          <w:rFonts w:asciiTheme="minorEastAsia" w:eastAsiaTheme="minorEastAsia" w:hAnsiTheme="minorEastAsia" w:hint="eastAsia"/>
-          <w:lang w:val="zh-TW" w:eastAsia="zh-TW"/>
-        </w:rPr>
-        <w:t>等，追求简单易懂的原则，方便日后可能的新开发人员理解、接手</w:t>
+        <w:t>这一类文档包括且不限于</w:t>
+      </w:r>
+      <w:r>
+        <w:rPr>
+          <w:rFonts w:asciiTheme="minorEastAsia" w:eastAsiaTheme="minorEastAsia" w:hAnsiTheme="minorEastAsia" w:hint="eastAsia"/>
+          <w:lang w:val="zh-TW" w:eastAsia="zh-TW"/>
+        </w:rPr>
+        <w:t>：</w:t>
+      </w:r>
+    </w:p>
+    <w:p>
+      <w:pPr>
+        <w:pStyle w:val="A0"/>
+        <w:numPr>
+          <w:ilvl w:val="0"/>
+          <w:numId w:val="12"/>
+        </w:numPr>
+        <w:rPr>
+          <w:rFonts w:asciiTheme="minorEastAsia" w:eastAsia="PMingLiU" w:hAnsiTheme="minorEastAsia"/>
+          <w:lang w:val="zh-TW" w:eastAsia="zh-TW"/>
+        </w:rPr>
+      </w:pPr>
+      <w:r>
+        <w:rPr>
+          <w:rFonts w:asciiTheme="minorEastAsia" w:eastAsiaTheme="minorEastAsia" w:hAnsiTheme="minorEastAsia" w:hint="eastAsia"/>
+          <w:lang w:val="zh-TW" w:eastAsia="zh-TW"/>
+        </w:rPr>
+        <w:t>集群配置</w:t>
+      </w:r>
+      <w:r>
+        <w:rPr>
+          <w:rFonts w:asciiTheme="minorEastAsia" w:eastAsiaTheme="minorEastAsia" w:hAnsiTheme="minorEastAsia" w:hint="eastAsia"/>
+          <w:lang w:val="zh-TW" w:eastAsia="zh-TW"/>
+        </w:rPr>
+        <w:t>，1-2页</w:t>
+      </w:r>
+    </w:p>
+    <w:p>
+      <w:pPr>
+        <w:pStyle w:val="A0"/>
+        <w:numPr>
+          <w:ilvl w:val="0"/>
+          <w:numId w:val="12"/>
+        </w:numPr>
+        <w:rPr>
+          <w:rFonts w:asciiTheme="minorEastAsia" w:eastAsia="PMingLiU" w:hAnsiTheme="minorEastAsia"/>
+          <w:lang w:val="zh-TW" w:eastAsia="zh-TW"/>
+        </w:rPr>
+      </w:pPr>
+      <w:r>
+        <w:rPr>
+          <w:rFonts w:asciiTheme="minorEastAsia" w:eastAsiaTheme="minorEastAsia" w:hAnsiTheme="minorEastAsia" w:hint="eastAsia"/>
+          <w:lang w:val="zh-TW" w:eastAsia="zh-TW"/>
+        </w:rPr>
+        <w:t>文件结构</w:t>
+      </w:r>
+      <w:r>
+        <w:rPr>
+          <w:rFonts w:asciiTheme="minorEastAsia" w:eastAsiaTheme="minorEastAsia" w:hAnsiTheme="minorEastAsia" w:hint="eastAsia"/>
+          <w:lang w:val="zh-TW" w:eastAsia="zh-TW"/>
+        </w:rPr>
+        <w:t>，2-4页</w:t>
+      </w:r>
+    </w:p>
+    <w:p>
+      <w:pPr>
+        <w:pStyle w:val="A0"/>
+        <w:numPr>
+          <w:ilvl w:val="0"/>
+          <w:numId w:val="12"/>
+        </w:numPr>
+        <w:rPr>
+          <w:rFonts w:asciiTheme="minorEastAsia" w:eastAsia="PMingLiU" w:hAnsiTheme="minorEastAsia"/>
+          <w:lang w:val="zh-TW" w:eastAsia="zh-TW"/>
+        </w:rPr>
+      </w:pPr>
+      <w:r>
+        <w:rPr>
+          <w:rFonts w:asciiTheme="minorEastAsia" w:eastAsiaTheme="minorEastAsia" w:hAnsiTheme="minorEastAsia" w:hint="eastAsia"/>
+          <w:lang w:val="zh-TW" w:eastAsia="zh-TW"/>
+        </w:rPr>
+        <w:t>技术选型细则描述</w:t>
+      </w:r>
+      <w:r>
+        <w:rPr>
+          <w:rFonts w:asciiTheme="minorEastAsia" w:eastAsiaTheme="minorEastAsia" w:hAnsiTheme="minorEastAsia" w:hint="eastAsia"/>
+          <w:lang w:val="zh-TW" w:eastAsia="zh-TW"/>
+        </w:rPr>
+        <w:t>，3-10页</w:t>
+      </w:r>
+    </w:p>
+    <w:p>
+      <w:pPr>
+        <w:pStyle w:val="A0"/>
+        <w:numPr>
+          <w:ilvl w:val="0"/>
+          <w:numId w:val="12"/>
+        </w:numPr>
+        <w:rPr>
+          <w:rFonts w:asciiTheme="minorEastAsia" w:eastAsia="PMingLiU" w:hAnsiTheme="minorEastAsia"/>
+          <w:lang w:val="zh-TW" w:eastAsia="zh-TW"/>
+        </w:rPr>
+      </w:pPr>
+      <w:r>
+        <w:rPr>
+          <w:rFonts w:asciiTheme="minorEastAsia" w:eastAsiaTheme="minorEastAsia" w:hAnsiTheme="minorEastAsia" w:hint="eastAsia"/>
+          <w:lang w:val="zh-TW" w:eastAsia="zh-TW"/>
+        </w:rPr>
+        <w:t>版本迭代记录</w:t>
+      </w:r>
+    </w:p>
+    <w:p>
+      <w:pPr>
+        <w:pStyle w:val="A0"/>
+        <w:numPr>
+          <w:ilvl w:val="0"/>
+          <w:numId w:val="12"/>
+        </w:numPr>
+        <w:rPr>
+          <w:rFonts w:asciiTheme="minorEastAsia" w:eastAsia="PMingLiU" w:hAnsiTheme="minorEastAsia" w:hint="eastAsia"/>
+          <w:lang w:val="zh-TW" w:eastAsia="zh-TW"/>
+        </w:rPr>
+      </w:pPr>
+      <w:r>
+        <w:rPr>
+          <w:rFonts w:asciiTheme="minorEastAsia" w:eastAsiaTheme="minorEastAsia" w:hAnsiTheme="minorEastAsia"/>
+          <w:lang w:val="zh-TW"/>
+        </w:rPr>
+        <w:t>…</w:t>
+      </w:r>
+    </w:p>
+    <w:p>
+      <w:pPr>
+        <w:pStyle w:val="A0"/>
+        <w:ind w:firstLine="408"/>
+        <w:rPr>
+          <w:rFonts w:eastAsia="PMingLiU"/>
+          <w:lang w:val="zh-TW" w:eastAsia="zh-TW"/>
+        </w:rPr>
+      </w:pPr>
+      <w:r>
+        <w:rPr>
+          <w:rFonts w:asciiTheme="minorEastAsia" w:eastAsiaTheme="minorEastAsia" w:hAnsiTheme="minorEastAsia" w:hint="eastAsia"/>
+          <w:lang w:val="zh-TW" w:eastAsia="zh-TW"/>
+        </w:rPr>
+        <w:t>以上文档应坚定</w:t>
+      </w:r>
+      <w:r>
+        <w:rPr>
+          <w:rFonts w:asciiTheme="minorEastAsia" w:eastAsiaTheme="minorEastAsia" w:hAnsiTheme="minorEastAsia" w:hint="eastAsia"/>
+          <w:lang w:val="zh-TW" w:eastAsia="zh-TW"/>
+        </w:rPr>
+        <w:t>简单易懂的原则，方便日后可能的新开发人员理解、接手</w:t>
       </w:r>
     </w:p>
     <w:p>
@@ -6319,7 +7200,7 @@
         <w:pStyle w:val="A0"/>
         <w:ind w:firstLine="408"/>
         <w:rPr>
-          <w:rFonts w:asciiTheme="minorEastAsia" w:eastAsiaTheme="minorEastAsia" w:hAnsiTheme="minorEastAsia" w:hint="eastAsia"/>
+          <w:rFonts w:asciiTheme="minorEastAsia" w:eastAsiaTheme="minorEastAsia" w:hAnsiTheme="minorEastAsia"/>
           <w:lang w:val="zh-TW" w:eastAsia="zh-TW"/>
         </w:rPr>
       </w:pPr>
@@ -6370,7 +7251,15 @@
           <w:rFonts w:asciiTheme="minorEastAsia" w:eastAsiaTheme="minorEastAsia" w:hAnsiTheme="minorEastAsia" w:hint="eastAsia"/>
           <w:lang w:val="zh-TW" w:eastAsia="zh-TW"/>
         </w:rPr>
-        <w:t>图标的设计视觉艺术效果</w:t>
+        <w:t>图标的设计视</w:t>
+      </w:r>
+      <w:r>
+        <w:rPr>
+          <w:rFonts w:asciiTheme="minorEastAsia" w:eastAsiaTheme="minorEastAsia" w:hAnsiTheme="minorEastAsia" w:hint="eastAsia"/>
+          <w:lang w:val="zh-TW" w:eastAsia="zh-TW"/>
+        </w:rPr>
+        <w:lastRenderedPageBreak/>
+        <w:t>觉艺术效果</w:t>
       </w:r>
       <w:r>
         <w:rPr>
@@ -6542,13 +7431,14 @@
         <w:pStyle w:val="A0"/>
         <w:ind w:firstLine="408"/>
         <w:rPr>
-          <w:rFonts w:asciiTheme="minorEastAsia" w:eastAsiaTheme="minorEastAsia" w:hAnsiTheme="minorEastAsia" w:hint="eastAsia"/>
-          <w:lang w:val="zh-TW" w:eastAsia="zh-TW"/>
-        </w:rPr>
-      </w:pPr>
-      <w:r>
-        <w:rPr>
           <w:rFonts w:asciiTheme="minorEastAsia" w:eastAsiaTheme="minorEastAsia" w:hAnsiTheme="minorEastAsia"/>
+          <w:lang w:val="zh-TW" w:eastAsia="zh-TW"/>
+        </w:rPr>
+      </w:pPr>
+      <w:r>
+        <w:rPr>
+          <w:rFonts w:asciiTheme="minorEastAsia" w:eastAsiaTheme="minorEastAsia" w:hAnsiTheme="minorEastAsia"/>
+          <w:noProof/>
           <w:lang w:val="zh-TW" w:eastAsia="zh-TW"/>
         </w:rPr>
         <w:drawing>
@@ -6642,13 +7532,14 @@
         <w:ind w:firstLine="408"/>
         <w:jc w:val="center"/>
         <w:rPr>
-          <w:rFonts w:asciiTheme="minorEastAsia" w:eastAsiaTheme="minorEastAsia" w:hAnsiTheme="minorEastAsia" w:hint="eastAsia"/>
-          <w:lang w:val="zh-TW" w:eastAsia="zh-TW"/>
-        </w:rPr>
-      </w:pPr>
-      <w:r>
-        <w:rPr>
           <w:rFonts w:asciiTheme="minorEastAsia" w:eastAsiaTheme="minorEastAsia" w:hAnsiTheme="minorEastAsia"/>
+          <w:lang w:val="zh-TW" w:eastAsia="zh-TW"/>
+        </w:rPr>
+      </w:pPr>
+      <w:r>
+        <w:rPr>
+          <w:rFonts w:asciiTheme="minorEastAsia" w:eastAsiaTheme="minorEastAsia" w:hAnsiTheme="minorEastAsia"/>
+          <w:noProof/>
           <w:lang w:val="zh-TW" w:eastAsia="zh-TW"/>
         </w:rPr>
         <w:drawing>
@@ -6815,7 +7706,7 @@
         <w:pStyle w:val="A0"/>
         <w:ind w:firstLine="408"/>
         <w:rPr>
-          <w:rFonts w:asciiTheme="minorEastAsia" w:eastAsiaTheme="minorEastAsia" w:hAnsiTheme="minorEastAsia" w:hint="eastAsia"/>
+          <w:rFonts w:asciiTheme="minorEastAsia" w:eastAsiaTheme="minorEastAsia" w:hAnsiTheme="minorEastAsia"/>
           <w:lang w:val="zh-TW" w:eastAsia="zh-TW"/>
         </w:rPr>
       </w:pPr>
@@ -6918,7 +7809,7 @@
         <w:pStyle w:val="A0"/>
         <w:ind w:firstLine="408"/>
         <w:rPr>
-          <w:rFonts w:asciiTheme="minorEastAsia" w:eastAsiaTheme="minorEastAsia" w:hAnsiTheme="minorEastAsia" w:hint="eastAsia"/>
+          <w:rFonts w:asciiTheme="minorEastAsia" w:eastAsiaTheme="minorEastAsia" w:hAnsiTheme="minorEastAsia"/>
           <w:lang w:val="zh-TW" w:eastAsia="zh-TW"/>
         </w:rPr>
       </w:pPr>
@@ -6976,15 +7867,7 @@
           <w:rFonts w:asciiTheme="minorEastAsia" w:eastAsiaTheme="minorEastAsia" w:hAnsiTheme="minorEastAsia" w:hint="eastAsia"/>
           <w:lang w:val="zh-TW" w:eastAsia="zh-TW"/>
         </w:rPr>
-        <w:t>用简单的符号作</w:t>
-      </w:r>
-      <w:r>
-        <w:rPr>
-          <w:rFonts w:asciiTheme="minorEastAsia" w:eastAsiaTheme="minorEastAsia" w:hAnsiTheme="minorEastAsia" w:hint="eastAsia"/>
-          <w:lang w:val="zh-TW" w:eastAsia="zh-TW"/>
-        </w:rPr>
-        <w:lastRenderedPageBreak/>
-        <w:t>为我们产品的宣传商标，在用户心中打下</w:t>
+        <w:t>用简单的符号作为我们产品的宣传商标，在用户心中打下</w:t>
       </w:r>
       <w:r>
         <w:rPr>
@@ -7058,13 +7941,14 @@
         <w:pStyle w:val="A0"/>
         <w:ind w:firstLine="408"/>
         <w:rPr>
-          <w:rFonts w:asciiTheme="minorEastAsia" w:eastAsiaTheme="minorEastAsia" w:hAnsiTheme="minorEastAsia" w:hint="eastAsia"/>
-          <w:lang w:val="zh-TW" w:eastAsia="zh-TW"/>
-        </w:rPr>
-      </w:pPr>
-      <w:r>
-        <w:rPr>
           <w:rFonts w:asciiTheme="minorEastAsia" w:eastAsiaTheme="minorEastAsia" w:hAnsiTheme="minorEastAsia"/>
+          <w:lang w:val="zh-TW" w:eastAsia="zh-TW"/>
+        </w:rPr>
+      </w:pPr>
+      <w:r>
+        <w:rPr>
+          <w:rFonts w:asciiTheme="minorEastAsia" w:eastAsiaTheme="minorEastAsia" w:hAnsiTheme="minorEastAsia"/>
+          <w:noProof/>
           <w:lang w:val="zh-TW" w:eastAsia="zh-TW"/>
         </w:rPr>
         <w:drawing>
@@ -7186,8 +8070,10 @@
       <w:r>
         <w:rPr>
           <w:rFonts w:asciiTheme="minorEastAsia" w:eastAsiaTheme="minorEastAsia" w:hAnsiTheme="minorEastAsia"/>
-          <w:lang w:val="zh-TW" w:eastAsia="zh-TW"/>
-        </w:rPr>
+          <w:noProof/>
+          <w:lang w:val="zh-TW" w:eastAsia="zh-TW"/>
+        </w:rPr>
+        <w:lastRenderedPageBreak/>
         <w:drawing>
           <wp:anchor distT="0" distB="0" distL="114300" distR="114300" simplePos="0" relativeHeight="251659264" behindDoc="1" locked="0" layoutInCell="1" allowOverlap="1" wp14:anchorId="59473A04" wp14:editId="1FD7E128">
             <wp:simplePos x="0" y="0"/>
@@ -7254,6 +8140,7 @@
       <w:r>
         <w:rPr>
           <w:rFonts w:asciiTheme="minorEastAsia" w:eastAsiaTheme="minorEastAsia" w:hAnsiTheme="minorEastAsia"/>
+          <w:noProof/>
           <w:lang w:val="zh-TW" w:eastAsia="zh-TW"/>
         </w:rPr>
         <w:drawing>
@@ -7395,7 +8282,7 @@
         <w:pStyle w:val="A0"/>
         <w:ind w:firstLine="408"/>
         <w:rPr>
-          <w:rFonts w:asciiTheme="minorEastAsia" w:eastAsiaTheme="minorEastAsia" w:hAnsiTheme="minorEastAsia" w:hint="eastAsia"/>
+          <w:rFonts w:asciiTheme="minorEastAsia" w:eastAsiaTheme="minorEastAsia" w:hAnsiTheme="minorEastAsia"/>
           <w:lang w:val="zh-TW" w:eastAsia="zh-TW"/>
         </w:rPr>
       </w:pPr>
@@ -7622,12 +8509,475 @@
 <file path=word/numbering.xml><?xml version="1.0" encoding="utf-8"?>
 <w:numbering xmlns:wpc="http://schemas.microsoft.com/office/word/2010/wordprocessingCanvas" xmlns:cx="http://schemas.microsoft.com/office/drawing/2014/chartex" xmlns:cx1="http://schemas.microsoft.com/office/drawing/2015/9/8/chartex" xmlns:cx2="http://schemas.microsoft.com/office/drawing/2015/10/21/chartex" xmlns:cx3="http://schemas.microsoft.com/office/drawing/2016/5/9/chartex" xmlns:cx4="http://schemas.microsoft.com/office/drawing/2016/5/10/chartex" xmlns:cx5="http://schemas.microsoft.com/office/drawing/2016/5/11/chartex" xmlns:cx6="http://schemas.microsoft.com/office/drawing/2016/5/12/chartex" xmlns:cx7="http://schemas.microsoft.com/office/drawing/2016/5/13/chartex" xmlns:cx8="http://schemas.microsoft.com/office/drawing/2016/5/14/chartex" xmlns:mc="http://schemas.openxmlformats.org/markup-compatibility/2006" xmlns:aink="http://schemas.microsoft.com/office/drawing/2016/ink" xmlns:am3d="http://schemas.microsoft.com/office/drawing/2017/model3d" xmlns:o="urn:schemas-microsoft-com:office:office" xmlns:r="http://schemas.openxmlformats.org/officeDocument/2006/relationships" xmlns:m="http://schemas.openxmlformats.org/officeDocument/2006/math" xmlns:v="urn:schemas-microsoft-com:vml" xmlns:wp14="http://schemas.microsoft.com/office/word/2010/wordprocessingDrawing" xmlns:wp="http://schemas.openxmlformats.org/drawingml/2006/wordprocessingDrawing" xmlns:w10="urn:schemas-microsoft-com:office:word" xmlns:w="http://schemas.openxmlformats.org/wordprocessingml/2006/main" xmlns:w14="http://schemas.microsoft.com/office/word/2010/wordml" xmlns:w15="http://schemas.microsoft.com/office/word/2012/wordml" xmlns:w16cex="http://schemas.microsoft.com/office/word/2018/wordml/cex" xmlns:w16cid="http://schemas.microsoft.com/office/word/2016/wordml/cid" xmlns:w16="http://schemas.microsoft.com/office/word/2018/wordml" xmlns:w16se="http://schemas.microsoft.com/office/word/2015/wordml/symex" xmlns:wpg="http://schemas.microsoft.com/office/word/2010/wordprocessingGroup" xmlns:wpi="http://schemas.microsoft.com/office/word/2010/wordprocessingInk" xmlns:wne="http://schemas.microsoft.com/office/word/2006/wordml" xmlns:wps="http://schemas.microsoft.com/office/word/2010/wordprocessingShape" mc:Ignorable="w14 w15 w16se w16cid w16 w16cex wp14">
   <w:abstractNum w:abstractNumId="0" w15:restartNumberingAfterBreak="0">
+    <w:nsid w:val="1DD077F5"/>
+    <w:multiLevelType w:val="hybridMultilevel"/>
+    <w:tmpl w:val="88362388"/>
+    <w:lvl w:ilvl="0" w:tplc="04090001">
+      <w:start w:val="1"/>
+      <w:numFmt w:val="bullet"/>
+      <w:lvlText w:val=""/>
+      <w:lvlJc w:val="left"/>
+      <w:pPr>
+        <w:ind w:left="828" w:hanging="420"/>
+      </w:pPr>
+      <w:rPr>
+        <w:rFonts w:ascii="Wingdings" w:hAnsi="Wingdings" w:hint="default"/>
+      </w:rPr>
+    </w:lvl>
+    <w:lvl w:ilvl="1" w:tplc="04090003" w:tentative="1">
+      <w:start w:val="1"/>
+      <w:numFmt w:val="bullet"/>
+      <w:lvlText w:val=""/>
+      <w:lvlJc w:val="left"/>
+      <w:pPr>
+        <w:ind w:left="1248" w:hanging="420"/>
+      </w:pPr>
+      <w:rPr>
+        <w:rFonts w:ascii="Wingdings" w:hAnsi="Wingdings" w:hint="default"/>
+      </w:rPr>
+    </w:lvl>
+    <w:lvl w:ilvl="2" w:tplc="04090005" w:tentative="1">
+      <w:start w:val="1"/>
+      <w:numFmt w:val="bullet"/>
+      <w:lvlText w:val=""/>
+      <w:lvlJc w:val="left"/>
+      <w:pPr>
+        <w:ind w:left="1668" w:hanging="420"/>
+      </w:pPr>
+      <w:rPr>
+        <w:rFonts w:ascii="Wingdings" w:hAnsi="Wingdings" w:hint="default"/>
+      </w:rPr>
+    </w:lvl>
+    <w:lvl w:ilvl="3" w:tplc="04090001" w:tentative="1">
+      <w:start w:val="1"/>
+      <w:numFmt w:val="bullet"/>
+      <w:lvlText w:val=""/>
+      <w:lvlJc w:val="left"/>
+      <w:pPr>
+        <w:ind w:left="2088" w:hanging="420"/>
+      </w:pPr>
+      <w:rPr>
+        <w:rFonts w:ascii="Wingdings" w:hAnsi="Wingdings" w:hint="default"/>
+      </w:rPr>
+    </w:lvl>
+    <w:lvl w:ilvl="4" w:tplc="04090003" w:tentative="1">
+      <w:start w:val="1"/>
+      <w:numFmt w:val="bullet"/>
+      <w:lvlText w:val=""/>
+      <w:lvlJc w:val="left"/>
+      <w:pPr>
+        <w:ind w:left="2508" w:hanging="420"/>
+      </w:pPr>
+      <w:rPr>
+        <w:rFonts w:ascii="Wingdings" w:hAnsi="Wingdings" w:hint="default"/>
+      </w:rPr>
+    </w:lvl>
+    <w:lvl w:ilvl="5" w:tplc="04090005" w:tentative="1">
+      <w:start w:val="1"/>
+      <w:numFmt w:val="bullet"/>
+      <w:lvlText w:val=""/>
+      <w:lvlJc w:val="left"/>
+      <w:pPr>
+        <w:ind w:left="2928" w:hanging="420"/>
+      </w:pPr>
+      <w:rPr>
+        <w:rFonts w:ascii="Wingdings" w:hAnsi="Wingdings" w:hint="default"/>
+      </w:rPr>
+    </w:lvl>
+    <w:lvl w:ilvl="6" w:tplc="04090001" w:tentative="1">
+      <w:start w:val="1"/>
+      <w:numFmt w:val="bullet"/>
+      <w:lvlText w:val=""/>
+      <w:lvlJc w:val="left"/>
+      <w:pPr>
+        <w:ind w:left="3348" w:hanging="420"/>
+      </w:pPr>
+      <w:rPr>
+        <w:rFonts w:ascii="Wingdings" w:hAnsi="Wingdings" w:hint="default"/>
+      </w:rPr>
+    </w:lvl>
+    <w:lvl w:ilvl="7" w:tplc="04090003" w:tentative="1">
+      <w:start w:val="1"/>
+      <w:numFmt w:val="bullet"/>
+      <w:lvlText w:val=""/>
+      <w:lvlJc w:val="left"/>
+      <w:pPr>
+        <w:ind w:left="3768" w:hanging="420"/>
+      </w:pPr>
+      <w:rPr>
+        <w:rFonts w:ascii="Wingdings" w:hAnsi="Wingdings" w:hint="default"/>
+      </w:rPr>
+    </w:lvl>
+    <w:lvl w:ilvl="8" w:tplc="04090005" w:tentative="1">
+      <w:start w:val="1"/>
+      <w:numFmt w:val="bullet"/>
+      <w:lvlText w:val=""/>
+      <w:lvlJc w:val="left"/>
+      <w:pPr>
+        <w:ind w:left="4188" w:hanging="420"/>
+      </w:pPr>
+      <w:rPr>
+        <w:rFonts w:ascii="Wingdings" w:hAnsi="Wingdings" w:hint="default"/>
+      </w:rPr>
+    </w:lvl>
+  </w:abstractNum>
+  <w:abstractNum w:abstractNumId="1" w15:restartNumberingAfterBreak="0">
+    <w:nsid w:val="39773A41"/>
+    <w:multiLevelType w:val="hybridMultilevel"/>
+    <w:tmpl w:val="007ACA5A"/>
+    <w:lvl w:ilvl="0" w:tplc="04090019">
+      <w:start w:val="1"/>
+      <w:numFmt w:val="lowerLetter"/>
+      <w:lvlText w:val="%1)"/>
+      <w:lvlJc w:val="left"/>
+      <w:pPr>
+        <w:ind w:left="840" w:hanging="420"/>
+      </w:pPr>
+    </w:lvl>
+    <w:lvl w:ilvl="1" w:tplc="04090019" w:tentative="1">
+      <w:start w:val="1"/>
+      <w:numFmt w:val="lowerLetter"/>
+      <w:lvlText w:val="%2)"/>
+      <w:lvlJc w:val="left"/>
+      <w:pPr>
+        <w:ind w:left="1260" w:hanging="420"/>
+      </w:pPr>
+    </w:lvl>
+    <w:lvl w:ilvl="2" w:tplc="0409001B" w:tentative="1">
+      <w:start w:val="1"/>
+      <w:numFmt w:val="lowerRoman"/>
+      <w:lvlText w:val="%3."/>
+      <w:lvlJc w:val="right"/>
+      <w:pPr>
+        <w:ind w:left="1680" w:hanging="420"/>
+      </w:pPr>
+    </w:lvl>
+    <w:lvl w:ilvl="3" w:tplc="0409000F" w:tentative="1">
+      <w:start w:val="1"/>
+      <w:numFmt w:val="decimal"/>
+      <w:lvlText w:val="%4."/>
+      <w:lvlJc w:val="left"/>
+      <w:pPr>
+        <w:ind w:left="2100" w:hanging="420"/>
+      </w:pPr>
+    </w:lvl>
+    <w:lvl w:ilvl="4" w:tplc="04090019" w:tentative="1">
+      <w:start w:val="1"/>
+      <w:numFmt w:val="lowerLetter"/>
+      <w:lvlText w:val="%5)"/>
+      <w:lvlJc w:val="left"/>
+      <w:pPr>
+        <w:ind w:left="2520" w:hanging="420"/>
+      </w:pPr>
+    </w:lvl>
+    <w:lvl w:ilvl="5" w:tplc="0409001B" w:tentative="1">
+      <w:start w:val="1"/>
+      <w:numFmt w:val="lowerRoman"/>
+      <w:lvlText w:val="%6."/>
+      <w:lvlJc w:val="right"/>
+      <w:pPr>
+        <w:ind w:left="2940" w:hanging="420"/>
+      </w:pPr>
+    </w:lvl>
+    <w:lvl w:ilvl="6" w:tplc="0409000F" w:tentative="1">
+      <w:start w:val="1"/>
+      <w:numFmt w:val="decimal"/>
+      <w:lvlText w:val="%7."/>
+      <w:lvlJc w:val="left"/>
+      <w:pPr>
+        <w:ind w:left="3360" w:hanging="420"/>
+      </w:pPr>
+    </w:lvl>
+    <w:lvl w:ilvl="7" w:tplc="04090019" w:tentative="1">
+      <w:start w:val="1"/>
+      <w:numFmt w:val="lowerLetter"/>
+      <w:lvlText w:val="%8)"/>
+      <w:lvlJc w:val="left"/>
+      <w:pPr>
+        <w:ind w:left="3780" w:hanging="420"/>
+      </w:pPr>
+    </w:lvl>
+    <w:lvl w:ilvl="8" w:tplc="0409001B" w:tentative="1">
+      <w:start w:val="1"/>
+      <w:numFmt w:val="lowerRoman"/>
+      <w:lvlText w:val="%9."/>
+      <w:lvlJc w:val="right"/>
+      <w:pPr>
+        <w:ind w:left="4200" w:hanging="420"/>
+      </w:pPr>
+    </w:lvl>
+  </w:abstractNum>
+  <w:abstractNum w:abstractNumId="2" w15:restartNumberingAfterBreak="0">
     <w:nsid w:val="42351D54"/>
     <w:multiLevelType w:val="hybridMultilevel"/>
     <w:tmpl w:val="6D0CE002"/>
     <w:numStyleLink w:val="1"/>
   </w:abstractNum>
-  <w:abstractNum w:abstractNumId="1" w15:restartNumberingAfterBreak="0">
+  <w:abstractNum w:abstractNumId="3" w15:restartNumberingAfterBreak="0">
+    <w:nsid w:val="4A8E66EE"/>
+    <w:multiLevelType w:val="hybridMultilevel"/>
+    <w:tmpl w:val="A03CB6F0"/>
+    <w:lvl w:ilvl="0" w:tplc="0409000F">
+      <w:start w:val="1"/>
+      <w:numFmt w:val="decimal"/>
+      <w:lvlText w:val="%1."/>
+      <w:lvlJc w:val="left"/>
+      <w:pPr>
+        <w:ind w:left="840" w:hanging="420"/>
+      </w:pPr>
+    </w:lvl>
+    <w:lvl w:ilvl="1" w:tplc="04090019">
+      <w:start w:val="1"/>
+      <w:numFmt w:val="lowerLetter"/>
+      <w:lvlText w:val="%2)"/>
+      <w:lvlJc w:val="left"/>
+      <w:pPr>
+        <w:ind w:left="1260" w:hanging="420"/>
+      </w:pPr>
+    </w:lvl>
+    <w:lvl w:ilvl="2" w:tplc="0409001B" w:tentative="1">
+      <w:start w:val="1"/>
+      <w:numFmt w:val="lowerRoman"/>
+      <w:lvlText w:val="%3."/>
+      <w:lvlJc w:val="right"/>
+      <w:pPr>
+        <w:ind w:left="1680" w:hanging="420"/>
+      </w:pPr>
+    </w:lvl>
+    <w:lvl w:ilvl="3" w:tplc="0409000F" w:tentative="1">
+      <w:start w:val="1"/>
+      <w:numFmt w:val="decimal"/>
+      <w:lvlText w:val="%4."/>
+      <w:lvlJc w:val="left"/>
+      <w:pPr>
+        <w:ind w:left="2100" w:hanging="420"/>
+      </w:pPr>
+    </w:lvl>
+    <w:lvl w:ilvl="4" w:tplc="04090019" w:tentative="1">
+      <w:start w:val="1"/>
+      <w:numFmt w:val="lowerLetter"/>
+      <w:lvlText w:val="%5)"/>
+      <w:lvlJc w:val="left"/>
+      <w:pPr>
+        <w:ind w:left="2520" w:hanging="420"/>
+      </w:pPr>
+    </w:lvl>
+    <w:lvl w:ilvl="5" w:tplc="0409001B" w:tentative="1">
+      <w:start w:val="1"/>
+      <w:numFmt w:val="lowerRoman"/>
+      <w:lvlText w:val="%6."/>
+      <w:lvlJc w:val="right"/>
+      <w:pPr>
+        <w:ind w:left="2940" w:hanging="420"/>
+      </w:pPr>
+    </w:lvl>
+    <w:lvl w:ilvl="6" w:tplc="0409000F" w:tentative="1">
+      <w:start w:val="1"/>
+      <w:numFmt w:val="decimal"/>
+      <w:lvlText w:val="%7."/>
+      <w:lvlJc w:val="left"/>
+      <w:pPr>
+        <w:ind w:left="3360" w:hanging="420"/>
+      </w:pPr>
+    </w:lvl>
+    <w:lvl w:ilvl="7" w:tplc="04090019" w:tentative="1">
+      <w:start w:val="1"/>
+      <w:numFmt w:val="lowerLetter"/>
+      <w:lvlText w:val="%8)"/>
+      <w:lvlJc w:val="left"/>
+      <w:pPr>
+        <w:ind w:left="3780" w:hanging="420"/>
+      </w:pPr>
+    </w:lvl>
+    <w:lvl w:ilvl="8" w:tplc="0409001B" w:tentative="1">
+      <w:start w:val="1"/>
+      <w:numFmt w:val="lowerRoman"/>
+      <w:lvlText w:val="%9."/>
+      <w:lvlJc w:val="right"/>
+      <w:pPr>
+        <w:ind w:left="4200" w:hanging="420"/>
+      </w:pPr>
+    </w:lvl>
+  </w:abstractNum>
+  <w:abstractNum w:abstractNumId="4" w15:restartNumberingAfterBreak="0">
+    <w:nsid w:val="546574F4"/>
+    <w:multiLevelType w:val="hybridMultilevel"/>
+    <w:tmpl w:val="28DE3ADE"/>
+    <w:lvl w:ilvl="0" w:tplc="74AC4B7C">
+      <w:start w:val="1"/>
+      <w:numFmt w:val="decimal"/>
+      <w:lvlText w:val="%1."/>
+      <w:lvlJc w:val="left"/>
+      <w:pPr>
+        <w:ind w:left="760" w:hanging="360"/>
+      </w:pPr>
+      <w:rPr>
+        <w:rFonts w:hint="default"/>
+      </w:rPr>
+    </w:lvl>
+    <w:lvl w:ilvl="1" w:tplc="04090019" w:tentative="1">
+      <w:start w:val="1"/>
+      <w:numFmt w:val="lowerLetter"/>
+      <w:lvlText w:val="%2)"/>
+      <w:lvlJc w:val="left"/>
+      <w:pPr>
+        <w:ind w:left="1240" w:hanging="420"/>
+      </w:pPr>
+    </w:lvl>
+    <w:lvl w:ilvl="2" w:tplc="0409001B" w:tentative="1">
+      <w:start w:val="1"/>
+      <w:numFmt w:val="lowerRoman"/>
+      <w:lvlText w:val="%3."/>
+      <w:lvlJc w:val="right"/>
+      <w:pPr>
+        <w:ind w:left="1660" w:hanging="420"/>
+      </w:pPr>
+    </w:lvl>
+    <w:lvl w:ilvl="3" w:tplc="0409000F" w:tentative="1">
+      <w:start w:val="1"/>
+      <w:numFmt w:val="decimal"/>
+      <w:lvlText w:val="%4."/>
+      <w:lvlJc w:val="left"/>
+      <w:pPr>
+        <w:ind w:left="2080" w:hanging="420"/>
+      </w:pPr>
+    </w:lvl>
+    <w:lvl w:ilvl="4" w:tplc="04090019" w:tentative="1">
+      <w:start w:val="1"/>
+      <w:numFmt w:val="lowerLetter"/>
+      <w:lvlText w:val="%5)"/>
+      <w:lvlJc w:val="left"/>
+      <w:pPr>
+        <w:ind w:left="2500" w:hanging="420"/>
+      </w:pPr>
+    </w:lvl>
+    <w:lvl w:ilvl="5" w:tplc="0409001B" w:tentative="1">
+      <w:start w:val="1"/>
+      <w:numFmt w:val="lowerRoman"/>
+      <w:lvlText w:val="%6."/>
+      <w:lvlJc w:val="right"/>
+      <w:pPr>
+        <w:ind w:left="2920" w:hanging="420"/>
+      </w:pPr>
+    </w:lvl>
+    <w:lvl w:ilvl="6" w:tplc="0409000F" w:tentative="1">
+      <w:start w:val="1"/>
+      <w:numFmt w:val="decimal"/>
+      <w:lvlText w:val="%7."/>
+      <w:lvlJc w:val="left"/>
+      <w:pPr>
+        <w:ind w:left="3340" w:hanging="420"/>
+      </w:pPr>
+    </w:lvl>
+    <w:lvl w:ilvl="7" w:tplc="04090019" w:tentative="1">
+      <w:start w:val="1"/>
+      <w:numFmt w:val="lowerLetter"/>
+      <w:lvlText w:val="%8)"/>
+      <w:lvlJc w:val="left"/>
+      <w:pPr>
+        <w:ind w:left="3760" w:hanging="420"/>
+      </w:pPr>
+    </w:lvl>
+    <w:lvl w:ilvl="8" w:tplc="0409001B" w:tentative="1">
+      <w:start w:val="1"/>
+      <w:numFmt w:val="lowerRoman"/>
+      <w:lvlText w:val="%9."/>
+      <w:lvlJc w:val="right"/>
+      <w:pPr>
+        <w:ind w:left="4180" w:hanging="420"/>
+      </w:pPr>
+    </w:lvl>
+  </w:abstractNum>
+  <w:abstractNum w:abstractNumId="5" w15:restartNumberingAfterBreak="0">
+    <w:nsid w:val="6348176A"/>
+    <w:multiLevelType w:val="hybridMultilevel"/>
+    <w:tmpl w:val="FBCEB5F6"/>
+    <w:lvl w:ilvl="0" w:tplc="AF3C272A">
+      <w:start w:val="1"/>
+      <w:numFmt w:val="decimal"/>
+      <w:lvlText w:val="%1."/>
+      <w:lvlJc w:val="left"/>
+      <w:pPr>
+        <w:ind w:left="760" w:hanging="360"/>
+      </w:pPr>
+      <w:rPr>
+        <w:rFonts w:hint="default"/>
+      </w:rPr>
+    </w:lvl>
+    <w:lvl w:ilvl="1" w:tplc="04090019" w:tentative="1">
+      <w:start w:val="1"/>
+      <w:numFmt w:val="lowerLetter"/>
+      <w:lvlText w:val="%2)"/>
+      <w:lvlJc w:val="left"/>
+      <w:pPr>
+        <w:ind w:left="1240" w:hanging="420"/>
+      </w:pPr>
+    </w:lvl>
+    <w:lvl w:ilvl="2" w:tplc="0409001B" w:tentative="1">
+      <w:start w:val="1"/>
+      <w:numFmt w:val="lowerRoman"/>
+      <w:lvlText w:val="%3."/>
+      <w:lvlJc w:val="right"/>
+      <w:pPr>
+        <w:ind w:left="1660" w:hanging="420"/>
+      </w:pPr>
+    </w:lvl>
+    <w:lvl w:ilvl="3" w:tplc="0409000F" w:tentative="1">
+      <w:start w:val="1"/>
+      <w:numFmt w:val="decimal"/>
+      <w:lvlText w:val="%4."/>
+      <w:lvlJc w:val="left"/>
+      <w:pPr>
+        <w:ind w:left="2080" w:hanging="420"/>
+      </w:pPr>
+    </w:lvl>
+    <w:lvl w:ilvl="4" w:tplc="04090019" w:tentative="1">
+      <w:start w:val="1"/>
+      <w:numFmt w:val="lowerLetter"/>
+      <w:lvlText w:val="%5)"/>
+      <w:lvlJc w:val="left"/>
+      <w:pPr>
+        <w:ind w:left="2500" w:hanging="420"/>
+      </w:pPr>
+    </w:lvl>
+    <w:lvl w:ilvl="5" w:tplc="0409001B" w:tentative="1">
+      <w:start w:val="1"/>
+      <w:numFmt w:val="lowerRoman"/>
+      <w:lvlText w:val="%6."/>
+      <w:lvlJc w:val="right"/>
+      <w:pPr>
+        <w:ind w:left="2920" w:hanging="420"/>
+      </w:pPr>
+    </w:lvl>
+    <w:lvl w:ilvl="6" w:tplc="0409000F" w:tentative="1">
+      <w:start w:val="1"/>
+      <w:numFmt w:val="decimal"/>
+      <w:lvlText w:val="%7."/>
+      <w:lvlJc w:val="left"/>
+      <w:pPr>
+        <w:ind w:left="3340" w:hanging="420"/>
+      </w:pPr>
+    </w:lvl>
+    <w:lvl w:ilvl="7" w:tplc="04090019" w:tentative="1">
+      <w:start w:val="1"/>
+      <w:numFmt w:val="lowerLetter"/>
+      <w:lvlText w:val="%8)"/>
+      <w:lvlJc w:val="left"/>
+      <w:pPr>
+        <w:ind w:left="3760" w:hanging="420"/>
+      </w:pPr>
+    </w:lvl>
+    <w:lvl w:ilvl="8" w:tplc="0409001B" w:tentative="1">
+      <w:start w:val="1"/>
+      <w:numFmt w:val="lowerRoman"/>
+      <w:lvlText w:val="%9."/>
+      <w:lvlJc w:val="right"/>
+      <w:pPr>
+        <w:ind w:left="4180" w:hanging="420"/>
+      </w:pPr>
+    </w:lvl>
+  </w:abstractNum>
+  <w:abstractNum w:abstractNumId="6" w15:restartNumberingAfterBreak="0">
     <w:nsid w:val="730D7E83"/>
     <w:multiLevelType w:val="hybridMultilevel"/>
     <w:tmpl w:val="6D0CE002"/>
@@ -7885,13 +9235,126 @@
       </w:rPr>
     </w:lvl>
   </w:abstractNum>
+  <w:abstractNum w:abstractNumId="7" w15:restartNumberingAfterBreak="0">
+    <w:nsid w:val="73A25EC6"/>
+    <w:multiLevelType w:val="hybridMultilevel"/>
+    <w:tmpl w:val="55BEDCFA"/>
+    <w:lvl w:ilvl="0" w:tplc="0409000B">
+      <w:start w:val="1"/>
+      <w:numFmt w:val="bullet"/>
+      <w:lvlText w:val=""/>
+      <w:lvlJc w:val="left"/>
+      <w:pPr>
+        <w:ind w:left="828" w:hanging="420"/>
+      </w:pPr>
+      <w:rPr>
+        <w:rFonts w:ascii="Wingdings" w:hAnsi="Wingdings" w:hint="default"/>
+      </w:rPr>
+    </w:lvl>
+    <w:lvl w:ilvl="1" w:tplc="04090003" w:tentative="1">
+      <w:start w:val="1"/>
+      <w:numFmt w:val="bullet"/>
+      <w:lvlText w:val=""/>
+      <w:lvlJc w:val="left"/>
+      <w:pPr>
+        <w:ind w:left="1248" w:hanging="420"/>
+      </w:pPr>
+      <w:rPr>
+        <w:rFonts w:ascii="Wingdings" w:hAnsi="Wingdings" w:hint="default"/>
+      </w:rPr>
+    </w:lvl>
+    <w:lvl w:ilvl="2" w:tplc="04090005" w:tentative="1">
+      <w:start w:val="1"/>
+      <w:numFmt w:val="bullet"/>
+      <w:lvlText w:val=""/>
+      <w:lvlJc w:val="left"/>
+      <w:pPr>
+        <w:ind w:left="1668" w:hanging="420"/>
+      </w:pPr>
+      <w:rPr>
+        <w:rFonts w:ascii="Wingdings" w:hAnsi="Wingdings" w:hint="default"/>
+      </w:rPr>
+    </w:lvl>
+    <w:lvl w:ilvl="3" w:tplc="04090001" w:tentative="1">
+      <w:start w:val="1"/>
+      <w:numFmt w:val="bullet"/>
+      <w:lvlText w:val=""/>
+      <w:lvlJc w:val="left"/>
+      <w:pPr>
+        <w:ind w:left="2088" w:hanging="420"/>
+      </w:pPr>
+      <w:rPr>
+        <w:rFonts w:ascii="Wingdings" w:hAnsi="Wingdings" w:hint="default"/>
+      </w:rPr>
+    </w:lvl>
+    <w:lvl w:ilvl="4" w:tplc="04090003" w:tentative="1">
+      <w:start w:val="1"/>
+      <w:numFmt w:val="bullet"/>
+      <w:lvlText w:val=""/>
+      <w:lvlJc w:val="left"/>
+      <w:pPr>
+        <w:ind w:left="2508" w:hanging="420"/>
+      </w:pPr>
+      <w:rPr>
+        <w:rFonts w:ascii="Wingdings" w:hAnsi="Wingdings" w:hint="default"/>
+      </w:rPr>
+    </w:lvl>
+    <w:lvl w:ilvl="5" w:tplc="04090005" w:tentative="1">
+      <w:start w:val="1"/>
+      <w:numFmt w:val="bullet"/>
+      <w:lvlText w:val=""/>
+      <w:lvlJc w:val="left"/>
+      <w:pPr>
+        <w:ind w:left="2928" w:hanging="420"/>
+      </w:pPr>
+      <w:rPr>
+        <w:rFonts w:ascii="Wingdings" w:hAnsi="Wingdings" w:hint="default"/>
+      </w:rPr>
+    </w:lvl>
+    <w:lvl w:ilvl="6" w:tplc="04090001" w:tentative="1">
+      <w:start w:val="1"/>
+      <w:numFmt w:val="bullet"/>
+      <w:lvlText w:val=""/>
+      <w:lvlJc w:val="left"/>
+      <w:pPr>
+        <w:ind w:left="3348" w:hanging="420"/>
+      </w:pPr>
+      <w:rPr>
+        <w:rFonts w:ascii="Wingdings" w:hAnsi="Wingdings" w:hint="default"/>
+      </w:rPr>
+    </w:lvl>
+    <w:lvl w:ilvl="7" w:tplc="04090003" w:tentative="1">
+      <w:start w:val="1"/>
+      <w:numFmt w:val="bullet"/>
+      <w:lvlText w:val=""/>
+      <w:lvlJc w:val="left"/>
+      <w:pPr>
+        <w:ind w:left="3768" w:hanging="420"/>
+      </w:pPr>
+      <w:rPr>
+        <w:rFonts w:ascii="Wingdings" w:hAnsi="Wingdings" w:hint="default"/>
+      </w:rPr>
+    </w:lvl>
+    <w:lvl w:ilvl="8" w:tplc="04090005" w:tentative="1">
+      <w:start w:val="1"/>
+      <w:numFmt w:val="bullet"/>
+      <w:lvlText w:val=""/>
+      <w:lvlJc w:val="left"/>
+      <w:pPr>
+        <w:ind w:left="4188" w:hanging="420"/>
+      </w:pPr>
+      <w:rPr>
+        <w:rFonts w:ascii="Wingdings" w:hAnsi="Wingdings" w:hint="default"/>
+      </w:rPr>
+    </w:lvl>
+  </w:abstractNum>
   <w:num w:numId="1">
-    <w:abstractNumId w:val="1"/>
+    <w:abstractNumId w:val="6"/>
   </w:num>
   <w:num w:numId="2">
-    <w:abstractNumId w:val="0"/>
+    <w:abstractNumId w:val="2"/>
     <w:lvlOverride w:ilvl="1">
-      <w:lvl w:ilvl="1" w:tplc="0F0A601E">
+      <w:lvl w:ilvl="1" w:tplc="AA1A396C">
         <w:start w:val="1"/>
         <w:numFmt w:val="decimal"/>
         <w:suff w:val="nothing"/>
@@ -7923,52 +9386,70 @@
     </w:lvlOverride>
   </w:num>
   <w:num w:numId="3">
-    <w:abstractNumId w:val="0"/>
+    <w:abstractNumId w:val="2"/>
     <w:lvlOverride w:ilvl="1">
       <w:startOverride w:val="3"/>
     </w:lvlOverride>
   </w:num>
   <w:num w:numId="4">
-    <w:abstractNumId w:val="0"/>
+    <w:abstractNumId w:val="2"/>
     <w:lvlOverride w:ilvl="0">
       <w:startOverride w:val="3"/>
     </w:lvlOverride>
   </w:num>
   <w:num w:numId="5">
-    <w:abstractNumId w:val="0"/>
+    <w:abstractNumId w:val="2"/>
     <w:lvlOverride w:ilvl="1">
       <w:startOverride w:val="3"/>
     </w:lvlOverride>
   </w:num>
   <w:num w:numId="6">
-    <w:abstractNumId w:val="0"/>
+    <w:abstractNumId w:val="2"/>
     <w:lvlOverride w:ilvl="1">
       <w:startOverride w:val="4"/>
     </w:lvlOverride>
   </w:num>
   <w:num w:numId="7">
-    <w:abstractNumId w:val="0"/>
+    <w:abstractNumId w:val="2"/>
     <w:lvlOverride w:ilvl="1">
       <w:startOverride w:val="6"/>
     </w:lvlOverride>
   </w:num>
   <w:num w:numId="8">
-    <w:abstractNumId w:val="0"/>
+    <w:abstractNumId w:val="2"/>
     <w:lvlOverride w:ilvl="0">
       <w:startOverride w:val="4"/>
     </w:lvlOverride>
   </w:num>
   <w:num w:numId="9">
-    <w:abstractNumId w:val="0"/>
+    <w:abstractNumId w:val="2"/>
     <w:lvlOverride w:ilvl="1">
       <w:startOverride w:val="3"/>
     </w:lvlOverride>
   </w:num>
   <w:num w:numId="10">
-    <w:abstractNumId w:val="0"/>
+    <w:abstractNumId w:val="2"/>
     <w:lvlOverride w:ilvl="0">
       <w:startOverride w:val="5"/>
     </w:lvlOverride>
+  </w:num>
+  <w:num w:numId="11">
+    <w:abstractNumId w:val="0"/>
+  </w:num>
+  <w:num w:numId="12">
+    <w:abstractNumId w:val="7"/>
+  </w:num>
+  <w:num w:numId="13">
+    <w:abstractNumId w:val="5"/>
+  </w:num>
+  <w:num w:numId="14">
+    <w:abstractNumId w:val="3"/>
+  </w:num>
+  <w:num w:numId="15">
+    <w:abstractNumId w:val="1"/>
+  </w:num>
+  <w:num w:numId="16">
+    <w:abstractNumId w:val="4"/>
   </w:num>
 </w:numbering>
 </file>
@@ -8407,6 +9888,7 @@
   <w:style w:type="paragraph" w:styleId="2">
     <w:name w:val="heading 2"/>
     <w:next w:val="A0"/>
+    <w:link w:val="20"/>
     <w:uiPriority w:val="9"/>
     <w:unhideWhenUsed/>
     <w:qFormat/>
@@ -8659,6 +10141,48 @@
       <w:rFonts w:ascii="宋体" w:eastAsia="宋体" w:hAnsi="宋体" w:cs="宋体"/>
       <w:color w:val="000000"/>
       <w:u w:color="000000"/>
+    </w:rPr>
+  </w:style>
+  <w:style w:type="character" w:customStyle="1" w:styleId="20">
+    <w:name w:val="标题 2 字符"/>
+    <w:basedOn w:val="a1"/>
+    <w:link w:val="2"/>
+    <w:uiPriority w:val="9"/>
+    <w:rsid w:val="00733EC0"/>
+    <w:rPr>
+      <w:rFonts w:ascii="宋体" w:eastAsia="宋体" w:hAnsi="宋体" w:cs="宋体"/>
+      <w:b/>
+      <w:bCs/>
+      <w:color w:val="000000"/>
+      <w:u w:color="000000"/>
+    </w:rPr>
+  </w:style>
+  <w:style w:type="paragraph" w:styleId="ad">
+    <w:name w:val="List Paragraph"/>
+    <w:basedOn w:val="a"/>
+    <w:uiPriority w:val="34"/>
+    <w:qFormat/>
+    <w:rsid w:val="00172509"/>
+    <w:pPr>
+      <w:widowControl w:val="0"/>
+      <w:pBdr>
+        <w:top w:val="none" w:sz="0" w:space="0" w:color="auto"/>
+        <w:left w:val="none" w:sz="0" w:space="0" w:color="auto"/>
+        <w:bottom w:val="none" w:sz="0" w:space="0" w:color="auto"/>
+        <w:right w:val="none" w:sz="0" w:space="0" w:color="auto"/>
+        <w:between w:val="none" w:sz="0" w:space="0" w:color="auto"/>
+        <w:bar w:val="none" w:sz="0" w:color="auto"/>
+      </w:pBdr>
+      <w:ind w:firstLineChars="200" w:firstLine="420"/>
+      <w:jc w:val="both"/>
+    </w:pPr>
+    <w:rPr>
+      <w:rFonts w:asciiTheme="minorHAnsi" w:eastAsiaTheme="minorEastAsia" w:hAnsiTheme="minorHAnsi" w:cstheme="minorBidi"/>
+      <w:kern w:val="2"/>
+      <w:sz w:val="21"/>
+      <w:szCs w:val="22"/>
+      <w:bdr w:val="none" w:sz="0" w:space="0" w:color="auto"/>
+      <w:lang w:eastAsia="zh-CN"/>
     </w:rPr>
   </w:style>
 </w:styles>

</xml_diff>